<commit_message>
added components and basic functionality
</commit_message>
<xml_diff>
--- a/learning_diary.docx
+++ b/learning_diary.docx
@@ -14,6 +14,7 @@
           <w:lang w:val="en-US"/>
         </w:rPr>
       </w:pPr>
+      <w:proofErr w:type="spellStart"/>
       <w:r>
         <w:rPr>
           <w:rFonts w:ascii="Times New Roman" w:hAnsi="Times New Roman" w:cs="Times New Roman"/>
@@ -22,13 +23,10 @@
           <w:szCs w:val="24"/>
           <w:lang w:val="en-US"/>
         </w:rPr>
-        <w:t>Lappeenrannan teknillinen yliopisto</w:t>
-      </w:r>
-    </w:p>
-    <w:p>
-      <w:pPr>
-        <w:pStyle w:val="Otsikko"/>
-        <w:jc w:val="both"/>
+        <w:t>Lappeenrannan</w:t>
+      </w:r>
+      <w:proofErr w:type="spellEnd"/>
+      <w:r>
         <w:rPr>
           <w:rFonts w:ascii="Times New Roman" w:hAnsi="Times New Roman" w:cs="Times New Roman"/>
           <w:b w:val="0"/>
@@ -36,7 +34,9 @@
           <w:szCs w:val="24"/>
           <w:lang w:val="en-US"/>
         </w:rPr>
-      </w:pPr>
+        <w:t xml:space="preserve"> </w:t>
+      </w:r>
+      <w:proofErr w:type="spellStart"/>
       <w:r>
         <w:rPr>
           <w:rFonts w:ascii="Times New Roman" w:hAnsi="Times New Roman" w:cs="Times New Roman"/>
@@ -45,13 +45,10 @@
           <w:szCs w:val="24"/>
           <w:lang w:val="en-US"/>
         </w:rPr>
-        <w:t>School of Business and Management</w:t>
-      </w:r>
-    </w:p>
-    <w:p>
-      <w:pPr>
-        <w:pStyle w:val="Otsikko"/>
-        <w:jc w:val="both"/>
+        <w:t>teknillinen</w:t>
+      </w:r>
+      <w:proofErr w:type="spellEnd"/>
+      <w:r>
         <w:rPr>
           <w:rFonts w:ascii="Times New Roman" w:hAnsi="Times New Roman" w:cs="Times New Roman"/>
           <w:b w:val="0"/>
@@ -59,6 +56,55 @@
           <w:szCs w:val="24"/>
           <w:lang w:val="en-US"/>
         </w:rPr>
+        <w:t xml:space="preserve"> </w:t>
+      </w:r>
+      <w:proofErr w:type="spellStart"/>
+      <w:r>
+        <w:rPr>
+          <w:rFonts w:ascii="Times New Roman" w:hAnsi="Times New Roman" w:cs="Times New Roman"/>
+          <w:b w:val="0"/>
+          <w:sz w:val="24"/>
+          <w:szCs w:val="24"/>
+          <w:lang w:val="en-US"/>
+        </w:rPr>
+        <w:t>yliopisto</w:t>
+      </w:r>
+      <w:proofErr w:type="spellEnd"/>
+    </w:p>
+    <w:p>
+      <w:pPr>
+        <w:pStyle w:val="Otsikko"/>
+        <w:jc w:val="both"/>
+        <w:rPr>
+          <w:rFonts w:ascii="Times New Roman" w:hAnsi="Times New Roman" w:cs="Times New Roman"/>
+          <w:b w:val="0"/>
+          <w:sz w:val="24"/>
+          <w:szCs w:val="24"/>
+          <w:lang w:val="en-US"/>
+        </w:rPr>
+      </w:pPr>
+      <w:r>
+        <w:rPr>
+          <w:rFonts w:ascii="Times New Roman" w:hAnsi="Times New Roman" w:cs="Times New Roman"/>
+          <w:b w:val="0"/>
+          <w:sz w:val="24"/>
+          <w:szCs w:val="24"/>
+          <w:lang w:val="en-US"/>
+        </w:rPr>
+        <w:t>School of Business and Management</w:t>
+      </w:r>
+    </w:p>
+    <w:p>
+      <w:pPr>
+        <w:pStyle w:val="Otsikko"/>
+        <w:jc w:val="both"/>
+        <w:rPr>
+          <w:rFonts w:ascii="Times New Roman" w:hAnsi="Times New Roman" w:cs="Times New Roman"/>
+          <w:b w:val="0"/>
+          <w:sz w:val="24"/>
+          <w:szCs w:val="24"/>
+          <w:lang w:val="en-US"/>
+        </w:rPr>
       </w:pPr>
     </w:p>
     <w:p>
@@ -130,6 +176,7 @@
           <w:lang w:val="en-US"/>
         </w:rPr>
       </w:pPr>
+      <w:proofErr w:type="spellStart"/>
       <w:r>
         <w:rPr>
           <w:rFonts w:ascii="Times New Roman" w:hAnsi="Times New Roman" w:cs="Times New Roman"/>
@@ -138,7 +185,18 @@
           <w:szCs w:val="24"/>
           <w:lang w:val="en-US"/>
         </w:rPr>
-        <w:t>Sofware Development Skills</w:t>
+        <w:t>Sofware</w:t>
+      </w:r>
+      <w:proofErr w:type="spellEnd"/>
+      <w:r>
+        <w:rPr>
+          <w:rFonts w:ascii="Times New Roman" w:hAnsi="Times New Roman" w:cs="Times New Roman"/>
+          <w:b w:val="0"/>
+          <w:sz w:val="24"/>
+          <w:szCs w:val="24"/>
+          <w:lang w:val="en-US"/>
+        </w:rPr>
+        <w:t xml:space="preserve"> Development Skills</w:t>
       </w:r>
     </w:p>
     <w:p>
@@ -435,6 +493,88 @@
           <w:lang w:val="en-US"/>
         </w:rPr>
       </w:pPr>
+    </w:p>
+    <w:p>
+      <w:pPr>
+        <w:pStyle w:val="Leipteksti"/>
+        <w:rPr>
+          <w:lang w:val="en-US"/>
+        </w:rPr>
+      </w:pPr>
+      <w:r>
+        <w:rPr>
+          <w:lang w:val="en-US"/>
+        </w:rPr>
+        <w:t>The first video covers a lot of things that I already knew, but a refresher is always good.</w:t>
+      </w:r>
+      <w:r>
+        <w:rPr>
+          <w:lang w:val="en-US"/>
+        </w:rPr>
+        <w:t xml:space="preserve"> I added in the components that were shown in the video.</w:t>
+      </w:r>
+      <w:r>
+        <w:rPr>
+          <w:lang w:val="en-US"/>
+        </w:rPr>
+        <w:t xml:space="preserve"> Programming the addition functionality reminded me of how to access the components in code and how to cast a string to an integer in Java.</w:t>
+      </w:r>
+    </w:p>
+    <w:p>
+      <w:pPr>
+        <w:pStyle w:val="Leipteksti"/>
+        <w:rPr>
+          <w:lang w:val="en-US"/>
+        </w:rPr>
+      </w:pPr>
+    </w:p>
+    <w:p>
+      <w:pPr>
+        <w:pStyle w:val="Leipteksti"/>
+        <w:rPr>
+          <w:lang w:val="en-US"/>
+        </w:rPr>
+      </w:pPr>
+      <w:r>
+        <w:rPr>
+          <w:lang w:val="en-US"/>
+        </w:rPr>
+        <w:t xml:space="preserve">Breakpoints and the step-by-step debugging were new to me and seem </w:t>
+      </w:r>
+      <w:proofErr w:type="gramStart"/>
+      <w:r>
+        <w:rPr>
+          <w:lang w:val="en-US"/>
+        </w:rPr>
+        <w:t>really useful</w:t>
+      </w:r>
+      <w:proofErr w:type="gramEnd"/>
+      <w:r>
+        <w:rPr>
+          <w:lang w:val="en-US"/>
+        </w:rPr>
+        <w:t>.</w:t>
+      </w:r>
+      <w:r>
+        <w:rPr>
+          <w:lang w:val="en-US"/>
+        </w:rPr>
+        <w:t xml:space="preserve"> I also didn’t know of the quick way to turn an integer into a string by concatenating it with an empty string. I used </w:t>
+      </w:r>
+      <w:proofErr w:type="spellStart"/>
+      <w:r>
+        <w:rPr>
+          <w:lang w:val="en-US"/>
+        </w:rPr>
+        <w:t>String.format</w:t>
+      </w:r>
+      <w:proofErr w:type="spellEnd"/>
+      <w:r>
+        <w:rPr>
+          <w:lang w:val="en-US"/>
+        </w:rPr>
+        <w:t xml:space="preserve"> for the same purpose as I think it looks better.</w:t>
+      </w:r>
     </w:p>
     <w:sectPr>
       <w:headerReference w:type="default" r:id="rId10"/>

</xml_diff>

<commit_message>
added and completed the quicklauncher example
</commit_message>
<xml_diff>
--- a/learning_diary.docx
+++ b/learning_diary.docx
@@ -576,9 +576,265 @@
         <w:t xml:space="preserve"> for the same purpose as I think it looks better.</w:t>
       </w:r>
     </w:p>
+    <w:p>
+      <w:pPr>
+        <w:pStyle w:val="Leipteksti"/>
+        <w:rPr>
+          <w:lang w:val="en-US"/>
+        </w:rPr>
+      </w:pPr>
+    </w:p>
+    <w:p>
+      <w:pPr>
+        <w:pStyle w:val="Leipteksti"/>
+        <w:rPr>
+          <w:lang w:val="en-US"/>
+        </w:rPr>
+      </w:pPr>
+    </w:p>
+    <w:p>
+      <w:pPr>
+        <w:pStyle w:val="Leipteksti"/>
+        <w:rPr>
+          <w:lang w:val="en-US"/>
+        </w:rPr>
+      </w:pPr>
+      <w:r>
+        <w:rPr>
+          <w:lang w:val="en-US"/>
+        </w:rPr>
+        <w:t>22.11.2021</w:t>
+      </w:r>
+    </w:p>
+    <w:p>
+      <w:pPr>
+        <w:pStyle w:val="Leipteksti"/>
+        <w:rPr>
+          <w:lang w:val="en-US"/>
+        </w:rPr>
+      </w:pPr>
+    </w:p>
+    <w:p>
+      <w:pPr>
+        <w:pStyle w:val="Leipteksti"/>
+        <w:rPr>
+          <w:lang w:val="en-US"/>
+        </w:rPr>
+      </w:pPr>
+      <w:r>
+        <w:rPr>
+          <w:lang w:val="en-US"/>
+        </w:rPr>
+        <w:t>I watched the second video, which started with a quick terminology portion. It was good to revise what</w:t>
+      </w:r>
+      <w:r>
+        <w:rPr>
+          <w:lang w:val="en-US"/>
+        </w:rPr>
+        <w:t xml:space="preserve"> the definitions of activities and</w:t>
+      </w:r>
+      <w:r>
+        <w:rPr>
+          <w:lang w:val="en-US"/>
+        </w:rPr>
+        <w:t xml:space="preserve"> intents were, for example. </w:t>
+      </w:r>
+      <w:r>
+        <w:rPr>
+          <w:lang w:val="en-US"/>
+        </w:rPr>
+        <w:t>After that I created a new Android Studio project.</w:t>
+      </w:r>
+      <w:r>
+        <w:rPr>
+          <w:lang w:val="en-US"/>
+        </w:rPr>
+        <w:t xml:space="preserve"> The video went through a quick tour again showing where things are in Android Studio.</w:t>
+      </w:r>
+    </w:p>
+    <w:p>
+      <w:pPr>
+        <w:pStyle w:val="Leipteksti"/>
+        <w:rPr>
+          <w:lang w:val="en-US"/>
+        </w:rPr>
+      </w:pPr>
+    </w:p>
+    <w:p>
+      <w:pPr>
+        <w:pStyle w:val="Leipteksti"/>
+        <w:rPr>
+          <w:lang w:val="en-US"/>
+        </w:rPr>
+      </w:pPr>
+      <w:proofErr w:type="gramStart"/>
+      <w:r>
+        <w:rPr>
+          <w:lang w:val="en-US"/>
+        </w:rPr>
+        <w:t>Next</w:t>
+      </w:r>
+      <w:proofErr w:type="gramEnd"/>
+      <w:r>
+        <w:rPr>
+          <w:lang w:val="en-US"/>
+        </w:rPr>
+        <w:t xml:space="preserve"> I added the buttons and the second activity to the project. The video showed how to use intents, which was good as it was a little unclear to me before. In the object-oriented programming </w:t>
+      </w:r>
+      <w:proofErr w:type="gramStart"/>
+      <w:r>
+        <w:rPr>
+          <w:lang w:val="en-US"/>
+        </w:rPr>
+        <w:t>course</w:t>
+      </w:r>
+      <w:proofErr w:type="gramEnd"/>
+      <w:r>
+        <w:rPr>
+          <w:lang w:val="en-US"/>
+        </w:rPr>
+        <w:t xml:space="preserve"> I used fragments and a singleton to carry information between different screens</w:t>
+      </w:r>
+      <w:r>
+        <w:rPr>
+          <w:lang w:val="en-US"/>
+        </w:rPr>
+        <w:t>,</w:t>
+      </w:r>
+      <w:r>
+        <w:rPr>
+          <w:lang w:val="en-US"/>
+        </w:rPr>
+        <w:t xml:space="preserve"> so </w:t>
+      </w:r>
+      <w:r>
+        <w:rPr>
+          <w:lang w:val="en-US"/>
+        </w:rPr>
+        <w:t>I didn’t have to use intents back then.</w:t>
+      </w:r>
+    </w:p>
+    <w:p>
+      <w:pPr>
+        <w:pStyle w:val="Leipteksti"/>
+        <w:rPr>
+          <w:lang w:val="en-US"/>
+        </w:rPr>
+      </w:pPr>
+    </w:p>
+    <w:p>
+      <w:pPr>
+        <w:pStyle w:val="Leipteksti"/>
+        <w:rPr>
+          <w:lang w:val="en-US"/>
+        </w:rPr>
+      </w:pPr>
+      <w:r>
+        <w:rPr>
+          <w:lang w:val="en-US"/>
+        </w:rPr>
+        <w:lastRenderedPageBreak/>
+        <w:t>After adding and testing the second activity and changing its text, the next task was to make the other button open Google. This didn’t work at first even though I followed the video</w:t>
+      </w:r>
+      <w:r>
+        <w:rPr>
+          <w:lang w:val="en-US"/>
+        </w:rPr>
+        <w:t>’s instructions to a tee</w:t>
+      </w:r>
+      <w:r>
+        <w:rPr>
+          <w:lang w:val="en-US"/>
+        </w:rPr>
+        <w:t xml:space="preserve">. After googling the issue, I found out that Android 11 made some changes to package visibility, which made the </w:t>
+      </w:r>
+      <w:proofErr w:type="spellStart"/>
+      <w:r>
+        <w:rPr>
+          <w:lang w:val="en-US"/>
+        </w:rPr>
+        <w:t>getPackageManager</w:t>
+      </w:r>
+      <w:proofErr w:type="spellEnd"/>
+      <w:r>
+        <w:rPr>
+          <w:lang w:val="en-US"/>
+        </w:rPr>
+        <w:t xml:space="preserve"> function return null.</w:t>
+      </w:r>
+      <w:r>
+        <w:rPr>
+          <w:lang w:val="en-US"/>
+        </w:rPr>
+        <w:t xml:space="preserve"> Thanks to Stack Overflow (</w:t>
+      </w:r>
+      <w:hyperlink r:id="rId10" w:history="1">
+        <w:r>
+          <w:rPr>
+            <w:rStyle w:val="Hyperlinkki"/>
+            <w:lang w:val="en-US"/>
+          </w:rPr>
+          <w:t>https://stackoverflow.com/questions/62535856/intent-resolveactivity-returns-null-in-api-30</w:t>
+        </w:r>
+      </w:hyperlink>
+      <w:r>
+        <w:rPr>
+          <w:lang w:val="en-US"/>
+        </w:rPr>
+        <w:t>), I managed to fix the issue by setting the queries in the manifest file:</w:t>
+      </w:r>
+    </w:p>
+    <w:p>
+      <w:pPr>
+        <w:pStyle w:val="Leipteksti"/>
+        <w:rPr>
+          <w:lang w:val="en-US"/>
+        </w:rPr>
+      </w:pPr>
+      <w:r>
+        <w:rPr>
+          <w:noProof/>
+        </w:rPr>
+        <w:drawing>
+          <wp:inline distT="0" distB="0" distL="0" distR="0" wp14:anchorId="7B8B3045" wp14:editId="25C7CC4A">
+            <wp:extent cx="4114800" cy="1171575"/>
+            <wp:effectExtent l="0" t="0" r="0" b="9525"/>
+            <wp:docPr id="1" name="Kuva 1" descr="Kuva, joka sisältää kohteen teksti&#10;&#10;Kuvaus luotu automaattisesti"/>
+            <wp:cNvGraphicFramePr>
+              <a:graphicFrameLocks xmlns:a="http://schemas.openxmlformats.org/drawingml/2006/main" noChangeAspect="1"/>
+            </wp:cNvGraphicFramePr>
+            <a:graphic xmlns:a="http://schemas.openxmlformats.org/drawingml/2006/main">
+              <a:graphicData uri="http://schemas.openxmlformats.org/drawingml/2006/picture">
+                <pic:pic xmlns:pic="http://schemas.openxmlformats.org/drawingml/2006/picture">
+                  <pic:nvPicPr>
+                    <pic:cNvPr id="1" name="Kuva 1" descr="Kuva, joka sisältää kohteen teksti&#10;&#10;Kuvaus luotu automaattisesti"/>
+                    <pic:cNvPicPr/>
+                  </pic:nvPicPr>
+                  <pic:blipFill>
+                    <a:blip r:embed="rId11"/>
+                    <a:stretch>
+                      <a:fillRect/>
+                    </a:stretch>
+                  </pic:blipFill>
+                  <pic:spPr>
+                    <a:xfrm>
+                      <a:off x="0" y="0"/>
+                      <a:ext cx="4114800" cy="1171575"/>
+                    </a:xfrm>
+                    <a:prstGeom prst="rect">
+                      <a:avLst/>
+                    </a:prstGeom>
+                  </pic:spPr>
+                </pic:pic>
+              </a:graphicData>
+            </a:graphic>
+          </wp:inline>
+        </w:drawing>
+      </w:r>
+    </w:p>
     <w:sectPr>
-      <w:headerReference w:type="default" r:id="rId10"/>
-      <w:footerReference w:type="default" r:id="rId11"/>
+      <w:headerReference w:type="default" r:id="rId12"/>
+      <w:footerReference w:type="default" r:id="rId13"/>
       <w:pgSz w:w="11906" w:h="16838"/>
       <w:pgMar w:top="1701" w:right="1134" w:bottom="1701" w:left="1985" w:header="720" w:footer="720" w:gutter="0"/>
       <w:cols w:space="720"/>
@@ -1650,6 +1906,7 @@
     <w:lsdException w:name="Strong" w:qFormat="1"/>
     <w:lsdException w:name="Emphasis" w:qFormat="1"/>
     <w:lsdException w:name="HTML Variable" w:semiHidden="1" w:unhideWhenUsed="1"/>
+    <w:lsdException w:name="Normal Table" w:semiHidden="1" w:unhideWhenUsed="1"/>
     <w:lsdException w:name="Outline List 3" w:semiHidden="1" w:unhideWhenUsed="1"/>
     <w:lsdException w:name="Table Simple 1" w:semiHidden="1" w:unhideWhenUsed="1"/>
     <w:lsdException w:name="Table Simple 2" w:semiHidden="1" w:unhideWhenUsed="1"/>
@@ -1692,7 +1949,9 @@
     <w:lsdException w:name="Table Subtle 2" w:semiHidden="1" w:unhideWhenUsed="1"/>
     <w:lsdException w:name="Table Web 1" w:semiHidden="1" w:unhideWhenUsed="1"/>
     <w:lsdException w:name="Table Web 2" w:semiHidden="1" w:unhideWhenUsed="1"/>
+    <w:lsdException w:name="Table Web 3" w:semiHidden="1" w:unhideWhenUsed="1"/>
     <w:lsdException w:name="Balloon Text" w:semiHidden="1" w:unhideWhenUsed="1"/>
+    <w:lsdException w:name="Table Theme" w:semiHidden="1" w:unhideWhenUsed="1"/>
     <w:lsdException w:name="Placeholder Text" w:semiHidden="1" w:uiPriority="99"/>
     <w:lsdException w:name="No Spacing" w:uiPriority="1" w:qFormat="1"/>
     <w:lsdException w:name="Light Shading" w:uiPriority="60"/>
@@ -2720,6 +2979,18 @@
       <w:sz w:val="16"/>
       <w:szCs w:val="16"/>
       <w:lang w:eastAsia="en-US"/>
+    </w:rPr>
+  </w:style>
+  <w:style w:type="character" w:styleId="Ratkaisematonmaininta">
+    <w:name w:val="Unresolved Mention"/>
+    <w:basedOn w:val="Kappaleenoletusfontti"/>
+    <w:uiPriority w:val="99"/>
+    <w:semiHidden/>
+    <w:unhideWhenUsed/>
+    <w:rsid w:val="00C321D7"/>
+    <w:rPr>
+      <w:color w:val="605E5C"/>
+      <w:shd w:val="clear" w:color="auto" w:fill="E1DFDD"/>
     </w:rPr>
   </w:style>
 </w:styles>
@@ -3030,15 +3301,6 @@
 </file>
 
 <file path=customXml/item2.xml><?xml version="1.0" encoding="utf-8"?>
-<?mso-contentType ?>
-<FormTemplates xmlns="http://schemas.microsoft.com/sharepoint/v3/contenttype/forms">
-  <Display>DocumentLibraryForm</Display>
-  <Edit>DocumentLibraryForm</Edit>
-  <New>DocumentLibraryForm</New>
-</FormTemplates>
-</file>
-
-<file path=customXml/item3.xml><?xml version="1.0" encoding="utf-8"?>
 <ct:contentTypeSchema xmlns:ct="http://schemas.microsoft.com/office/2006/metadata/contentType" xmlns:ma="http://schemas.microsoft.com/office/2006/metadata/properties/metaAttributes" ct:_="" ma:_="" ma:contentTypeName="Asiakirja" ma:contentTypeID="0x01010017418C401CCB2042A3A99A19F43F356D" ma:contentTypeVersion="1" ma:contentTypeDescription="Luo uusi asiakirja." ma:contentTypeScope="" ma:versionID="f4b075d3ca74a5dbaed73e767a156aa0">
   <xsd:schema xmlns:xsd="http://www.w3.org/2001/XMLSchema" xmlns:p="http://schemas.microsoft.com/office/2006/metadata/properties" xmlns:ns1="http://schemas.microsoft.com/sharepoint/v3" targetNamespace="http://schemas.microsoft.com/office/2006/metadata/properties" ma:root="true" ma:fieldsID="4340a008e99365d80b71206bae222996" ns1:_="">
     <xsd:import namespace="http://schemas.microsoft.com/sharepoint/v3"/>
@@ -3104,6 +3366,15 @@
 </ct:contentTypeSchema>
 </file>
 
+<file path=customXml/item3.xml><?xml version="1.0" encoding="utf-8"?>
+<?mso-contentType ?>
+<FormTemplates xmlns="http://schemas.microsoft.com/sharepoint/v3/contenttype/forms">
+  <Display>DocumentLibraryForm</Display>
+  <Edit>DocumentLibraryForm</Edit>
+  <New>DocumentLibraryForm</New>
+</FormTemplates>
+</file>
+
 <file path=customXml/itemProps1.xml><?xml version="1.0" encoding="utf-8"?>
 <ds:datastoreItem xmlns:ds="http://schemas.openxmlformats.org/officeDocument/2006/customXml" ds:itemID="{FA8F0064-303C-446D-896E-46EEB9A79DC3}">
   <ds:schemaRefs>
@@ -3115,14 +3386,6 @@
 </file>
 
 <file path=customXml/itemProps2.xml><?xml version="1.0" encoding="utf-8"?>
-<ds:datastoreItem xmlns:ds="http://schemas.openxmlformats.org/officeDocument/2006/customXml" ds:itemID="{13FBD2FA-5696-460D-A278-9A302A0F72AE}">
-  <ds:schemaRefs>
-    <ds:schemaRef ds:uri="http://schemas.microsoft.com/sharepoint/v3/contenttype/forms"/>
-  </ds:schemaRefs>
-</ds:datastoreItem>
-</file>
-
-<file path=customXml/itemProps3.xml><?xml version="1.0" encoding="utf-8"?>
 <ds:datastoreItem xmlns:ds="http://schemas.openxmlformats.org/officeDocument/2006/customXml" ds:itemID="{B9A87442-5A7B-46FD-BD28-170CE9B7256F}">
   <ds:schemaRefs>
     <ds:schemaRef ds:uri="http://schemas.microsoft.com/office/2006/metadata/contentType"/>
@@ -3137,4 +3400,12 @@
     <ds:schemaRef ds:uri="http://schemas.microsoft.com/office/internal/2005/internalDocumentation"/>
   </ds:schemaRefs>
 </ds:datastoreItem>
+</file>
+
+<file path=customXml/itemProps3.xml><?xml version="1.0" encoding="utf-8"?>
+<ds:datastoreItem xmlns:ds="http://schemas.openxmlformats.org/officeDocument/2006/customXml" ds:itemID="{13FBD2FA-5696-460D-A278-9A302A0F72AE}">
+  <ds:schemaRefs>
+    <ds:schemaRef ds:uri="http://schemas.microsoft.com/sharepoint/v3/contenttype/forms"/>
+  </ds:schemaRefs>
+</ds:datastoreItem>
 </file>
</xml_diff>

<commit_message>
added and completed the list app project
</commit_message>
<xml_diff>
--- a/learning_diary.docx
+++ b/learning_diary.docx
@@ -832,9 +832,383 @@
         </w:drawing>
       </w:r>
     </w:p>
+    <w:p>
+      <w:pPr>
+        <w:pStyle w:val="Leipteksti"/>
+        <w:rPr>
+          <w:lang w:val="en-US"/>
+        </w:rPr>
+      </w:pPr>
+    </w:p>
+    <w:p>
+      <w:pPr>
+        <w:pStyle w:val="Leipteksti"/>
+        <w:rPr>
+          <w:lang w:val="en-US"/>
+        </w:rPr>
+      </w:pPr>
+    </w:p>
+    <w:p>
+      <w:pPr>
+        <w:pStyle w:val="Leipteksti"/>
+        <w:rPr>
+          <w:lang w:val="en-US"/>
+        </w:rPr>
+      </w:pPr>
+      <w:r>
+        <w:rPr>
+          <w:lang w:val="en-US"/>
+        </w:rPr>
+        <w:t>29.11.2021</w:t>
+      </w:r>
+    </w:p>
+    <w:p>
+      <w:pPr>
+        <w:pStyle w:val="Leipteksti"/>
+        <w:rPr>
+          <w:lang w:val="en-US"/>
+        </w:rPr>
+      </w:pPr>
+    </w:p>
+    <w:p>
+      <w:pPr>
+        <w:pStyle w:val="Leipteksti"/>
+        <w:rPr>
+          <w:lang w:val="en-US"/>
+        </w:rPr>
+      </w:pPr>
+      <w:r>
+        <w:rPr>
+          <w:lang w:val="en-US"/>
+        </w:rPr>
+        <w:t xml:space="preserve">I started watching the third video. </w:t>
+      </w:r>
+      <w:r>
+        <w:rPr>
+          <w:lang w:val="en-US"/>
+        </w:rPr>
+        <w:t xml:space="preserve">The first step was to create another project and add a </w:t>
+      </w:r>
+      <w:proofErr w:type="spellStart"/>
+      <w:r>
+        <w:rPr>
+          <w:lang w:val="en-US"/>
+        </w:rPr>
+        <w:t>ListView</w:t>
+      </w:r>
+      <w:proofErr w:type="spellEnd"/>
+      <w:r>
+        <w:rPr>
+          <w:lang w:val="en-US"/>
+        </w:rPr>
+        <w:t xml:space="preserve"> component. I found out that the component is not in the same place as in the video, because it’s been made a legacy component.</w:t>
+      </w:r>
+      <w:r>
+        <w:rPr>
+          <w:lang w:val="en-US"/>
+        </w:rPr>
+        <w:t xml:space="preserve"> </w:t>
+      </w:r>
+      <w:proofErr w:type="gramStart"/>
+      <w:r>
+        <w:rPr>
+          <w:lang w:val="en-US"/>
+        </w:rPr>
+        <w:t>Next</w:t>
+      </w:r>
+      <w:proofErr w:type="gramEnd"/>
+      <w:r>
+        <w:rPr>
+          <w:lang w:val="en-US"/>
+        </w:rPr>
+        <w:t xml:space="preserve"> I added the string arrays to the strings.xml file.</w:t>
+      </w:r>
+      <w:r>
+        <w:rPr>
+          <w:lang w:val="en-US"/>
+        </w:rPr>
+        <w:t xml:space="preserve"> After that, I followed the video until </w:t>
+      </w:r>
+      <w:r>
+        <w:rPr>
+          <w:lang w:val="en-US"/>
+        </w:rPr>
+        <w:t xml:space="preserve">I should have had a string array loaded into the </w:t>
+      </w:r>
+      <w:proofErr w:type="spellStart"/>
+      <w:r>
+        <w:rPr>
+          <w:lang w:val="en-US"/>
+        </w:rPr>
+        <w:t>ListView</w:t>
+      </w:r>
+      <w:proofErr w:type="spellEnd"/>
+      <w:r>
+        <w:rPr>
+          <w:lang w:val="en-US"/>
+        </w:rPr>
+        <w:t xml:space="preserve">. At first, the project would not build due to an error with the </w:t>
+      </w:r>
+      <w:proofErr w:type="spellStart"/>
+      <w:r>
+        <w:rPr>
+          <w:lang w:val="en-US"/>
+        </w:rPr>
+        <w:t>compileSdkVersion</w:t>
+      </w:r>
+      <w:proofErr w:type="spellEnd"/>
+      <w:r>
+        <w:rPr>
+          <w:lang w:val="en-US"/>
+        </w:rPr>
+        <w:t xml:space="preserve"> being wrong. I fixed the issue by editing the app’s Gradle file, and the list was working.</w:t>
+      </w:r>
+    </w:p>
+    <w:p>
+      <w:pPr>
+        <w:pStyle w:val="Leipteksti"/>
+        <w:rPr>
+          <w:lang w:val="en-US"/>
+        </w:rPr>
+      </w:pPr>
+    </w:p>
+    <w:p>
+      <w:pPr>
+        <w:pStyle w:val="Leipteksti"/>
+        <w:rPr>
+          <w:lang w:val="en-US"/>
+        </w:rPr>
+      </w:pPr>
+      <w:r>
+        <w:rPr>
+          <w:lang w:val="en-US"/>
+        </w:rPr>
+        <w:t xml:space="preserve">Next up was remaking the layout file I just created by making its root component a </w:t>
+      </w:r>
+      <w:proofErr w:type="spellStart"/>
+      <w:r>
+        <w:rPr>
+          <w:lang w:val="en-US"/>
+        </w:rPr>
+        <w:t>RelativeLayout</w:t>
+      </w:r>
+      <w:proofErr w:type="spellEnd"/>
+      <w:r>
+        <w:rPr>
+          <w:lang w:val="en-US"/>
+        </w:rPr>
+        <w:t xml:space="preserve">. Getting the </w:t>
+      </w:r>
+      <w:proofErr w:type="spellStart"/>
+      <w:r>
+        <w:rPr>
+          <w:lang w:val="en-US"/>
+        </w:rPr>
+        <w:t>TextView</w:t>
+      </w:r>
+      <w:proofErr w:type="spellEnd"/>
+      <w:r>
+        <w:rPr>
+          <w:lang w:val="en-US"/>
+        </w:rPr>
+        <w:t xml:space="preserve"> set up the same way as in the video was a little weird because the way it works has been updated at some point. I got there in the end. </w:t>
+      </w:r>
+      <w:r>
+        <w:rPr>
+          <w:lang w:val="en-US"/>
+        </w:rPr>
+        <w:t>I aligned</w:t>
+      </w:r>
+      <w:r>
+        <w:rPr>
+          <w:lang w:val="en-US"/>
+        </w:rPr>
+        <w:t xml:space="preserve"> </w:t>
+      </w:r>
+      <w:r>
+        <w:rPr>
+          <w:lang w:val="en-US"/>
+        </w:rPr>
+        <w:t xml:space="preserve">the </w:t>
+      </w:r>
+      <w:r>
+        <w:rPr>
+          <w:lang w:val="en-US"/>
+        </w:rPr>
+        <w:t xml:space="preserve">description </w:t>
+      </w:r>
+      <w:proofErr w:type="spellStart"/>
+      <w:r>
+        <w:rPr>
+          <w:lang w:val="en-US"/>
+        </w:rPr>
+        <w:t>TextView</w:t>
+      </w:r>
+      <w:proofErr w:type="spellEnd"/>
+      <w:r>
+        <w:rPr>
+          <w:lang w:val="en-US"/>
+        </w:rPr>
+        <w:t xml:space="preserve"> by directly using the </w:t>
+      </w:r>
+      <w:proofErr w:type="spellStart"/>
+      <w:r>
+        <w:rPr>
+          <w:lang w:val="en-US"/>
+        </w:rPr>
+        <w:t>layout_</w:t>
+      </w:r>
+      <w:r>
+        <w:rPr>
+          <w:lang w:val="en-US"/>
+        </w:rPr>
+        <w:t>alignBottom</w:t>
+      </w:r>
+      <w:proofErr w:type="spellEnd"/>
+      <w:r>
+        <w:rPr>
+          <w:lang w:val="en-US"/>
+        </w:rPr>
+        <w:t xml:space="preserve"> and </w:t>
+      </w:r>
+      <w:proofErr w:type="spellStart"/>
+      <w:r>
+        <w:rPr>
+          <w:lang w:val="en-US"/>
+        </w:rPr>
+        <w:t>layout_</w:t>
+      </w:r>
+      <w:r>
+        <w:rPr>
+          <w:lang w:val="en-US"/>
+        </w:rPr>
+        <w:t>alignStart</w:t>
+      </w:r>
+      <w:proofErr w:type="spellEnd"/>
+      <w:r>
+        <w:rPr>
+          <w:lang w:val="en-US"/>
+        </w:rPr>
+        <w:t xml:space="preserve"> properties.</w:t>
+      </w:r>
+    </w:p>
+    <w:p>
+      <w:pPr>
+        <w:pStyle w:val="Leipteksti"/>
+        <w:rPr>
+          <w:lang w:val="en-US"/>
+        </w:rPr>
+      </w:pPr>
+    </w:p>
+    <w:p>
+      <w:pPr>
+        <w:pStyle w:val="Leipteksti"/>
+        <w:rPr>
+          <w:lang w:val="en-US"/>
+        </w:rPr>
+      </w:pPr>
+      <w:r>
+        <w:rPr>
+          <w:lang w:val="en-US"/>
+        </w:rPr>
+        <w:t>Next was creating the item adapter.</w:t>
+      </w:r>
+      <w:r>
+        <w:rPr>
+          <w:lang w:val="en-US"/>
+        </w:rPr>
+        <w:t xml:space="preserve"> It had many </w:t>
+      </w:r>
+      <w:proofErr w:type="gramStart"/>
+      <w:r>
+        <w:rPr>
+          <w:lang w:val="en-US"/>
+        </w:rPr>
+        <w:t>steps</w:t>
+      </w:r>
+      <w:proofErr w:type="gramEnd"/>
+      <w:r>
+        <w:rPr>
+          <w:lang w:val="en-US"/>
+        </w:rPr>
+        <w:t xml:space="preserve"> but the video had pretty clear explanations for what’s happening.</w:t>
+      </w:r>
+      <w:r>
+        <w:rPr>
+          <w:lang w:val="en-US"/>
+        </w:rPr>
+        <w:t xml:space="preserve"> Once that was done, I moved on to creating the detail activity with an image of the selected item.</w:t>
+      </w:r>
+      <w:r>
+        <w:rPr>
+          <w:lang w:val="en-US"/>
+        </w:rPr>
+        <w:t xml:space="preserve"> I took the images from a site that provides free </w:t>
+      </w:r>
+      <w:r>
+        <w:rPr>
+          <w:lang w:val="en-US"/>
+        </w:rPr>
+        <w:lastRenderedPageBreak/>
+        <w:t xml:space="preserve">images for non-commercial use, </w:t>
+      </w:r>
+      <w:hyperlink r:id="rId12" w:history="1">
+        <w:r>
+          <w:rPr>
+            <w:rStyle w:val="Hyperlinkki"/>
+            <w:lang w:val="en-US"/>
+          </w:rPr>
+          <w:t>www.clipart-library.com</w:t>
+        </w:r>
+      </w:hyperlink>
+      <w:r>
+        <w:rPr>
+          <w:lang w:val="en-US"/>
+        </w:rPr>
+        <w:t>.</w:t>
+      </w:r>
+      <w:r>
+        <w:rPr>
+          <w:lang w:val="en-US"/>
+        </w:rPr>
+        <w:t xml:space="preserve"> Creating a new activity and switching to it was dealt with in the last video, so not much new there. </w:t>
+      </w:r>
+      <w:proofErr w:type="gramStart"/>
+      <w:r>
+        <w:rPr>
+          <w:lang w:val="en-US"/>
+        </w:rPr>
+        <w:t>Instead</w:t>
+      </w:r>
+      <w:proofErr w:type="gramEnd"/>
+      <w:r>
+        <w:rPr>
+          <w:lang w:val="en-US"/>
+        </w:rPr>
+        <w:t xml:space="preserve"> the process for scaling images to be a proper size according to the device’s screen was new to me</w:t>
+      </w:r>
+      <w:r>
+        <w:rPr>
+          <w:lang w:val="en-US"/>
+        </w:rPr>
+        <w:t xml:space="preserve"> and way more convoluted than I would have thought</w:t>
+      </w:r>
+      <w:r>
+        <w:rPr>
+          <w:lang w:val="en-US"/>
+        </w:rPr>
+        <w:t>.</w:t>
+      </w:r>
+      <w:r>
+        <w:rPr>
+          <w:lang w:val="en-US"/>
+        </w:rPr>
+        <w:t xml:space="preserve"> Not too difficult to wrap my head around though.</w:t>
+      </w:r>
+    </w:p>
     <w:sectPr>
-      <w:headerReference w:type="default" r:id="rId12"/>
-      <w:footerReference w:type="default" r:id="rId13"/>
+      <w:headerReference w:type="default" r:id="rId13"/>
+      <w:footerReference w:type="default" r:id="rId14"/>
       <w:pgSz w:w="11906" w:h="16838"/>
       <w:pgMar w:top="1701" w:right="1134" w:bottom="1701" w:left="1985" w:header="720" w:footer="720" w:gutter="0"/>
       <w:cols w:space="720"/>

</xml_diff>

<commit_message>
replaced spinner with a listview, styled main activity, added id fetching
</commit_message>
<xml_diff>
--- a/learning_diary.docx
+++ b/learning_diary.docx
@@ -1269,13 +1269,49 @@
         <w:rPr>
           <w:lang w:val="en-US"/>
         </w:rPr>
-        <w:t xml:space="preserve">, an online leaderboard for the game Beat Saber. </w:t>
-      </w:r>
-      <w:r>
-        <w:rPr>
-          <w:lang w:val="en-US"/>
-        </w:rPr>
-        <w:t>My plan is to create a main view, where you can input a username or select from a list of the top 50 Finnish players, and view information about their profile in another view.</w:t>
+        <w:t>, an online leaderboard for the</w:t>
+      </w:r>
+      <w:r>
+        <w:rPr>
+          <w:lang w:val="en-US"/>
+        </w:rPr>
+        <w:t xml:space="preserve"> virtual reality rhythm</w:t>
+      </w:r>
+      <w:r>
+        <w:rPr>
+          <w:lang w:val="en-US"/>
+        </w:rPr>
+        <w:t xml:space="preserve"> game</w:t>
+      </w:r>
+      <w:r>
+        <w:rPr>
+          <w:lang w:val="en-US"/>
+        </w:rPr>
+        <w:t xml:space="preserve"> called</w:t>
+      </w:r>
+      <w:r>
+        <w:rPr>
+          <w:lang w:val="en-US"/>
+        </w:rPr>
+        <w:t xml:space="preserve"> Beat Saber. </w:t>
+      </w:r>
+      <w:r>
+        <w:rPr>
+          <w:lang w:val="en-US"/>
+        </w:rPr>
+        <w:t xml:space="preserve">My plan is to create a main view, where you can input a </w:t>
+      </w:r>
+      <w:r>
+        <w:rPr>
+          <w:lang w:val="en-US"/>
+        </w:rPr>
+        <w:t>profile ID</w:t>
+      </w:r>
+      <w:r>
+        <w:rPr>
+          <w:lang w:val="en-US"/>
+        </w:rPr>
+        <w:t xml:space="preserve"> or select from a list of the top 50 Finnish players, and view information about their profile in another view.</w:t>
       </w:r>
     </w:p>
     <w:p>
@@ -1437,6 +1473,203 @@
           <w:lang w:val="en-US"/>
         </w:rPr>
         <w:t>.</w:t>
+      </w:r>
+    </w:p>
+    <w:p>
+      <w:pPr>
+        <w:pStyle w:val="Leipteksti"/>
+        <w:rPr>
+          <w:lang w:val="en-US"/>
+        </w:rPr>
+      </w:pPr>
+    </w:p>
+    <w:p>
+      <w:pPr>
+        <w:pStyle w:val="Leipteksti"/>
+        <w:rPr>
+          <w:lang w:val="en-US"/>
+        </w:rPr>
+      </w:pPr>
+    </w:p>
+    <w:p>
+      <w:pPr>
+        <w:pStyle w:val="Leipteksti"/>
+        <w:rPr>
+          <w:lang w:val="en-US"/>
+        </w:rPr>
+      </w:pPr>
+      <w:r>
+        <w:rPr>
+          <w:lang w:val="en-US"/>
+        </w:rPr>
+        <w:t>8.12.2021</w:t>
+      </w:r>
+    </w:p>
+    <w:p>
+      <w:pPr>
+        <w:pStyle w:val="Leipteksti"/>
+        <w:rPr>
+          <w:lang w:val="en-US"/>
+        </w:rPr>
+      </w:pPr>
+    </w:p>
+    <w:p>
+      <w:pPr>
+        <w:pStyle w:val="Leipteksti"/>
+        <w:rPr>
+          <w:lang w:val="en-US"/>
+        </w:rPr>
+      </w:pPr>
+      <w:r>
+        <w:rPr>
+          <w:lang w:val="en-US"/>
+        </w:rPr>
+        <w:t xml:space="preserve">Today I added a </w:t>
+      </w:r>
+      <w:proofErr w:type="spellStart"/>
+      <w:r>
+        <w:rPr>
+          <w:lang w:val="en-US"/>
+        </w:rPr>
+        <w:t>hashmap</w:t>
+      </w:r>
+      <w:proofErr w:type="spellEnd"/>
+      <w:r>
+        <w:rPr>
+          <w:lang w:val="en-US"/>
+        </w:rPr>
+        <w:t xml:space="preserve"> </w:t>
+      </w:r>
+      <w:r>
+        <w:rPr>
+          <w:lang w:val="en-US"/>
+        </w:rPr>
+        <w:t>for</w:t>
+      </w:r>
+      <w:r>
+        <w:rPr>
+          <w:lang w:val="en-US"/>
+        </w:rPr>
+        <w:t xml:space="preserve"> profile names and IDs, so I can easily get the right profile’s informatio</w:t>
+      </w:r>
+      <w:r>
+        <w:rPr>
+          <w:lang w:val="en-US"/>
+        </w:rPr>
+        <w:t>n</w:t>
+      </w:r>
+      <w:r>
+        <w:rPr>
+          <w:lang w:val="en-US"/>
+        </w:rPr>
+        <w:t xml:space="preserve">. I switched out the spinner for a </w:t>
+      </w:r>
+      <w:proofErr w:type="spellStart"/>
+      <w:r>
+        <w:rPr>
+          <w:lang w:val="en-US"/>
+        </w:rPr>
+        <w:t>ListView</w:t>
+      </w:r>
+      <w:proofErr w:type="spellEnd"/>
+      <w:r>
+        <w:rPr>
+          <w:lang w:val="en-US"/>
+        </w:rPr>
+        <w:t xml:space="preserve"> because a spinner always has an item selected</w:t>
+      </w:r>
+      <w:r>
+        <w:rPr>
+          <w:lang w:val="en-US"/>
+        </w:rPr>
+        <w:t>,</w:t>
+      </w:r>
+      <w:r>
+        <w:rPr>
+          <w:lang w:val="en-US"/>
+        </w:rPr>
+        <w:t xml:space="preserve"> which</w:t>
+      </w:r>
+      <w:r>
+        <w:rPr>
+          <w:lang w:val="en-US"/>
+        </w:rPr>
+        <w:t xml:space="preserve"> wasn’t what I wanted</w:t>
+      </w:r>
+      <w:r>
+        <w:rPr>
+          <w:lang w:val="en-US"/>
+        </w:rPr>
+        <w:t>.</w:t>
+      </w:r>
+      <w:r>
+        <w:rPr>
+          <w:lang w:val="en-US"/>
+        </w:rPr>
+        <w:t xml:space="preserve"> I want the user to be able to type/paste in an ID manually or click on a name in the list to fill the ID field automatically.</w:t>
+      </w:r>
+    </w:p>
+    <w:p>
+      <w:pPr>
+        <w:pStyle w:val="Leipteksti"/>
+        <w:rPr>
+          <w:lang w:val="en-US"/>
+        </w:rPr>
+      </w:pPr>
+    </w:p>
+    <w:p>
+      <w:pPr>
+        <w:pStyle w:val="Leipteksti"/>
+        <w:rPr>
+          <w:lang w:val="en-US"/>
+        </w:rPr>
+      </w:pPr>
+      <w:r>
+        <w:rPr>
+          <w:lang w:val="en-US"/>
+        </w:rPr>
+        <w:t xml:space="preserve">I customized the app’s colors with the “colors.xml” and “themes.xml” resources. I picked similar colors to what the actual </w:t>
+      </w:r>
+      <w:proofErr w:type="spellStart"/>
+      <w:r>
+        <w:rPr>
+          <w:lang w:val="en-US"/>
+        </w:rPr>
+        <w:t>ScoreSaber</w:t>
+      </w:r>
+      <w:proofErr w:type="spellEnd"/>
+      <w:r>
+        <w:rPr>
+          <w:lang w:val="en-US"/>
+        </w:rPr>
+        <w:t xml:space="preserve"> site uses.</w:t>
+      </w:r>
+      <w:r>
+        <w:rPr>
+          <w:lang w:val="en-US"/>
+        </w:rPr>
+        <w:t xml:space="preserve"> Some components like the </w:t>
+      </w:r>
+      <w:proofErr w:type="spellStart"/>
+      <w:r>
+        <w:rPr>
+          <w:lang w:val="en-US"/>
+        </w:rPr>
+        <w:t>EditText</w:t>
+      </w:r>
+      <w:proofErr w:type="spellEnd"/>
+      <w:r>
+        <w:rPr>
+          <w:lang w:val="en-US"/>
+        </w:rPr>
+        <w:t xml:space="preserve"> </w:t>
+      </w:r>
+      <w:r>
+        <w:rPr>
+          <w:lang w:val="en-US"/>
+        </w:rPr>
+        <w:lastRenderedPageBreak/>
+        <w:t>had color properties that I couldn’t change intuitively, so I confided in Google. The main activity of the project is pretty much completed and functional at this point.</w:t>
       </w:r>
     </w:p>
     <w:sectPr>
@@ -3899,12 +4132,12 @@
 </file>
 
 <file path=customXml/item1.xml><?xml version="1.0" encoding="utf-8"?>
-<?mso-contentType ?>
-<FormTemplates xmlns="http://schemas.microsoft.com/sharepoint/v3/contenttype/forms">
-  <Display>DocumentLibraryForm</Display>
-  <Edit>DocumentLibraryForm</Edit>
-  <New>DocumentLibraryForm</New>
-</FormTemplates>
+<p:properties xmlns:p="http://schemas.microsoft.com/office/2006/metadata/properties" xmlns:xsi="http://www.w3.org/2001/XMLSchema-instance" xmlns:pc="http://schemas.microsoft.com/office/infopath/2007/PartnerControls">
+  <documentManagement>
+    <PublishingExpirationDate xmlns="http://schemas.microsoft.com/sharepoint/v3" xsi:nil="true"/>
+    <PublishingStartDate xmlns="http://schemas.microsoft.com/sharepoint/v3" xsi:nil="true"/>
+  </documentManagement>
+</p:properties>
 </file>
 
 <file path=customXml/item2.xml><?xml version="1.0" encoding="utf-8"?>
@@ -3974,18 +4207,20 @@
 </file>
 
 <file path=customXml/item3.xml><?xml version="1.0" encoding="utf-8"?>
-<p:properties xmlns:p="http://schemas.microsoft.com/office/2006/metadata/properties" xmlns:xsi="http://www.w3.org/2001/XMLSchema-instance" xmlns:pc="http://schemas.microsoft.com/office/infopath/2007/PartnerControls">
-  <documentManagement>
-    <PublishingExpirationDate xmlns="http://schemas.microsoft.com/sharepoint/v3" xsi:nil="true"/>
-    <PublishingStartDate xmlns="http://schemas.microsoft.com/sharepoint/v3" xsi:nil="true"/>
-  </documentManagement>
-</p:properties>
+<?mso-contentType ?>
+<FormTemplates xmlns="http://schemas.microsoft.com/sharepoint/v3/contenttype/forms">
+  <Display>DocumentLibraryForm</Display>
+  <Edit>DocumentLibraryForm</Edit>
+  <New>DocumentLibraryForm</New>
+</FormTemplates>
 </file>
 
 <file path=customXml/itemProps1.xml><?xml version="1.0" encoding="utf-8"?>
-<ds:datastoreItem xmlns:ds="http://schemas.openxmlformats.org/officeDocument/2006/customXml" ds:itemID="{13FBD2FA-5696-460D-A278-9A302A0F72AE}">
+<ds:datastoreItem xmlns:ds="http://schemas.openxmlformats.org/officeDocument/2006/customXml" ds:itemID="{FA8F0064-303C-446D-896E-46EEB9A79DC3}">
   <ds:schemaRefs>
-    <ds:schemaRef ds:uri="http://schemas.microsoft.com/sharepoint/v3/contenttype/forms"/>
+    <ds:schemaRef ds:uri="http://schemas.microsoft.com/office/2006/metadata/properties"/>
+    <ds:schemaRef ds:uri="http://schemas.microsoft.com/office/infopath/2007/PartnerControls"/>
+    <ds:schemaRef ds:uri="http://schemas.microsoft.com/sharepoint/v3"/>
   </ds:schemaRefs>
 </ds:datastoreItem>
 </file>
@@ -4008,11 +4243,9 @@
 </file>
 
 <file path=customXml/itemProps3.xml><?xml version="1.0" encoding="utf-8"?>
-<ds:datastoreItem xmlns:ds="http://schemas.openxmlformats.org/officeDocument/2006/customXml" ds:itemID="{FA8F0064-303C-446D-896E-46EEB9A79DC3}">
+<ds:datastoreItem xmlns:ds="http://schemas.openxmlformats.org/officeDocument/2006/customXml" ds:itemID="{13FBD2FA-5696-460D-A278-9A302A0F72AE}">
   <ds:schemaRefs>
-    <ds:schemaRef ds:uri="http://schemas.microsoft.com/office/2006/metadata/properties"/>
-    <ds:schemaRef ds:uri="http://schemas.microsoft.com/office/infopath/2007/PartnerControls"/>
-    <ds:schemaRef ds:uri="http://schemas.microsoft.com/sharepoint/v3"/>
+    <ds:schemaRef ds:uri="http://schemas.microsoft.com/sharepoint/v3/contenttype/forms"/>
   </ds:schemaRefs>
 </ds:datastoreItem>
 </file>
</xml_diff>

<commit_message>
added the profile activity
</commit_message>
<xml_diff>
--- a/learning_diary.docx
+++ b/learning_diary.docx
@@ -1672,9 +1672,287 @@
         <w:t>had color properties that I couldn’t change intuitively, so I confided in Google. The main activity of the project is pretty much completed and functional at this point.</w:t>
       </w:r>
     </w:p>
+    <w:p>
+      <w:pPr>
+        <w:pStyle w:val="Leipteksti"/>
+        <w:rPr>
+          <w:lang w:val="en-US"/>
+        </w:rPr>
+      </w:pPr>
+    </w:p>
+    <w:p>
+      <w:pPr>
+        <w:pStyle w:val="Leipteksti"/>
+        <w:rPr>
+          <w:lang w:val="en-US"/>
+        </w:rPr>
+      </w:pPr>
+    </w:p>
+    <w:p>
+      <w:pPr>
+        <w:pStyle w:val="Leipteksti"/>
+        <w:rPr>
+          <w:lang w:val="en-US"/>
+        </w:rPr>
+      </w:pPr>
+      <w:r>
+        <w:rPr>
+          <w:lang w:val="en-US"/>
+        </w:rPr>
+        <w:t>13.12.2021</w:t>
+      </w:r>
+    </w:p>
+    <w:p>
+      <w:pPr>
+        <w:pStyle w:val="Leipteksti"/>
+        <w:rPr>
+          <w:lang w:val="en-US"/>
+        </w:rPr>
+      </w:pPr>
+    </w:p>
+    <w:p>
+      <w:pPr>
+        <w:pStyle w:val="Leipteksti"/>
+        <w:rPr>
+          <w:lang w:val="en-US"/>
+        </w:rPr>
+      </w:pPr>
+      <w:r>
+        <w:rPr>
+          <w:lang w:val="en-US"/>
+        </w:rPr>
+        <w:t>The goal I set for this session was to create the activity for viewing a profile.</w:t>
+      </w:r>
+      <w:r>
+        <w:rPr>
+          <w:lang w:val="en-US"/>
+        </w:rPr>
+        <w:t xml:space="preserve"> I started by creating a new empty activity and making a basic layout for the components. </w:t>
+      </w:r>
+      <w:proofErr w:type="gramStart"/>
+      <w:r>
+        <w:rPr>
+          <w:lang w:val="en-US"/>
+        </w:rPr>
+        <w:t>Next</w:t>
+      </w:r>
+      <w:proofErr w:type="gramEnd"/>
+      <w:r>
+        <w:rPr>
+          <w:lang w:val="en-US"/>
+        </w:rPr>
+        <w:t xml:space="preserve"> I started working on the code for fetching profile information. I felt like I </w:t>
+      </w:r>
+      <w:r>
+        <w:rPr>
+          <w:lang w:val="en-US"/>
+        </w:rPr>
+        <w:t>c</w:t>
+      </w:r>
+      <w:r>
+        <w:rPr>
+          <w:lang w:val="en-US"/>
+        </w:rPr>
+        <w:t>ould have made the fetcher its own separate class so I could reuse the same code in both activities, but I</w:t>
+      </w:r>
+      <w:r>
+        <w:rPr>
+          <w:lang w:val="en-US"/>
+        </w:rPr>
+        <w:t xml:space="preserve"> might do that refactoring later.</w:t>
+      </w:r>
+    </w:p>
+    <w:p>
+      <w:pPr>
+        <w:pStyle w:val="Leipteksti"/>
+        <w:rPr>
+          <w:lang w:val="en-US"/>
+        </w:rPr>
+      </w:pPr>
+    </w:p>
+    <w:p>
+      <w:pPr>
+        <w:pStyle w:val="Leipteksti"/>
+        <w:rPr>
+          <w:lang w:val="en-US"/>
+        </w:rPr>
+      </w:pPr>
+      <w:r>
+        <w:rPr>
+          <w:lang w:val="en-US"/>
+        </w:rPr>
+        <w:t xml:space="preserve">To display profile pictures, I needed to find a way to load an image from an URL. I watched this tutorial to learn how: </w:t>
+      </w:r>
+      <w:hyperlink r:id="rId14" w:history="1">
+        <w:r>
+          <w:rPr>
+            <w:rStyle w:val="Hyperlinkki"/>
+            <w:lang w:val="en-US"/>
+          </w:rPr>
+          <w:t>https://www.youtube.com/watch?v=oz3uGdi3f8Q</w:t>
+        </w:r>
+      </w:hyperlink>
+      <w:r>
+        <w:rPr>
+          <w:lang w:val="en-US"/>
+        </w:rPr>
+        <w:t xml:space="preserve">. </w:t>
+      </w:r>
+      <w:r>
+        <w:rPr>
+          <w:lang w:val="en-US"/>
+        </w:rPr>
+        <w:t xml:space="preserve">After implementing this and trying to test it, I found out that the response body for the API has </w:t>
+      </w:r>
+      <w:r>
+        <w:rPr>
+          <w:lang w:val="en-US"/>
+        </w:rPr>
+        <w:t xml:space="preserve">been recently </w:t>
+      </w:r>
+      <w:r>
+        <w:rPr>
+          <w:lang w:val="en-US"/>
+        </w:rPr>
+        <w:t xml:space="preserve">changed, adding a name </w:t>
+      </w:r>
+      <w:r>
+        <w:rPr>
+          <w:lang w:val="en-US"/>
+        </w:rPr>
+        <w:t>to the JSON array</w:t>
+      </w:r>
+      <w:r>
+        <w:rPr>
+          <w:lang w:val="en-US"/>
+        </w:rPr>
+        <w:t>. Previously it was unnamed, so I had to change my code to accommodate for this.</w:t>
+      </w:r>
+    </w:p>
+    <w:p>
+      <w:pPr>
+        <w:pStyle w:val="Leipteksti"/>
+        <w:rPr>
+          <w:lang w:val="en-US"/>
+        </w:rPr>
+      </w:pPr>
+    </w:p>
+    <w:p>
+      <w:pPr>
+        <w:pStyle w:val="Leipteksti"/>
+        <w:rPr>
+          <w:lang w:val="en-US"/>
+        </w:rPr>
+      </w:pPr>
+      <w:r>
+        <w:rPr>
+          <w:lang w:val="en-US"/>
+        </w:rPr>
+        <w:t xml:space="preserve">The next problem was an error that happened because using </w:t>
+      </w:r>
+      <w:proofErr w:type="spellStart"/>
+      <w:r>
+        <w:rPr>
+          <w:lang w:val="en-US"/>
+        </w:rPr>
+        <w:t>getText</w:t>
+      </w:r>
+      <w:proofErr w:type="spellEnd"/>
+      <w:r>
+        <w:rPr>
+          <w:lang w:val="en-US"/>
+        </w:rPr>
+        <w:t xml:space="preserve"> on an </w:t>
+      </w:r>
+      <w:proofErr w:type="spellStart"/>
+      <w:r>
+        <w:rPr>
+          <w:lang w:val="en-US"/>
+        </w:rPr>
+        <w:t>EditText</w:t>
+      </w:r>
+      <w:proofErr w:type="spellEnd"/>
+      <w:r>
+        <w:rPr>
+          <w:lang w:val="en-US"/>
+        </w:rPr>
+        <w:t xml:space="preserve"> doesn’t return a String but an Editable, so I fix</w:t>
+      </w:r>
+      <w:r>
+        <w:rPr>
+          <w:lang w:val="en-US"/>
+        </w:rPr>
+        <w:t>ed</w:t>
+      </w:r>
+      <w:r>
+        <w:rPr>
+          <w:lang w:val="en-US"/>
+        </w:rPr>
+        <w:t xml:space="preserve"> that.</w:t>
+      </w:r>
+      <w:r>
+        <w:rPr>
+          <w:lang w:val="en-US"/>
+        </w:rPr>
+        <w:t xml:space="preserve"> After that, I noticed that one of the info pieces I wanted from the JSON was inside another </w:t>
+      </w:r>
+      <w:r>
+        <w:rPr>
+          <w:lang w:val="en-US"/>
+        </w:rPr>
+        <w:t>object</w:t>
+      </w:r>
+      <w:r>
+        <w:rPr>
+          <w:lang w:val="en-US"/>
+        </w:rPr>
+        <w:t xml:space="preserve">, so I used </w:t>
+      </w:r>
+      <w:proofErr w:type="spellStart"/>
+      <w:r>
+        <w:rPr>
+          <w:lang w:val="en-US"/>
+        </w:rPr>
+        <w:t>getJSONObject</w:t>
+      </w:r>
+      <w:proofErr w:type="spellEnd"/>
+      <w:r>
+        <w:rPr>
+          <w:lang w:val="en-US"/>
+        </w:rPr>
+        <w:t xml:space="preserve"> twice to get the data.</w:t>
+      </w:r>
+      <w:r>
+        <w:rPr>
+          <w:lang w:val="en-US"/>
+        </w:rPr>
+        <w:t xml:space="preserve"> After that I styled the profile activity to be consistent with the main one.</w:t>
+      </w:r>
+      <w:r>
+        <w:rPr>
+          <w:lang w:val="en-US"/>
+        </w:rPr>
+        <w:t xml:space="preserve"> I wanted to display a country flag instead of just text on the profiles, so I looked up how to convert a country code to a flag emoji: </w:t>
+      </w:r>
+      <w:hyperlink r:id="rId15" w:history="1">
+        <w:r>
+          <w:rPr>
+            <w:rStyle w:val="Hyperlinkki"/>
+            <w:lang w:val="en-US"/>
+          </w:rPr>
+          <w:t>https://attacomsian.com/blog/how-to-convert-country-code-to-emoji-in-java</w:t>
+        </w:r>
+      </w:hyperlink>
+      <w:r>
+        <w:rPr>
+          <w:lang w:val="en-US"/>
+        </w:rPr>
+        <w:t xml:space="preserve">. </w:t>
+      </w:r>
+    </w:p>
     <w:sectPr>
-      <w:headerReference w:type="default" r:id="rId14"/>
-      <w:footerReference w:type="default" r:id="rId15"/>
+      <w:headerReference w:type="default" r:id="rId16"/>
+      <w:footerReference w:type="default" r:id="rId17"/>
       <w:pgSz w:w="11906" w:h="16838"/>
       <w:pgMar w:top="1701" w:right="1134" w:bottom="1701" w:left="1985" w:header="720" w:footer="720" w:gutter="0"/>
       <w:cols w:space="720"/>
@@ -4132,12 +4410,12 @@
 </file>
 
 <file path=customXml/item1.xml><?xml version="1.0" encoding="utf-8"?>
-<p:properties xmlns:p="http://schemas.microsoft.com/office/2006/metadata/properties" xmlns:xsi="http://www.w3.org/2001/XMLSchema-instance" xmlns:pc="http://schemas.microsoft.com/office/infopath/2007/PartnerControls">
-  <documentManagement>
-    <PublishingExpirationDate xmlns="http://schemas.microsoft.com/sharepoint/v3" xsi:nil="true"/>
-    <PublishingStartDate xmlns="http://schemas.microsoft.com/sharepoint/v3" xsi:nil="true"/>
-  </documentManagement>
-</p:properties>
+<?mso-contentType ?>
+<FormTemplates xmlns="http://schemas.microsoft.com/sharepoint/v3/contenttype/forms">
+  <Display>DocumentLibraryForm</Display>
+  <Edit>DocumentLibraryForm</Edit>
+  <New>DocumentLibraryForm</New>
+</FormTemplates>
 </file>
 
 <file path=customXml/item2.xml><?xml version="1.0" encoding="utf-8"?>
@@ -4207,20 +4485,18 @@
 </file>
 
 <file path=customXml/item3.xml><?xml version="1.0" encoding="utf-8"?>
-<?mso-contentType ?>
-<FormTemplates xmlns="http://schemas.microsoft.com/sharepoint/v3/contenttype/forms">
-  <Display>DocumentLibraryForm</Display>
-  <Edit>DocumentLibraryForm</Edit>
-  <New>DocumentLibraryForm</New>
-</FormTemplates>
+<p:properties xmlns:p="http://schemas.microsoft.com/office/2006/metadata/properties" xmlns:xsi="http://www.w3.org/2001/XMLSchema-instance" xmlns:pc="http://schemas.microsoft.com/office/infopath/2007/PartnerControls">
+  <documentManagement>
+    <PublishingExpirationDate xmlns="http://schemas.microsoft.com/sharepoint/v3" xsi:nil="true"/>
+    <PublishingStartDate xmlns="http://schemas.microsoft.com/sharepoint/v3" xsi:nil="true"/>
+  </documentManagement>
+</p:properties>
 </file>
 
 <file path=customXml/itemProps1.xml><?xml version="1.0" encoding="utf-8"?>
-<ds:datastoreItem xmlns:ds="http://schemas.openxmlformats.org/officeDocument/2006/customXml" ds:itemID="{FA8F0064-303C-446D-896E-46EEB9A79DC3}">
+<ds:datastoreItem xmlns:ds="http://schemas.openxmlformats.org/officeDocument/2006/customXml" ds:itemID="{13FBD2FA-5696-460D-A278-9A302A0F72AE}">
   <ds:schemaRefs>
-    <ds:schemaRef ds:uri="http://schemas.microsoft.com/office/2006/metadata/properties"/>
-    <ds:schemaRef ds:uri="http://schemas.microsoft.com/office/infopath/2007/PartnerControls"/>
-    <ds:schemaRef ds:uri="http://schemas.microsoft.com/sharepoint/v3"/>
+    <ds:schemaRef ds:uri="http://schemas.microsoft.com/sharepoint/v3/contenttype/forms"/>
   </ds:schemaRefs>
 </ds:datastoreItem>
 </file>
@@ -4243,9 +4519,11 @@
 </file>
 
 <file path=customXml/itemProps3.xml><?xml version="1.0" encoding="utf-8"?>
-<ds:datastoreItem xmlns:ds="http://schemas.openxmlformats.org/officeDocument/2006/customXml" ds:itemID="{13FBD2FA-5696-460D-A278-9A302A0F72AE}">
+<ds:datastoreItem xmlns:ds="http://schemas.openxmlformats.org/officeDocument/2006/customXml" ds:itemID="{FA8F0064-303C-446D-896E-46EEB9A79DC3}">
   <ds:schemaRefs>
-    <ds:schemaRef ds:uri="http://schemas.microsoft.com/sharepoint/v3/contenttype/forms"/>
+    <ds:schemaRef ds:uri="http://schemas.microsoft.com/office/2006/metadata/properties"/>
+    <ds:schemaRef ds:uri="http://schemas.microsoft.com/office/infopath/2007/PartnerControls"/>
+    <ds:schemaRef ds:uri="http://schemas.microsoft.com/sharepoint/v3"/>
   </ds:schemaRefs>
 </ds:datastoreItem>
 </file>
</xml_diff>

<commit_message>
added score list, refactored image fetching
</commit_message>
<xml_diff>
--- a/learning_diary.docx
+++ b/learning_diary.docx
@@ -14,7 +14,6 @@
           <w:lang w:val="en-US"/>
         </w:rPr>
       </w:pPr>
-      <w:proofErr w:type="spellStart"/>
       <w:r>
         <w:rPr>
           <w:rFonts w:ascii="Times New Roman" w:hAnsi="Times New Roman" w:cs="Times New Roman"/>
@@ -23,10 +22,13 @@
           <w:szCs w:val="24"/>
           <w:lang w:val="en-US"/>
         </w:rPr>
-        <w:t>Lappeenrannan</w:t>
-      </w:r>
-      <w:proofErr w:type="spellEnd"/>
-      <w:r>
+        <w:t>Lappeenrannan teknillinen yliopisto</w:t>
+      </w:r>
+    </w:p>
+    <w:p>
+      <w:pPr>
+        <w:pStyle w:val="Otsikko"/>
+        <w:jc w:val="both"/>
         <w:rPr>
           <w:rFonts w:ascii="Times New Roman" w:hAnsi="Times New Roman" w:cs="Times New Roman"/>
           <w:b w:val="0"/>
@@ -34,9 +36,7 @@
           <w:szCs w:val="24"/>
           <w:lang w:val="en-US"/>
         </w:rPr>
-        <w:t xml:space="preserve"> </w:t>
-      </w:r>
-      <w:proofErr w:type="spellStart"/>
+      </w:pPr>
       <w:r>
         <w:rPr>
           <w:rFonts w:ascii="Times New Roman" w:hAnsi="Times New Roman" w:cs="Times New Roman"/>
@@ -45,10 +45,13 @@
           <w:szCs w:val="24"/>
           <w:lang w:val="en-US"/>
         </w:rPr>
-        <w:t>teknillinen</w:t>
-      </w:r>
-      <w:proofErr w:type="spellEnd"/>
-      <w:r>
+        <w:t>School of Business and Management</w:t>
+      </w:r>
+    </w:p>
+    <w:p>
+      <w:pPr>
+        <w:pStyle w:val="Otsikko"/>
+        <w:jc w:val="both"/>
         <w:rPr>
           <w:rFonts w:ascii="Times New Roman" w:hAnsi="Times New Roman" w:cs="Times New Roman"/>
           <w:b w:val="0"/>
@@ -56,10 +59,69 @@
           <w:szCs w:val="24"/>
           <w:lang w:val="en-US"/>
         </w:rPr>
-        <w:t xml:space="preserve"> </w:t>
-      </w:r>
-      <w:proofErr w:type="spellStart"/>
-      <w:r>
+      </w:pPr>
+    </w:p>
+    <w:p>
+      <w:pPr>
+        <w:pStyle w:val="Otsikko"/>
+        <w:jc w:val="left"/>
+        <w:rPr>
+          <w:rFonts w:ascii="Times New Roman" w:hAnsi="Times New Roman"/>
+          <w:b w:val="0"/>
+          <w:sz w:val="24"/>
+          <w:szCs w:val="24"/>
+          <w:lang w:val="en-US"/>
+        </w:rPr>
+      </w:pPr>
+    </w:p>
+    <w:p>
+      <w:pPr>
+        <w:pStyle w:val="Otsikko"/>
+        <w:jc w:val="left"/>
+        <w:rPr>
+          <w:sz w:val="24"/>
+          <w:szCs w:val="24"/>
+          <w:lang w:val="en-US"/>
+        </w:rPr>
+      </w:pPr>
+    </w:p>
+    <w:p>
+      <w:pPr>
+        <w:pStyle w:val="Otsikko"/>
+        <w:jc w:val="left"/>
+        <w:rPr>
+          <w:sz w:val="24"/>
+          <w:szCs w:val="24"/>
+          <w:lang w:val="en-US"/>
+        </w:rPr>
+      </w:pPr>
+    </w:p>
+    <w:p>
+      <w:pPr>
+        <w:pStyle w:val="Otsikko"/>
+        <w:jc w:val="left"/>
+        <w:rPr>
+          <w:sz w:val="24"/>
+          <w:szCs w:val="24"/>
+          <w:lang w:val="en-US"/>
+        </w:rPr>
+      </w:pPr>
+    </w:p>
+    <w:p>
+      <w:pPr>
+        <w:pStyle w:val="Otsikko"/>
+        <w:jc w:val="left"/>
+        <w:rPr>
+          <w:sz w:val="24"/>
+          <w:szCs w:val="24"/>
+          <w:lang w:val="en-US"/>
+        </w:rPr>
+      </w:pPr>
+    </w:p>
+    <w:p>
+      <w:pPr>
+        <w:pStyle w:val="Otsikko"/>
+        <w:jc w:val="both"/>
         <w:rPr>
           <w:rFonts w:ascii="Times New Roman" w:hAnsi="Times New Roman" w:cs="Times New Roman"/>
           <w:b w:val="0"/>
@@ -67,14 +129,8 @@
           <w:szCs w:val="24"/>
           <w:lang w:val="en-US"/>
         </w:rPr>
-        <w:t>yliopisto</w:t>
-      </w:r>
-      <w:proofErr w:type="spellEnd"/>
-    </w:p>
-    <w:p>
-      <w:pPr>
-        <w:pStyle w:val="Otsikko"/>
-        <w:jc w:val="both"/>
+      </w:pPr>
+      <w:r>
         <w:rPr>
           <w:rFonts w:ascii="Times New Roman" w:hAnsi="Times New Roman" w:cs="Times New Roman"/>
           <w:b w:val="0"/>
@@ -82,121 +138,7 @@
           <w:szCs w:val="24"/>
           <w:lang w:val="en-US"/>
         </w:rPr>
-      </w:pPr>
-      <w:r>
-        <w:rPr>
-          <w:rFonts w:ascii="Times New Roman" w:hAnsi="Times New Roman" w:cs="Times New Roman"/>
-          <w:b w:val="0"/>
-          <w:sz w:val="24"/>
-          <w:szCs w:val="24"/>
-          <w:lang w:val="en-US"/>
-        </w:rPr>
-        <w:t>School of Business and Management</w:t>
-      </w:r>
-    </w:p>
-    <w:p>
-      <w:pPr>
-        <w:pStyle w:val="Otsikko"/>
-        <w:jc w:val="both"/>
-        <w:rPr>
-          <w:rFonts w:ascii="Times New Roman" w:hAnsi="Times New Roman" w:cs="Times New Roman"/>
-          <w:b w:val="0"/>
-          <w:sz w:val="24"/>
-          <w:szCs w:val="24"/>
-          <w:lang w:val="en-US"/>
-        </w:rPr>
-      </w:pPr>
-    </w:p>
-    <w:p>
-      <w:pPr>
-        <w:pStyle w:val="Otsikko"/>
-        <w:jc w:val="left"/>
-        <w:rPr>
-          <w:rFonts w:ascii="Times New Roman" w:hAnsi="Times New Roman"/>
-          <w:b w:val="0"/>
-          <w:sz w:val="24"/>
-          <w:szCs w:val="24"/>
-          <w:lang w:val="en-US"/>
-        </w:rPr>
-      </w:pPr>
-    </w:p>
-    <w:p>
-      <w:pPr>
-        <w:pStyle w:val="Otsikko"/>
-        <w:jc w:val="left"/>
-        <w:rPr>
-          <w:sz w:val="24"/>
-          <w:szCs w:val="24"/>
-          <w:lang w:val="en-US"/>
-        </w:rPr>
-      </w:pPr>
-    </w:p>
-    <w:p>
-      <w:pPr>
-        <w:pStyle w:val="Otsikko"/>
-        <w:jc w:val="left"/>
-        <w:rPr>
-          <w:sz w:val="24"/>
-          <w:szCs w:val="24"/>
-          <w:lang w:val="en-US"/>
-        </w:rPr>
-      </w:pPr>
-    </w:p>
-    <w:p>
-      <w:pPr>
-        <w:pStyle w:val="Otsikko"/>
-        <w:jc w:val="left"/>
-        <w:rPr>
-          <w:sz w:val="24"/>
-          <w:szCs w:val="24"/>
-          <w:lang w:val="en-US"/>
-        </w:rPr>
-      </w:pPr>
-    </w:p>
-    <w:p>
-      <w:pPr>
-        <w:pStyle w:val="Otsikko"/>
-        <w:jc w:val="left"/>
-        <w:rPr>
-          <w:sz w:val="24"/>
-          <w:szCs w:val="24"/>
-          <w:lang w:val="en-US"/>
-        </w:rPr>
-      </w:pPr>
-    </w:p>
-    <w:p>
-      <w:pPr>
-        <w:pStyle w:val="Otsikko"/>
-        <w:jc w:val="both"/>
-        <w:rPr>
-          <w:rFonts w:ascii="Times New Roman" w:hAnsi="Times New Roman" w:cs="Times New Roman"/>
-          <w:b w:val="0"/>
-          <w:sz w:val="24"/>
-          <w:szCs w:val="24"/>
-          <w:lang w:val="en-US"/>
-        </w:rPr>
-      </w:pPr>
-      <w:proofErr w:type="spellStart"/>
-      <w:r>
-        <w:rPr>
-          <w:rFonts w:ascii="Times New Roman" w:hAnsi="Times New Roman" w:cs="Times New Roman"/>
-          <w:b w:val="0"/>
-          <w:sz w:val="24"/>
-          <w:szCs w:val="24"/>
-          <w:lang w:val="en-US"/>
-        </w:rPr>
-        <w:t>Sofware</w:t>
-      </w:r>
-      <w:proofErr w:type="spellEnd"/>
-      <w:r>
-        <w:rPr>
-          <w:rFonts w:ascii="Times New Roman" w:hAnsi="Times New Roman" w:cs="Times New Roman"/>
-          <w:b w:val="0"/>
-          <w:sz w:val="24"/>
-          <w:szCs w:val="24"/>
-          <w:lang w:val="en-US"/>
-        </w:rPr>
-        <w:t xml:space="preserve"> Development Skills</w:t>
+        <w:t>Sofware Development Skills</w:t>
       </w:r>
     </w:p>
     <w:p>
@@ -539,41 +481,13 @@
         <w:rPr>
           <w:lang w:val="en-US"/>
         </w:rPr>
-        <w:t xml:space="preserve">Breakpoints and the step-by-step debugging were new to me and seem </w:t>
-      </w:r>
-      <w:proofErr w:type="gramStart"/>
-      <w:r>
-        <w:rPr>
-          <w:lang w:val="en-US"/>
-        </w:rPr>
-        <w:t>really useful</w:t>
-      </w:r>
-      <w:proofErr w:type="gramEnd"/>
-      <w:r>
-        <w:rPr>
-          <w:lang w:val="en-US"/>
-        </w:rPr>
-        <w:t>.</w:t>
-      </w:r>
-      <w:r>
-        <w:rPr>
-          <w:lang w:val="en-US"/>
-        </w:rPr>
-        <w:t xml:space="preserve"> I also didn’t know of the quick way to turn an integer into a string by concatenating it with an empty string. I used </w:t>
-      </w:r>
-      <w:proofErr w:type="spellStart"/>
-      <w:r>
-        <w:rPr>
-          <w:lang w:val="en-US"/>
-        </w:rPr>
-        <w:t>String.format</w:t>
-      </w:r>
-      <w:proofErr w:type="spellEnd"/>
-      <w:r>
-        <w:rPr>
-          <w:lang w:val="en-US"/>
-        </w:rPr>
-        <w:t xml:space="preserve"> for the same purpose as I think it looks better.</w:t>
+        <w:t>Breakpoints and the step-by-step debugging were new to me and seem really useful.</w:t>
+      </w:r>
+      <w:r>
+        <w:rPr>
+          <w:lang w:val="en-US"/>
+        </w:rPr>
+        <w:t xml:space="preserve"> I also didn’t know of the quick way to turn an integer into a string by concatenating it with an empty string. I used String.format for the same purpose as I think it looks better.</w:t>
       </w:r>
     </w:p>
     <w:p>
@@ -667,33 +581,11 @@
           <w:lang w:val="en-US"/>
         </w:rPr>
       </w:pPr>
-      <w:proofErr w:type="gramStart"/>
-      <w:r>
-        <w:rPr>
-          <w:lang w:val="en-US"/>
-        </w:rPr>
-        <w:t>Next</w:t>
-      </w:r>
-      <w:proofErr w:type="gramEnd"/>
-      <w:r>
-        <w:rPr>
-          <w:lang w:val="en-US"/>
-        </w:rPr>
-        <w:t xml:space="preserve"> I added the buttons and the second activity to the project. The video showed how to use intents, which was good as it was a little unclear to me before. In the object-oriented programming </w:t>
-      </w:r>
-      <w:proofErr w:type="gramStart"/>
-      <w:r>
-        <w:rPr>
-          <w:lang w:val="en-US"/>
-        </w:rPr>
-        <w:t>course</w:t>
-      </w:r>
-      <w:proofErr w:type="gramEnd"/>
-      <w:r>
-        <w:rPr>
-          <w:lang w:val="en-US"/>
-        </w:rPr>
-        <w:t xml:space="preserve"> I used fragments and a singleton to carry information between different screens</w:t>
+      <w:r>
+        <w:rPr>
+          <w:lang w:val="en-US"/>
+        </w:rPr>
+        <w:t>Next I added the buttons and the second activity to the project. The video showed how to use intents, which was good as it was a little unclear to me before. In the object-oriented programming course I used fragments and a singleton to carry information between different screens</w:t>
       </w:r>
       <w:r>
         <w:rPr>
@@ -746,21 +638,7 @@
         <w:rPr>
           <w:lang w:val="en-US"/>
         </w:rPr>
-        <w:t xml:space="preserve">. After googling the issue, I found out that Android 11 made some changes to package visibility, which made the </w:t>
-      </w:r>
-      <w:proofErr w:type="spellStart"/>
-      <w:r>
-        <w:rPr>
-          <w:lang w:val="en-US"/>
-        </w:rPr>
-        <w:t>getPackageManager</w:t>
-      </w:r>
-      <w:proofErr w:type="spellEnd"/>
-      <w:r>
-        <w:rPr>
-          <w:lang w:val="en-US"/>
-        </w:rPr>
-        <w:t xml:space="preserve"> function return null.</w:t>
+        <w:t>. After googling the issue, I found out that Android 11 made some changes to package visibility, which made the getPackageManager function return null.</w:t>
       </w:r>
       <w:r>
         <w:rPr>
@@ -887,21 +765,53 @@
         <w:rPr>
           <w:lang w:val="en-US"/>
         </w:rPr>
-        <w:t xml:space="preserve">The first step was to create another project and add a </w:t>
-      </w:r>
-      <w:proofErr w:type="spellStart"/>
-      <w:r>
-        <w:rPr>
-          <w:lang w:val="en-US"/>
-        </w:rPr>
-        <w:t>ListView</w:t>
-      </w:r>
-      <w:proofErr w:type="spellEnd"/>
-      <w:r>
-        <w:rPr>
-          <w:lang w:val="en-US"/>
-        </w:rPr>
-        <w:t xml:space="preserve"> component. I found out that the component is not in the same place as in the video, because it’s been made a legacy component.</w:t>
+        <w:t>The first step was to create another project and add a ListView component. I found out that the component is not in the same place as in the video, because it’s been made a legacy component.</w:t>
+      </w:r>
+      <w:r>
+        <w:rPr>
+          <w:lang w:val="en-US"/>
+        </w:rPr>
+        <w:t xml:space="preserve"> Next I added the string arrays to the strings.xml file.</w:t>
+      </w:r>
+      <w:r>
+        <w:rPr>
+          <w:lang w:val="en-US"/>
+        </w:rPr>
+        <w:t xml:space="preserve"> After that, I followed the video until </w:t>
+      </w:r>
+      <w:r>
+        <w:rPr>
+          <w:lang w:val="en-US"/>
+        </w:rPr>
+        <w:t>I should have had a string array loaded into the ListView. At first, the project would not build due to an error with the compileSdkVersion being wrong. I fixed the issue by editing the app’s Gradle file, and the list was working.</w:t>
+      </w:r>
+    </w:p>
+    <w:p>
+      <w:pPr>
+        <w:pStyle w:val="Leipteksti"/>
+        <w:rPr>
+          <w:lang w:val="en-US"/>
+        </w:rPr>
+      </w:pPr>
+    </w:p>
+    <w:p>
+      <w:pPr>
+        <w:pStyle w:val="Leipteksti"/>
+        <w:rPr>
+          <w:lang w:val="en-US"/>
+        </w:rPr>
+      </w:pPr>
+      <w:r>
+        <w:rPr>
+          <w:lang w:val="en-US"/>
+        </w:rPr>
+        <w:t xml:space="preserve">Next up was remaking the layout file I just created by making its root component a RelativeLayout. Getting the TextView set up the same way as in the video was a little weird because the way it works has been updated at some point. I got there in the end. </w:t>
+      </w:r>
+      <w:r>
+        <w:rPr>
+          <w:lang w:val="en-US"/>
+        </w:rPr>
+        <w:t>I aligned</w:t>
       </w:r>
       <w:r>
         <w:rPr>
@@ -909,122 +819,6 @@
         </w:rPr>
         <w:t xml:space="preserve"> </w:t>
       </w:r>
-      <w:proofErr w:type="gramStart"/>
-      <w:r>
-        <w:rPr>
-          <w:lang w:val="en-US"/>
-        </w:rPr>
-        <w:t>Next</w:t>
-      </w:r>
-      <w:proofErr w:type="gramEnd"/>
-      <w:r>
-        <w:rPr>
-          <w:lang w:val="en-US"/>
-        </w:rPr>
-        <w:t xml:space="preserve"> I added the string arrays to the strings.xml file.</w:t>
-      </w:r>
-      <w:r>
-        <w:rPr>
-          <w:lang w:val="en-US"/>
-        </w:rPr>
-        <w:t xml:space="preserve"> After that, I followed the video until </w:t>
-      </w:r>
-      <w:r>
-        <w:rPr>
-          <w:lang w:val="en-US"/>
-        </w:rPr>
-        <w:t xml:space="preserve">I should have had a string array loaded into the </w:t>
-      </w:r>
-      <w:proofErr w:type="spellStart"/>
-      <w:r>
-        <w:rPr>
-          <w:lang w:val="en-US"/>
-        </w:rPr>
-        <w:t>ListView</w:t>
-      </w:r>
-      <w:proofErr w:type="spellEnd"/>
-      <w:r>
-        <w:rPr>
-          <w:lang w:val="en-US"/>
-        </w:rPr>
-        <w:t xml:space="preserve">. At first, the project would not build due to an error with the </w:t>
-      </w:r>
-      <w:proofErr w:type="spellStart"/>
-      <w:r>
-        <w:rPr>
-          <w:lang w:val="en-US"/>
-        </w:rPr>
-        <w:t>compileSdkVersion</w:t>
-      </w:r>
-      <w:proofErr w:type="spellEnd"/>
-      <w:r>
-        <w:rPr>
-          <w:lang w:val="en-US"/>
-        </w:rPr>
-        <w:t xml:space="preserve"> being wrong. I fixed the issue by editing the app’s Gradle file, and the list was working.</w:t>
-      </w:r>
-    </w:p>
-    <w:p>
-      <w:pPr>
-        <w:pStyle w:val="Leipteksti"/>
-        <w:rPr>
-          <w:lang w:val="en-US"/>
-        </w:rPr>
-      </w:pPr>
-    </w:p>
-    <w:p>
-      <w:pPr>
-        <w:pStyle w:val="Leipteksti"/>
-        <w:rPr>
-          <w:lang w:val="en-US"/>
-        </w:rPr>
-      </w:pPr>
-      <w:r>
-        <w:rPr>
-          <w:lang w:val="en-US"/>
-        </w:rPr>
-        <w:t xml:space="preserve">Next up was remaking the layout file I just created by making its root component a </w:t>
-      </w:r>
-      <w:proofErr w:type="spellStart"/>
-      <w:r>
-        <w:rPr>
-          <w:lang w:val="en-US"/>
-        </w:rPr>
-        <w:t>RelativeLayout</w:t>
-      </w:r>
-      <w:proofErr w:type="spellEnd"/>
-      <w:r>
-        <w:rPr>
-          <w:lang w:val="en-US"/>
-        </w:rPr>
-        <w:t xml:space="preserve">. Getting the </w:t>
-      </w:r>
-      <w:proofErr w:type="spellStart"/>
-      <w:r>
-        <w:rPr>
-          <w:lang w:val="en-US"/>
-        </w:rPr>
-        <w:t>TextView</w:t>
-      </w:r>
-      <w:proofErr w:type="spellEnd"/>
-      <w:r>
-        <w:rPr>
-          <w:lang w:val="en-US"/>
-        </w:rPr>
-        <w:t xml:space="preserve"> set up the same way as in the video was a little weird because the way it works has been updated at some point. I got there in the end. </w:t>
-      </w:r>
-      <w:r>
-        <w:rPr>
-          <w:lang w:val="en-US"/>
-        </w:rPr>
-        <w:t>I aligned</w:t>
-      </w:r>
-      <w:r>
-        <w:rPr>
-          <w:lang w:val="en-US"/>
-        </w:rPr>
-        <w:t xml:space="preserve"> </w:t>
-      </w:r>
       <w:r>
         <w:rPr>
           <w:lang w:val="en-US"/>
@@ -1035,23 +829,14 @@
         <w:rPr>
           <w:lang w:val="en-US"/>
         </w:rPr>
-        <w:t xml:space="preserve">description </w:t>
-      </w:r>
-      <w:proofErr w:type="spellStart"/>
-      <w:r>
-        <w:rPr>
-          <w:lang w:val="en-US"/>
-        </w:rPr>
-        <w:t>TextView</w:t>
-      </w:r>
-      <w:proofErr w:type="spellEnd"/>
+        <w:t>description TextView</w:t>
+      </w:r>
       <w:r>
         <w:rPr>
           <w:lang w:val="en-US"/>
         </w:rPr>
         <w:t xml:space="preserve"> by directly using the </w:t>
       </w:r>
-      <w:proofErr w:type="spellStart"/>
       <w:r>
         <w:rPr>
           <w:lang w:val="en-US"/>
@@ -1062,16 +847,8 @@
         <w:rPr>
           <w:lang w:val="en-US"/>
         </w:rPr>
-        <w:t>alignBottom</w:t>
-      </w:r>
-      <w:proofErr w:type="spellEnd"/>
-      <w:r>
-        <w:rPr>
-          <w:lang w:val="en-US"/>
-        </w:rPr>
-        <w:t xml:space="preserve"> and </w:t>
-      </w:r>
-      <w:proofErr w:type="spellStart"/>
+        <w:t xml:space="preserve">alignBottom and </w:t>
+      </w:r>
       <w:r>
         <w:rPr>
           <w:lang w:val="en-US"/>
@@ -1082,14 +859,7 @@
         <w:rPr>
           <w:lang w:val="en-US"/>
         </w:rPr>
-        <w:t>alignStart</w:t>
-      </w:r>
-      <w:proofErr w:type="spellEnd"/>
-      <w:r>
-        <w:rPr>
-          <w:lang w:val="en-US"/>
-        </w:rPr>
-        <w:t xml:space="preserve"> properties.</w:t>
+        <w:t>alignStart properties.</w:t>
       </w:r>
     </w:p>
     <w:p>
@@ -1117,21 +887,7 @@
         <w:rPr>
           <w:lang w:val="en-US"/>
         </w:rPr>
-        <w:t xml:space="preserve"> It had many </w:t>
-      </w:r>
-      <w:proofErr w:type="gramStart"/>
-      <w:r>
-        <w:rPr>
-          <w:lang w:val="en-US"/>
-        </w:rPr>
-        <w:t>steps</w:t>
-      </w:r>
-      <w:proofErr w:type="gramEnd"/>
-      <w:r>
-        <w:rPr>
-          <w:lang w:val="en-US"/>
-        </w:rPr>
-        <w:t xml:space="preserve"> but the video had pretty clear explanations for what’s happening.</w:t>
+        <w:t xml:space="preserve"> It had many steps but the video had pretty clear explanations for what’s happening.</w:t>
       </w:r>
       <w:r>
         <w:rPr>
@@ -1173,19 +929,11 @@
         </w:rPr>
         <w:t xml:space="preserve"> Creating a new activity and switching to it was dealt with in the last video, so not much new there. </w:t>
       </w:r>
-      <w:proofErr w:type="gramStart"/>
-      <w:r>
-        <w:rPr>
-          <w:lang w:val="en-US"/>
-        </w:rPr>
-        <w:t>Instead</w:t>
-      </w:r>
-      <w:proofErr w:type="gramEnd"/>
-      <w:r>
-        <w:rPr>
-          <w:lang w:val="en-US"/>
-        </w:rPr>
-        <w:t xml:space="preserve"> the process for scaling images to be a proper size according to the device’s screen was new to me</w:t>
+      <w:r>
+        <w:rPr>
+          <w:lang w:val="en-US"/>
+        </w:rPr>
+        <w:t>Instead the process for scaling images to be a proper size according to the device’s screen was new to me</w:t>
       </w:r>
       <w:r>
         <w:rPr>
@@ -1255,21 +1003,7 @@
         <w:rPr>
           <w:lang w:val="en-US"/>
         </w:rPr>
-        <w:t xml:space="preserve">I started work on the course project. I wanted to try doing something with the public API of </w:t>
-      </w:r>
-      <w:proofErr w:type="spellStart"/>
-      <w:r>
-        <w:rPr>
-          <w:lang w:val="en-US"/>
-        </w:rPr>
-        <w:t>ScoreSaber</w:t>
-      </w:r>
-      <w:proofErr w:type="spellEnd"/>
-      <w:r>
-        <w:rPr>
-          <w:lang w:val="en-US"/>
-        </w:rPr>
-        <w:t>, an online leaderboard for the</w:t>
+        <w:t>I started work on the course project. I wanted to try doing something with the public API of ScoreSaber, an online leaderboard for the</w:t>
       </w:r>
       <w:r>
         <w:rPr>
@@ -1348,21 +1082,7 @@
         <w:rPr>
           <w:lang w:val="en-US"/>
         </w:rPr>
-        <w:t xml:space="preserve">) to remember how to get and parse JSON responses from an API. I learned that it’s better to use a thread for this instead of modifying the </w:t>
-      </w:r>
-      <w:proofErr w:type="spellStart"/>
-      <w:r>
-        <w:rPr>
-          <w:lang w:val="en-US"/>
-        </w:rPr>
-        <w:t>StrictMode.ThreadPolicy</w:t>
-      </w:r>
-      <w:proofErr w:type="spellEnd"/>
-      <w:r>
-        <w:rPr>
-          <w:lang w:val="en-US"/>
-        </w:rPr>
-        <w:t xml:space="preserve"> to avoid application lock ups.</w:t>
+        <w:t>) to remember how to get and parse JSON responses from an API. I learned that it’s better to use a thread for this instead of modifying the StrictMode.ThreadPolicy to avoid application lock ups.</w:t>
       </w:r>
       <w:r>
         <w:rPr>
@@ -1416,34 +1136,20 @@
         <w:rPr>
           <w:lang w:val="en-US"/>
         </w:rPr>
+        <w:t xml:space="preserve"> in order to </w:t>
+      </w:r>
+      <w:r>
+        <w:rPr>
+          <w:lang w:val="en-US"/>
+        </w:rPr>
+        <w:t>prompt a refresh</w:t>
+      </w:r>
+      <w:r>
+        <w:rPr>
+          <w:lang w:val="en-US"/>
+        </w:rPr>
         <w:t xml:space="preserve"> </w:t>
       </w:r>
-      <w:proofErr w:type="gramStart"/>
-      <w:r>
-        <w:rPr>
-          <w:lang w:val="en-US"/>
-        </w:rPr>
-        <w:t>in order to</w:t>
-      </w:r>
-      <w:proofErr w:type="gramEnd"/>
-      <w:r>
-        <w:rPr>
-          <w:lang w:val="en-US"/>
-        </w:rPr>
-        <w:t xml:space="preserve"> </w:t>
-      </w:r>
-      <w:r>
-        <w:rPr>
-          <w:lang w:val="en-US"/>
-        </w:rPr>
-        <w:t>prompt a refresh</w:t>
-      </w:r>
-      <w:r>
-        <w:rPr>
-          <w:lang w:val="en-US"/>
-        </w:rPr>
-        <w:t xml:space="preserve"> </w:t>
-      </w:r>
       <w:r>
         <w:rPr>
           <w:lang w:val="en-US"/>
@@ -1524,21 +1230,7 @@
         <w:rPr>
           <w:lang w:val="en-US"/>
         </w:rPr>
-        <w:t xml:space="preserve">Today I added a </w:t>
-      </w:r>
-      <w:proofErr w:type="spellStart"/>
-      <w:r>
-        <w:rPr>
-          <w:lang w:val="en-US"/>
-        </w:rPr>
-        <w:t>hashmap</w:t>
-      </w:r>
-      <w:proofErr w:type="spellEnd"/>
-      <w:r>
-        <w:rPr>
-          <w:lang w:val="en-US"/>
-        </w:rPr>
-        <w:t xml:space="preserve"> </w:t>
+        <w:t xml:space="preserve">Today I added a hashmap </w:t>
       </w:r>
       <w:r>
         <w:rPr>
@@ -1564,19 +1256,11 @@
         </w:rPr>
         <w:t xml:space="preserve">. I switched out the spinner for a </w:t>
       </w:r>
-      <w:proofErr w:type="spellStart"/>
-      <w:r>
-        <w:rPr>
-          <w:lang w:val="en-US"/>
-        </w:rPr>
-        <w:t>ListView</w:t>
-      </w:r>
-      <w:proofErr w:type="spellEnd"/>
-      <w:r>
-        <w:rPr>
-          <w:lang w:val="en-US"/>
-        </w:rPr>
-        <w:t xml:space="preserve"> because a spinner always has an item selected</w:t>
+      <w:r>
+        <w:rPr>
+          <w:lang w:val="en-US"/>
+        </w:rPr>
+        <w:t>ListView because a spinner always has an item selected</w:t>
       </w:r>
       <w:r>
         <w:rPr>
@@ -1628,41 +1312,13 @@
         <w:rPr>
           <w:lang w:val="en-US"/>
         </w:rPr>
-        <w:t xml:space="preserve">I customized the app’s colors with the “colors.xml” and “themes.xml” resources. I picked similar colors to what the actual </w:t>
-      </w:r>
-      <w:proofErr w:type="spellStart"/>
-      <w:r>
-        <w:rPr>
-          <w:lang w:val="en-US"/>
-        </w:rPr>
-        <w:t>ScoreSaber</w:t>
-      </w:r>
-      <w:proofErr w:type="spellEnd"/>
-      <w:r>
-        <w:rPr>
-          <w:lang w:val="en-US"/>
-        </w:rPr>
-        <w:t xml:space="preserve"> site uses.</w:t>
-      </w:r>
-      <w:r>
-        <w:rPr>
-          <w:lang w:val="en-US"/>
-        </w:rPr>
-        <w:t xml:space="preserve"> Some components like the </w:t>
-      </w:r>
-      <w:proofErr w:type="spellStart"/>
-      <w:r>
-        <w:rPr>
-          <w:lang w:val="en-US"/>
-        </w:rPr>
-        <w:t>EditText</w:t>
-      </w:r>
-      <w:proofErr w:type="spellEnd"/>
-      <w:r>
-        <w:rPr>
-          <w:lang w:val="en-US"/>
-        </w:rPr>
-        <w:t xml:space="preserve"> </w:t>
+        <w:t>I customized the app’s colors with the “colors.xml” and “themes.xml” resources. I picked similar colors to what the actual ScoreSaber site uses.</w:t>
+      </w:r>
+      <w:r>
+        <w:rPr>
+          <w:lang w:val="en-US"/>
+        </w:rPr>
+        <w:t xml:space="preserve"> Some components like the EditText </w:t>
       </w:r>
       <w:r>
         <w:rPr>
@@ -1727,21 +1383,7 @@
         <w:rPr>
           <w:lang w:val="en-US"/>
         </w:rPr>
-        <w:t xml:space="preserve"> I started by creating a new empty activity and making a basic layout for the components. </w:t>
-      </w:r>
-      <w:proofErr w:type="gramStart"/>
-      <w:r>
-        <w:rPr>
-          <w:lang w:val="en-US"/>
-        </w:rPr>
-        <w:t>Next</w:t>
-      </w:r>
-      <w:proofErr w:type="gramEnd"/>
-      <w:r>
-        <w:rPr>
-          <w:lang w:val="en-US"/>
-        </w:rPr>
-        <w:t xml:space="preserve"> I started working on the code for fetching profile information. I felt like I </w:t>
+        <w:t xml:space="preserve"> I started by creating a new empty activity and making a basic layout for the components. Next I started working on the code for fetching profile information. I felt like I </w:t>
       </w:r>
       <w:r>
         <w:rPr>
@@ -1848,35 +1490,7 @@
         <w:rPr>
           <w:lang w:val="en-US"/>
         </w:rPr>
-        <w:t xml:space="preserve">The next problem was an error that happened because using </w:t>
-      </w:r>
-      <w:proofErr w:type="spellStart"/>
-      <w:r>
-        <w:rPr>
-          <w:lang w:val="en-US"/>
-        </w:rPr>
-        <w:t>getText</w:t>
-      </w:r>
-      <w:proofErr w:type="spellEnd"/>
-      <w:r>
-        <w:rPr>
-          <w:lang w:val="en-US"/>
-        </w:rPr>
-        <w:t xml:space="preserve"> on an </w:t>
-      </w:r>
-      <w:proofErr w:type="spellStart"/>
-      <w:r>
-        <w:rPr>
-          <w:lang w:val="en-US"/>
-        </w:rPr>
-        <w:t>EditText</w:t>
-      </w:r>
-      <w:proofErr w:type="spellEnd"/>
-      <w:r>
-        <w:rPr>
-          <w:lang w:val="en-US"/>
-        </w:rPr>
-        <w:t xml:space="preserve"> doesn’t return a String but an Editable, so I fix</w:t>
+        <w:t>The next problem was an error that happened because using getText on an EditText doesn’t return a String but an Editable, so I fix</w:t>
       </w:r>
       <w:r>
         <w:rPr>
@@ -1906,21 +1520,7 @@
         <w:rPr>
           <w:lang w:val="en-US"/>
         </w:rPr>
-        <w:t xml:space="preserve">, so I used </w:t>
-      </w:r>
-      <w:proofErr w:type="spellStart"/>
-      <w:r>
-        <w:rPr>
-          <w:lang w:val="en-US"/>
-        </w:rPr>
-        <w:t>getJSONObject</w:t>
-      </w:r>
-      <w:proofErr w:type="spellEnd"/>
-      <w:r>
-        <w:rPr>
-          <w:lang w:val="en-US"/>
-        </w:rPr>
-        <w:t xml:space="preserve"> twice to get the data.</w:t>
+        <w:t>, so I used getJSONObject twice to get the data.</w:t>
       </w:r>
       <w:r>
         <w:rPr>
@@ -1948,6 +1548,147 @@
           <w:lang w:val="en-US"/>
         </w:rPr>
         <w:t xml:space="preserve">. </w:t>
+      </w:r>
+    </w:p>
+    <w:p>
+      <w:pPr>
+        <w:pStyle w:val="Leipteksti"/>
+        <w:rPr>
+          <w:lang w:val="en-US"/>
+        </w:rPr>
+      </w:pPr>
+    </w:p>
+    <w:p>
+      <w:pPr>
+        <w:pStyle w:val="Leipteksti"/>
+        <w:rPr>
+          <w:lang w:val="en-US"/>
+        </w:rPr>
+      </w:pPr>
+    </w:p>
+    <w:p>
+      <w:pPr>
+        <w:pStyle w:val="Leipteksti"/>
+        <w:rPr>
+          <w:lang w:val="en-US"/>
+        </w:rPr>
+      </w:pPr>
+      <w:r>
+        <w:rPr>
+          <w:lang w:val="en-US"/>
+        </w:rPr>
+        <w:t>1</w:t>
+      </w:r>
+      <w:r>
+        <w:rPr>
+          <w:lang w:val="en-US"/>
+        </w:rPr>
+        <w:t>4</w:t>
+      </w:r>
+      <w:r>
+        <w:rPr>
+          <w:lang w:val="en-US"/>
+        </w:rPr>
+        <w:t>.12.2021</w:t>
+      </w:r>
+    </w:p>
+    <w:p>
+      <w:pPr>
+        <w:pStyle w:val="Leipteksti"/>
+        <w:rPr>
+          <w:lang w:val="en-US"/>
+        </w:rPr>
+      </w:pPr>
+    </w:p>
+    <w:p>
+      <w:pPr>
+        <w:pStyle w:val="Leipteksti"/>
+        <w:rPr>
+          <w:lang w:val="en-US"/>
+        </w:rPr>
+      </w:pPr>
+      <w:r>
+        <w:rPr>
+          <w:lang w:val="en-US"/>
+        </w:rPr>
+        <w:t>I started work</w:t>
+      </w:r>
+      <w:r>
+        <w:rPr>
+          <w:lang w:val="en-US"/>
+        </w:rPr>
+        <w:t>ing</w:t>
+      </w:r>
+      <w:r>
+        <w:rPr>
+          <w:lang w:val="en-US"/>
+        </w:rPr>
+        <w:t xml:space="preserve"> on displaying top scores in a list. I made a new class for a score object for this purpose.</w:t>
+      </w:r>
+      <w:r>
+        <w:rPr>
+          <w:lang w:val="en-US"/>
+        </w:rPr>
+        <w:t xml:space="preserve"> I want to show each song’s cover image in the list, so I made my image fetching class its own class file and refactored it so that it returns a bitmap instead of setting a bitmap </w:t>
+      </w:r>
+      <w:r>
+        <w:rPr>
+          <w:lang w:val="en-US"/>
+        </w:rPr>
+        <w:lastRenderedPageBreak/>
+        <w:t>to an ImageView</w:t>
+      </w:r>
+      <w:r>
+        <w:rPr>
+          <w:lang w:val="en-US"/>
+        </w:rPr>
+        <w:t xml:space="preserve"> by</w:t>
+      </w:r>
+      <w:r>
+        <w:rPr>
+          <w:lang w:val="en-US"/>
+        </w:rPr>
+        <w:t xml:space="preserve"> itself.</w:t>
+      </w:r>
+      <w:r>
+        <w:rPr>
+          <w:lang w:val="en-US"/>
+        </w:rPr>
+        <w:t xml:space="preserve"> I learned about the Thread.join() method, which allows the main thread to wait until the image fetcher is finished before it tries to use the image. I</w:t>
+      </w:r>
+      <w:r>
+        <w:rPr>
+          <w:lang w:val="en-US"/>
+        </w:rPr>
+        <w:t xml:space="preserve"> felt like this defeats the entire point of using another thread in the first place, so I opted for another approach: I passed the handler as a parameter so I could send a message once the image has been fetched. This worked nicely.</w:t>
+      </w:r>
+    </w:p>
+    <w:p>
+      <w:pPr>
+        <w:pStyle w:val="Leipteksti"/>
+        <w:rPr>
+          <w:lang w:val="en-US"/>
+        </w:rPr>
+      </w:pPr>
+    </w:p>
+    <w:p>
+      <w:pPr>
+        <w:pStyle w:val="Leipteksti"/>
+        <w:rPr>
+          <w:lang w:val="en-US"/>
+        </w:rPr>
+      </w:pPr>
+      <w:r>
+        <w:rPr>
+          <w:lang w:val="en-US"/>
+        </w:rPr>
+        <w:t xml:space="preserve">I faced an issue with my threads looping because I forgot to add break statements to my handler’s switch-case. Correcting this fixed the issue and now I had my list of scores with cover images. </w:t>
+      </w:r>
+      <w:r>
+        <w:rPr>
+          <w:lang w:val="en-US"/>
+        </w:rPr>
+        <w:t>The images disappear randomly while scrolling the list, which is apparently an issue with ListViews. The solution is to use a RecyclerView instead, but I’ll save that for tomorrow.</w:t>
       </w:r>
     </w:p>
     <w:sectPr>
@@ -4410,12 +4151,12 @@
 </file>
 
 <file path=customXml/item1.xml><?xml version="1.0" encoding="utf-8"?>
-<?mso-contentType ?>
-<FormTemplates xmlns="http://schemas.microsoft.com/sharepoint/v3/contenttype/forms">
-  <Display>DocumentLibraryForm</Display>
-  <Edit>DocumentLibraryForm</Edit>
-  <New>DocumentLibraryForm</New>
-</FormTemplates>
+<p:properties xmlns:p="http://schemas.microsoft.com/office/2006/metadata/properties" xmlns:xsi="http://www.w3.org/2001/XMLSchema-instance" xmlns:pc="http://schemas.microsoft.com/office/infopath/2007/PartnerControls">
+  <documentManagement>
+    <PublishingExpirationDate xmlns="http://schemas.microsoft.com/sharepoint/v3" xsi:nil="true"/>
+    <PublishingStartDate xmlns="http://schemas.microsoft.com/sharepoint/v3" xsi:nil="true"/>
+  </documentManagement>
+</p:properties>
 </file>
 
 <file path=customXml/item2.xml><?xml version="1.0" encoding="utf-8"?>
@@ -4485,18 +4226,20 @@
 </file>
 
 <file path=customXml/item3.xml><?xml version="1.0" encoding="utf-8"?>
-<p:properties xmlns:p="http://schemas.microsoft.com/office/2006/metadata/properties" xmlns:xsi="http://www.w3.org/2001/XMLSchema-instance" xmlns:pc="http://schemas.microsoft.com/office/infopath/2007/PartnerControls">
-  <documentManagement>
-    <PublishingExpirationDate xmlns="http://schemas.microsoft.com/sharepoint/v3" xsi:nil="true"/>
-    <PublishingStartDate xmlns="http://schemas.microsoft.com/sharepoint/v3" xsi:nil="true"/>
-  </documentManagement>
-</p:properties>
+<?mso-contentType ?>
+<FormTemplates xmlns="http://schemas.microsoft.com/sharepoint/v3/contenttype/forms">
+  <Display>DocumentLibraryForm</Display>
+  <Edit>DocumentLibraryForm</Edit>
+  <New>DocumentLibraryForm</New>
+</FormTemplates>
 </file>
 
 <file path=customXml/itemProps1.xml><?xml version="1.0" encoding="utf-8"?>
-<ds:datastoreItem xmlns:ds="http://schemas.openxmlformats.org/officeDocument/2006/customXml" ds:itemID="{13FBD2FA-5696-460D-A278-9A302A0F72AE}">
+<ds:datastoreItem xmlns:ds="http://schemas.openxmlformats.org/officeDocument/2006/customXml" ds:itemID="{FA8F0064-303C-446D-896E-46EEB9A79DC3}">
   <ds:schemaRefs>
-    <ds:schemaRef ds:uri="http://schemas.microsoft.com/sharepoint/v3/contenttype/forms"/>
+    <ds:schemaRef ds:uri="http://schemas.microsoft.com/office/2006/metadata/properties"/>
+    <ds:schemaRef ds:uri="http://schemas.microsoft.com/office/infopath/2007/PartnerControls"/>
+    <ds:schemaRef ds:uri="http://schemas.microsoft.com/sharepoint/v3"/>
   </ds:schemaRefs>
 </ds:datastoreItem>
 </file>
@@ -4519,11 +4262,9 @@
 </file>
 
 <file path=customXml/itemProps3.xml><?xml version="1.0" encoding="utf-8"?>
-<ds:datastoreItem xmlns:ds="http://schemas.openxmlformats.org/officeDocument/2006/customXml" ds:itemID="{FA8F0064-303C-446D-896E-46EEB9A79DC3}">
+<ds:datastoreItem xmlns:ds="http://schemas.openxmlformats.org/officeDocument/2006/customXml" ds:itemID="{13FBD2FA-5696-460D-A278-9A302A0F72AE}">
   <ds:schemaRefs>
-    <ds:schemaRef ds:uri="http://schemas.microsoft.com/office/2006/metadata/properties"/>
-    <ds:schemaRef ds:uri="http://schemas.microsoft.com/office/infopath/2007/PartnerControls"/>
-    <ds:schemaRef ds:uri="http://schemas.microsoft.com/sharepoint/v3"/>
+    <ds:schemaRef ds:uri="http://schemas.microsoft.com/sharepoint/v3/contenttype/forms"/>
   </ds:schemaRefs>
 </ds:datastoreItem>
 </file>
</xml_diff>

<commit_message>
added glide dependency for loading cover images
</commit_message>
<xml_diff>
--- a/learning_diary.docx
+++ b/learning_diary.docx
@@ -539,7 +539,21 @@
         <w:rPr>
           <w:lang w:val="en-US"/>
         </w:rPr>
-        <w:t>Breakpoints and the step-by-step debugging were new to me and seem really useful.</w:t>
+        <w:t xml:space="preserve">Breakpoints and the step-by-step debugging were new to me and seem </w:t>
+      </w:r>
+      <w:proofErr w:type="gramStart"/>
+      <w:r>
+        <w:rPr>
+          <w:lang w:val="en-US"/>
+        </w:rPr>
+        <w:t>really useful</w:t>
+      </w:r>
+      <w:proofErr w:type="gramEnd"/>
+      <w:r>
+        <w:rPr>
+          <w:lang w:val="en-US"/>
+        </w:rPr>
+        <w:t>.</w:t>
       </w:r>
       <w:r>
         <w:rPr>
@@ -653,11 +667,33 @@
           <w:lang w:val="en-US"/>
         </w:rPr>
       </w:pPr>
-      <w:r>
-        <w:rPr>
-          <w:lang w:val="en-US"/>
-        </w:rPr>
-        <w:t>Next I added the buttons and the second activity to the project. The video showed how to use intents, which was good as it was a little unclear to me before. In the object-oriented programming course I used fragments and a singleton to carry information between different screens</w:t>
+      <w:proofErr w:type="gramStart"/>
+      <w:r>
+        <w:rPr>
+          <w:lang w:val="en-US"/>
+        </w:rPr>
+        <w:t>Next</w:t>
+      </w:r>
+      <w:proofErr w:type="gramEnd"/>
+      <w:r>
+        <w:rPr>
+          <w:lang w:val="en-US"/>
+        </w:rPr>
+        <w:t xml:space="preserve"> I added the buttons and the second activity to the project. The video showed how to use intents, which was good as it was a little unclear to me before. In the object-oriented programming </w:t>
+      </w:r>
+      <w:proofErr w:type="gramStart"/>
+      <w:r>
+        <w:rPr>
+          <w:lang w:val="en-US"/>
+        </w:rPr>
+        <w:t>course</w:t>
+      </w:r>
+      <w:proofErr w:type="gramEnd"/>
+      <w:r>
+        <w:rPr>
+          <w:lang w:val="en-US"/>
+        </w:rPr>
+        <w:t xml:space="preserve"> I used fragments and a singleton to carry information between different screens</w:t>
       </w:r>
       <w:r>
         <w:rPr>
@@ -871,7 +907,21 @@
         <w:rPr>
           <w:lang w:val="en-US"/>
         </w:rPr>
-        <w:t xml:space="preserve"> Next I added the string arrays to the strings.xml file.</w:t>
+        <w:t xml:space="preserve"> </w:t>
+      </w:r>
+      <w:proofErr w:type="gramStart"/>
+      <w:r>
+        <w:rPr>
+          <w:lang w:val="en-US"/>
+        </w:rPr>
+        <w:t>Next</w:t>
+      </w:r>
+      <w:proofErr w:type="gramEnd"/>
+      <w:r>
+        <w:rPr>
+          <w:lang w:val="en-US"/>
+        </w:rPr>
+        <w:t xml:space="preserve"> I added the string arrays to the strings.xml file.</w:t>
       </w:r>
       <w:r>
         <w:rPr>
@@ -1067,7 +1117,21 @@
         <w:rPr>
           <w:lang w:val="en-US"/>
         </w:rPr>
-        <w:t xml:space="preserve"> It had many steps but the video had pretty clear explanations for what’s happening.</w:t>
+        <w:t xml:space="preserve"> It had many </w:t>
+      </w:r>
+      <w:proofErr w:type="gramStart"/>
+      <w:r>
+        <w:rPr>
+          <w:lang w:val="en-US"/>
+        </w:rPr>
+        <w:t>steps</w:t>
+      </w:r>
+      <w:proofErr w:type="gramEnd"/>
+      <w:r>
+        <w:rPr>
+          <w:lang w:val="en-US"/>
+        </w:rPr>
+        <w:t xml:space="preserve"> but the video had pretty clear explanations for what’s happening.</w:t>
       </w:r>
       <w:r>
         <w:rPr>
@@ -1109,11 +1173,19 @@
         </w:rPr>
         <w:t xml:space="preserve"> Creating a new activity and switching to it was dealt with in the last video, so not much new there. </w:t>
       </w:r>
-      <w:r>
-        <w:rPr>
-          <w:lang w:val="en-US"/>
-        </w:rPr>
-        <w:t>Instead the process for scaling images to be a proper size according to the device’s screen was new to me</w:t>
+      <w:proofErr w:type="gramStart"/>
+      <w:r>
+        <w:rPr>
+          <w:lang w:val="en-US"/>
+        </w:rPr>
+        <w:t>Instead</w:t>
+      </w:r>
+      <w:proofErr w:type="gramEnd"/>
+      <w:r>
+        <w:rPr>
+          <w:lang w:val="en-US"/>
+        </w:rPr>
+        <w:t xml:space="preserve"> the process for scaling images to be a proper size according to the device’s screen was new to me</w:t>
       </w:r>
       <w:r>
         <w:rPr>
@@ -1344,7 +1416,21 @@
         <w:rPr>
           <w:lang w:val="en-US"/>
         </w:rPr>
-        <w:t xml:space="preserve"> in order to </w:t>
+        <w:t xml:space="preserve"> </w:t>
+      </w:r>
+      <w:proofErr w:type="gramStart"/>
+      <w:r>
+        <w:rPr>
+          <w:lang w:val="en-US"/>
+        </w:rPr>
+        <w:t>in order to</w:t>
+      </w:r>
+      <w:proofErr w:type="gramEnd"/>
+      <w:r>
+        <w:rPr>
+          <w:lang w:val="en-US"/>
+        </w:rPr>
+        <w:t xml:space="preserve"> </w:t>
       </w:r>
       <w:r>
         <w:rPr>
@@ -1641,7 +1727,21 @@
         <w:rPr>
           <w:lang w:val="en-US"/>
         </w:rPr>
-        <w:t xml:space="preserve"> I started by creating a new empty activity and making a basic layout for the components. Next I started working on the code for fetching profile information. I felt like I </w:t>
+        <w:t xml:space="preserve"> I started by creating a new empty activity and making a basic layout for the components. </w:t>
+      </w:r>
+      <w:proofErr w:type="gramStart"/>
+      <w:r>
+        <w:rPr>
+          <w:lang w:val="en-US"/>
+        </w:rPr>
+        <w:t>Next</w:t>
+      </w:r>
+      <w:proofErr w:type="gramEnd"/>
+      <w:r>
+        <w:rPr>
+          <w:lang w:val="en-US"/>
+        </w:rPr>
+        <w:t xml:space="preserve"> I started working on the code for fetching profile information. I felt like I </w:t>
       </w:r>
       <w:r>
         <w:rPr>
@@ -2024,111 +2124,263 @@
         <w:rPr>
           <w:lang w:val="en-US"/>
         </w:rPr>
-        <w:t xml:space="preserve">. The solution is to use a </w:t>
+        <w:t>.</w:t>
+      </w:r>
+    </w:p>
+    <w:p>
+      <w:pPr>
+        <w:pStyle w:val="Leipteksti"/>
+        <w:rPr>
+          <w:lang w:val="en-US"/>
+        </w:rPr>
+      </w:pPr>
+    </w:p>
+    <w:p>
+      <w:pPr>
+        <w:pStyle w:val="Leipteksti"/>
+        <w:rPr>
+          <w:lang w:val="en-US"/>
+        </w:rPr>
+      </w:pPr>
+    </w:p>
+    <w:p>
+      <w:pPr>
+        <w:pStyle w:val="Leipteksti"/>
+        <w:rPr>
+          <w:lang w:val="en-US"/>
+        </w:rPr>
+      </w:pPr>
+      <w:r>
+        <w:rPr>
+          <w:lang w:val="en-US"/>
+        </w:rPr>
+        <w:t>15.12.2021</w:t>
+      </w:r>
+    </w:p>
+    <w:p>
+      <w:pPr>
+        <w:pStyle w:val="Leipteksti"/>
+        <w:rPr>
+          <w:lang w:val="en-US"/>
+        </w:rPr>
+      </w:pPr>
+    </w:p>
+    <w:p>
+      <w:pPr>
+        <w:pStyle w:val="Leipteksti"/>
+        <w:rPr>
+          <w:lang w:val="en-US"/>
+        </w:rPr>
+      </w:pPr>
+      <w:r>
+        <w:rPr>
+          <w:lang w:val="en-US"/>
+        </w:rPr>
+        <w:t xml:space="preserve">Upon further research, it seems that the </w:t>
+      </w:r>
+      <w:r>
+        <w:rPr>
+          <w:lang w:val="en-US"/>
+        </w:rPr>
+        <w:t xml:space="preserve">disappearing images </w:t>
+      </w:r>
+      <w:r>
+        <w:rPr>
+          <w:lang w:val="en-US"/>
+        </w:rPr>
+        <w:t xml:space="preserve">problem </w:t>
+      </w:r>
+      <w:r>
+        <w:rPr>
+          <w:lang w:val="en-US"/>
+        </w:rPr>
+        <w:t>might</w:t>
+      </w:r>
+      <w:r>
+        <w:rPr>
+          <w:lang w:val="en-US"/>
+        </w:rPr>
+        <w:t xml:space="preserve"> not </w:t>
+      </w:r>
+      <w:r>
+        <w:rPr>
+          <w:lang w:val="en-US"/>
+        </w:rPr>
+        <w:t xml:space="preserve">be </w:t>
+      </w:r>
+      <w:r>
+        <w:rPr>
+          <w:lang w:val="en-US"/>
+        </w:rPr>
+        <w:t xml:space="preserve">with the </w:t>
       </w:r>
       <w:proofErr w:type="spellStart"/>
       <w:r>
         <w:rPr>
           <w:lang w:val="en-US"/>
         </w:rPr>
-        <w:t>RecyclerView</w:t>
+        <w:t>ListView</w:t>
       </w:r>
       <w:proofErr w:type="spellEnd"/>
       <w:r>
         <w:rPr>
           <w:lang w:val="en-US"/>
         </w:rPr>
-        <w:t xml:space="preserve"> instead, but I’ll save that for tomorrow.</w:t>
-      </w:r>
-    </w:p>
-    <w:p>
-      <w:pPr>
-        <w:pStyle w:val="Leipteksti"/>
-        <w:rPr>
-          <w:lang w:val="en-US"/>
-        </w:rPr>
-      </w:pPr>
-    </w:p>
-    <w:p>
-      <w:pPr>
-        <w:pStyle w:val="Leipteksti"/>
-        <w:rPr>
-          <w:lang w:val="en-US"/>
-        </w:rPr>
-      </w:pPr>
-    </w:p>
-    <w:p>
-      <w:pPr>
-        <w:pStyle w:val="Leipteksti"/>
-        <w:rPr>
-          <w:lang w:val="en-US"/>
-        </w:rPr>
-      </w:pPr>
-      <w:r>
-        <w:rPr>
-          <w:lang w:val="en-US"/>
-        </w:rPr>
-        <w:t>15.12.2021</w:t>
-      </w:r>
-    </w:p>
-    <w:p>
-      <w:pPr>
-        <w:pStyle w:val="Leipteksti"/>
-        <w:rPr>
-          <w:lang w:val="en-US"/>
-        </w:rPr>
-      </w:pPr>
-    </w:p>
-    <w:p>
-      <w:pPr>
-        <w:pStyle w:val="Leipteksti"/>
-        <w:rPr>
-          <w:lang w:val="en-US"/>
-        </w:rPr>
-      </w:pPr>
-      <w:r>
-        <w:rPr>
-          <w:lang w:val="en-US"/>
-        </w:rPr>
-        <w:t xml:space="preserve">Upon further research, it seems that the problem </w:t>
-      </w:r>
-      <w:r>
-        <w:rPr>
-          <w:lang w:val="en-US"/>
-        </w:rPr>
-        <w:t>might</w:t>
-      </w:r>
-      <w:r>
-        <w:rPr>
-          <w:lang w:val="en-US"/>
-        </w:rPr>
-        <w:t xml:space="preserve"> not </w:t>
-      </w:r>
-      <w:r>
-        <w:rPr>
-          <w:lang w:val="en-US"/>
-        </w:rPr>
-        <w:t xml:space="preserve">be </w:t>
-      </w:r>
-      <w:r>
-        <w:rPr>
-          <w:lang w:val="en-US"/>
-        </w:rPr>
-        <w:t xml:space="preserve">with the </w:t>
+        <w:t xml:space="preserve"> component.</w:t>
+      </w:r>
+      <w:r>
+        <w:rPr>
+          <w:lang w:val="en-US"/>
+        </w:rPr>
+        <w:t xml:space="preserve"> </w:t>
+      </w:r>
+      <w:r>
+        <w:rPr>
+          <w:lang w:val="en-US"/>
+        </w:rPr>
+        <w:t xml:space="preserve">It seemed complicated, so </w:t>
+      </w:r>
+      <w:r>
+        <w:rPr>
+          <w:lang w:val="en-US"/>
+        </w:rPr>
+        <w:t>I decided to tackle another issue first</w:t>
+      </w:r>
+      <w:r>
+        <w:rPr>
+          <w:lang w:val="en-US"/>
+        </w:rPr>
+        <w:t>:</w:t>
+      </w:r>
+      <w:r>
+        <w:rPr>
+          <w:lang w:val="en-US"/>
+        </w:rPr>
+        <w:t xml:space="preserve"> showing an error when data can’t be fetched.</w:t>
+      </w:r>
+      <w:r>
+        <w:rPr>
+          <w:lang w:val="en-US"/>
+        </w:rPr>
+        <w:t xml:space="preserve"> I did this by checking if the response from the API has a length of 0, and then showing an </w:t>
       </w:r>
       <w:proofErr w:type="spellStart"/>
       <w:r>
         <w:rPr>
           <w:lang w:val="en-US"/>
         </w:rPr>
-        <w:t>ListView</w:t>
+        <w:t>AlertDialog</w:t>
       </w:r>
       <w:proofErr w:type="spellEnd"/>
       <w:r>
         <w:rPr>
           <w:lang w:val="en-US"/>
         </w:rPr>
-        <w:t xml:space="preserve"> component.</w:t>
+        <w:t xml:space="preserve">. I also learned about the </w:t>
+      </w:r>
+      <w:proofErr w:type="gramStart"/>
+      <w:r>
+        <w:rPr>
+          <w:lang w:val="en-US"/>
+        </w:rPr>
+        <w:t>finish(</w:t>
+      </w:r>
+      <w:proofErr w:type="gramEnd"/>
+      <w:r>
+        <w:rPr>
+          <w:lang w:val="en-US"/>
+        </w:rPr>
+        <w:t>) method, which finishes the current activity and goes back to the previous one.</w:t>
+      </w:r>
+    </w:p>
+    <w:p>
+      <w:pPr>
+        <w:pStyle w:val="Leipteksti"/>
+        <w:rPr>
+          <w:lang w:val="en-US"/>
+        </w:rPr>
+      </w:pPr>
+    </w:p>
+    <w:p>
+      <w:pPr>
+        <w:pStyle w:val="Leipteksti"/>
+        <w:rPr>
+          <w:lang w:val="en-US"/>
+        </w:rPr>
+      </w:pPr>
+      <w:r>
+        <w:rPr>
+          <w:lang w:val="en-US"/>
+        </w:rPr>
+        <w:t>After searching for solutions</w:t>
+      </w:r>
+      <w:r>
+        <w:rPr>
+          <w:lang w:val="en-US"/>
+        </w:rPr>
+        <w:t xml:space="preserve"> to the earlier problem</w:t>
+      </w:r>
+      <w:r>
+        <w:rPr>
+          <w:lang w:val="en-US"/>
+        </w:rPr>
+        <w:t xml:space="preserve">, I tried resizing the list images to be smaller, but that did not </w:t>
+      </w:r>
+      <w:r>
+        <w:rPr>
+          <w:lang w:val="en-US"/>
+        </w:rPr>
+        <w:t>make them stop disappearing</w:t>
+      </w:r>
+      <w:r>
+        <w:rPr>
+          <w:lang w:val="en-US"/>
+        </w:rPr>
+        <w:t xml:space="preserve">. I </w:t>
+      </w:r>
+      <w:proofErr w:type="gramStart"/>
+      <w:r>
+        <w:rPr>
+          <w:lang w:val="en-US"/>
+        </w:rPr>
+        <w:t>came to the conclusion</w:t>
+      </w:r>
+      <w:proofErr w:type="gramEnd"/>
+      <w:r>
+        <w:rPr>
+          <w:lang w:val="en-US"/>
+        </w:rPr>
+        <w:t xml:space="preserve"> that reinventing the wheel is not a productive use of my time right now, so I </w:t>
+      </w:r>
+      <w:r>
+        <w:rPr>
+          <w:lang w:val="en-US"/>
+        </w:rPr>
+        <w:t>used</w:t>
+      </w:r>
+      <w:r>
+        <w:rPr>
+          <w:lang w:val="en-US"/>
+        </w:rPr>
+        <w:t xml:space="preserve"> a</w:t>
+      </w:r>
+      <w:r>
+        <w:rPr>
+          <w:lang w:val="en-US"/>
+        </w:rPr>
+        <w:t>n open-source</w:t>
+      </w:r>
+      <w:r>
+        <w:rPr>
+          <w:lang w:val="en-US"/>
+        </w:rPr>
+        <w:t xml:space="preserve"> library called Glide. Using it to load images worked perfectly</w:t>
+      </w:r>
+      <w:r>
+        <w:rPr>
+          <w:lang w:val="en-US"/>
+        </w:rPr>
+        <w:t>.</w:t>
       </w:r>
       <w:r>
         <w:rPr>
@@ -2140,33 +2392,7 @@
         <w:rPr>
           <w:lang w:val="en-US"/>
         </w:rPr>
-        <w:t xml:space="preserve">It seemed complicated, so </w:t>
-      </w:r>
-      <w:r>
-        <w:rPr>
-          <w:lang w:val="en-US"/>
-        </w:rPr>
-        <w:t>I decided to tackle another issue first, which is showing an error when data can’t be fetched.</w:t>
-      </w:r>
-      <w:r>
-        <w:rPr>
-          <w:lang w:val="en-US"/>
-        </w:rPr>
-        <w:t xml:space="preserve"> I did this by checking if the response from the API has a length of 0, and then showing an </w:t>
-      </w:r>
-      <w:proofErr w:type="spellStart"/>
-      <w:r>
-        <w:rPr>
-          <w:lang w:val="en-US"/>
-        </w:rPr>
-        <w:t>AlertDialog</w:t>
-      </w:r>
-      <w:proofErr w:type="spellEnd"/>
-      <w:r>
-        <w:rPr>
-          <w:lang w:val="en-US"/>
-        </w:rPr>
-        <w:t>. I also learned about the finish() method, which finishes the current activity and goes back to the previous one.</w:t>
+        <w:t>I still left in my own implementation for loading profile pictures.</w:t>
       </w:r>
     </w:p>
     <w:sectPr>

</xml_diff>

<commit_message>
added a new launcher icon
</commit_message>
<xml_diff>
--- a/learning_diary.docx
+++ b/learning_diary.docx
@@ -14,7 +14,6 @@
           <w:lang w:val="en-US"/>
         </w:rPr>
       </w:pPr>
-      <w:proofErr w:type="spellStart"/>
       <w:r>
         <w:rPr>
           <w:rFonts w:ascii="Times New Roman" w:hAnsi="Times New Roman" w:cs="Times New Roman"/>
@@ -23,10 +22,13 @@
           <w:szCs w:val="24"/>
           <w:lang w:val="en-US"/>
         </w:rPr>
-        <w:t>Lappeenrannan</w:t>
-      </w:r>
-      <w:proofErr w:type="spellEnd"/>
-      <w:r>
+        <w:t>Lappeenrannan teknillinen yliopisto</w:t>
+      </w:r>
+    </w:p>
+    <w:p>
+      <w:pPr>
+        <w:pStyle w:val="Otsikko"/>
+        <w:jc w:val="both"/>
         <w:rPr>
           <w:rFonts w:ascii="Times New Roman" w:hAnsi="Times New Roman" w:cs="Times New Roman"/>
           <w:b w:val="0"/>
@@ -34,9 +36,7 @@
           <w:szCs w:val="24"/>
           <w:lang w:val="en-US"/>
         </w:rPr>
-        <w:t xml:space="preserve"> </w:t>
-      </w:r>
-      <w:proofErr w:type="spellStart"/>
+      </w:pPr>
       <w:r>
         <w:rPr>
           <w:rFonts w:ascii="Times New Roman" w:hAnsi="Times New Roman" w:cs="Times New Roman"/>
@@ -45,10 +45,13 @@
           <w:szCs w:val="24"/>
           <w:lang w:val="en-US"/>
         </w:rPr>
-        <w:t>teknillinen</w:t>
-      </w:r>
-      <w:proofErr w:type="spellEnd"/>
-      <w:r>
+        <w:t>School of Business and Management</w:t>
+      </w:r>
+    </w:p>
+    <w:p>
+      <w:pPr>
+        <w:pStyle w:val="Otsikko"/>
+        <w:jc w:val="both"/>
         <w:rPr>
           <w:rFonts w:ascii="Times New Roman" w:hAnsi="Times New Roman" w:cs="Times New Roman"/>
           <w:b w:val="0"/>
@@ -56,10 +59,69 @@
           <w:szCs w:val="24"/>
           <w:lang w:val="en-US"/>
         </w:rPr>
-        <w:t xml:space="preserve"> </w:t>
-      </w:r>
-      <w:proofErr w:type="spellStart"/>
-      <w:r>
+      </w:pPr>
+    </w:p>
+    <w:p>
+      <w:pPr>
+        <w:pStyle w:val="Otsikko"/>
+        <w:jc w:val="left"/>
+        <w:rPr>
+          <w:rFonts w:ascii="Times New Roman" w:hAnsi="Times New Roman"/>
+          <w:b w:val="0"/>
+          <w:sz w:val="24"/>
+          <w:szCs w:val="24"/>
+          <w:lang w:val="en-US"/>
+        </w:rPr>
+      </w:pPr>
+    </w:p>
+    <w:p>
+      <w:pPr>
+        <w:pStyle w:val="Otsikko"/>
+        <w:jc w:val="left"/>
+        <w:rPr>
+          <w:sz w:val="24"/>
+          <w:szCs w:val="24"/>
+          <w:lang w:val="en-US"/>
+        </w:rPr>
+      </w:pPr>
+    </w:p>
+    <w:p>
+      <w:pPr>
+        <w:pStyle w:val="Otsikko"/>
+        <w:jc w:val="left"/>
+        <w:rPr>
+          <w:sz w:val="24"/>
+          <w:szCs w:val="24"/>
+          <w:lang w:val="en-US"/>
+        </w:rPr>
+      </w:pPr>
+    </w:p>
+    <w:p>
+      <w:pPr>
+        <w:pStyle w:val="Otsikko"/>
+        <w:jc w:val="left"/>
+        <w:rPr>
+          <w:sz w:val="24"/>
+          <w:szCs w:val="24"/>
+          <w:lang w:val="en-US"/>
+        </w:rPr>
+      </w:pPr>
+    </w:p>
+    <w:p>
+      <w:pPr>
+        <w:pStyle w:val="Otsikko"/>
+        <w:jc w:val="left"/>
+        <w:rPr>
+          <w:sz w:val="24"/>
+          <w:szCs w:val="24"/>
+          <w:lang w:val="en-US"/>
+        </w:rPr>
+      </w:pPr>
+    </w:p>
+    <w:p>
+      <w:pPr>
+        <w:pStyle w:val="Otsikko"/>
+        <w:jc w:val="both"/>
         <w:rPr>
           <w:rFonts w:ascii="Times New Roman" w:hAnsi="Times New Roman" w:cs="Times New Roman"/>
           <w:b w:val="0"/>
@@ -67,14 +129,8 @@
           <w:szCs w:val="24"/>
           <w:lang w:val="en-US"/>
         </w:rPr>
-        <w:t>yliopisto</w:t>
-      </w:r>
-      <w:proofErr w:type="spellEnd"/>
-    </w:p>
-    <w:p>
-      <w:pPr>
-        <w:pStyle w:val="Otsikko"/>
-        <w:jc w:val="both"/>
+      </w:pPr>
+      <w:r>
         <w:rPr>
           <w:rFonts w:ascii="Times New Roman" w:hAnsi="Times New Roman" w:cs="Times New Roman"/>
           <w:b w:val="0"/>
@@ -82,121 +138,7 @@
           <w:szCs w:val="24"/>
           <w:lang w:val="en-US"/>
         </w:rPr>
-      </w:pPr>
-      <w:r>
-        <w:rPr>
-          <w:rFonts w:ascii="Times New Roman" w:hAnsi="Times New Roman" w:cs="Times New Roman"/>
-          <w:b w:val="0"/>
-          <w:sz w:val="24"/>
-          <w:szCs w:val="24"/>
-          <w:lang w:val="en-US"/>
-        </w:rPr>
-        <w:t>School of Business and Management</w:t>
-      </w:r>
-    </w:p>
-    <w:p>
-      <w:pPr>
-        <w:pStyle w:val="Otsikko"/>
-        <w:jc w:val="both"/>
-        <w:rPr>
-          <w:rFonts w:ascii="Times New Roman" w:hAnsi="Times New Roman" w:cs="Times New Roman"/>
-          <w:b w:val="0"/>
-          <w:sz w:val="24"/>
-          <w:szCs w:val="24"/>
-          <w:lang w:val="en-US"/>
-        </w:rPr>
-      </w:pPr>
-    </w:p>
-    <w:p>
-      <w:pPr>
-        <w:pStyle w:val="Otsikko"/>
-        <w:jc w:val="left"/>
-        <w:rPr>
-          <w:rFonts w:ascii="Times New Roman" w:hAnsi="Times New Roman"/>
-          <w:b w:val="0"/>
-          <w:sz w:val="24"/>
-          <w:szCs w:val="24"/>
-          <w:lang w:val="en-US"/>
-        </w:rPr>
-      </w:pPr>
-    </w:p>
-    <w:p>
-      <w:pPr>
-        <w:pStyle w:val="Otsikko"/>
-        <w:jc w:val="left"/>
-        <w:rPr>
-          <w:sz w:val="24"/>
-          <w:szCs w:val="24"/>
-          <w:lang w:val="en-US"/>
-        </w:rPr>
-      </w:pPr>
-    </w:p>
-    <w:p>
-      <w:pPr>
-        <w:pStyle w:val="Otsikko"/>
-        <w:jc w:val="left"/>
-        <w:rPr>
-          <w:sz w:val="24"/>
-          <w:szCs w:val="24"/>
-          <w:lang w:val="en-US"/>
-        </w:rPr>
-      </w:pPr>
-    </w:p>
-    <w:p>
-      <w:pPr>
-        <w:pStyle w:val="Otsikko"/>
-        <w:jc w:val="left"/>
-        <w:rPr>
-          <w:sz w:val="24"/>
-          <w:szCs w:val="24"/>
-          <w:lang w:val="en-US"/>
-        </w:rPr>
-      </w:pPr>
-    </w:p>
-    <w:p>
-      <w:pPr>
-        <w:pStyle w:val="Otsikko"/>
-        <w:jc w:val="left"/>
-        <w:rPr>
-          <w:sz w:val="24"/>
-          <w:szCs w:val="24"/>
-          <w:lang w:val="en-US"/>
-        </w:rPr>
-      </w:pPr>
-    </w:p>
-    <w:p>
-      <w:pPr>
-        <w:pStyle w:val="Otsikko"/>
-        <w:jc w:val="both"/>
-        <w:rPr>
-          <w:rFonts w:ascii="Times New Roman" w:hAnsi="Times New Roman" w:cs="Times New Roman"/>
-          <w:b w:val="0"/>
-          <w:sz w:val="24"/>
-          <w:szCs w:val="24"/>
-          <w:lang w:val="en-US"/>
-        </w:rPr>
-      </w:pPr>
-      <w:proofErr w:type="spellStart"/>
-      <w:r>
-        <w:rPr>
-          <w:rFonts w:ascii="Times New Roman" w:hAnsi="Times New Roman" w:cs="Times New Roman"/>
-          <w:b w:val="0"/>
-          <w:sz w:val="24"/>
-          <w:szCs w:val="24"/>
-          <w:lang w:val="en-US"/>
-        </w:rPr>
-        <w:t>Sofware</w:t>
-      </w:r>
-      <w:proofErr w:type="spellEnd"/>
-      <w:r>
-        <w:rPr>
-          <w:rFonts w:ascii="Times New Roman" w:hAnsi="Times New Roman" w:cs="Times New Roman"/>
-          <w:b w:val="0"/>
-          <w:sz w:val="24"/>
-          <w:szCs w:val="24"/>
-          <w:lang w:val="en-US"/>
-        </w:rPr>
-        <w:t xml:space="preserve"> Development Skills</w:t>
+        <w:t>Sofware Development Skills</w:t>
       </w:r>
     </w:p>
     <w:p>
@@ -539,41 +481,13 @@
         <w:rPr>
           <w:lang w:val="en-US"/>
         </w:rPr>
-        <w:t xml:space="preserve">Breakpoints and the step-by-step debugging were new to me and seem </w:t>
-      </w:r>
-      <w:proofErr w:type="gramStart"/>
-      <w:r>
-        <w:rPr>
-          <w:lang w:val="en-US"/>
-        </w:rPr>
-        <w:t>really useful</w:t>
-      </w:r>
-      <w:proofErr w:type="gramEnd"/>
-      <w:r>
-        <w:rPr>
-          <w:lang w:val="en-US"/>
-        </w:rPr>
-        <w:t>.</w:t>
-      </w:r>
-      <w:r>
-        <w:rPr>
-          <w:lang w:val="en-US"/>
-        </w:rPr>
-        <w:t xml:space="preserve"> I also didn’t know of the quick way to turn an integer into a string by concatenating it with an empty string. I used </w:t>
-      </w:r>
-      <w:proofErr w:type="spellStart"/>
-      <w:r>
-        <w:rPr>
-          <w:lang w:val="en-US"/>
-        </w:rPr>
-        <w:t>String.format</w:t>
-      </w:r>
-      <w:proofErr w:type="spellEnd"/>
-      <w:r>
-        <w:rPr>
-          <w:lang w:val="en-US"/>
-        </w:rPr>
-        <w:t xml:space="preserve"> for the same purpose as I think it looks better.</w:t>
+        <w:t>Breakpoints and the step-by-step debugging were new to me and seem really useful.</w:t>
+      </w:r>
+      <w:r>
+        <w:rPr>
+          <w:lang w:val="en-US"/>
+        </w:rPr>
+        <w:t xml:space="preserve"> I also didn’t know of the quick way to turn an integer into a string by concatenating it with an empty string. I used String.format for the same purpose as I think it looks better.</w:t>
       </w:r>
     </w:p>
     <w:p>
@@ -667,33 +581,11 @@
           <w:lang w:val="en-US"/>
         </w:rPr>
       </w:pPr>
-      <w:proofErr w:type="gramStart"/>
-      <w:r>
-        <w:rPr>
-          <w:lang w:val="en-US"/>
-        </w:rPr>
-        <w:t>Next</w:t>
-      </w:r>
-      <w:proofErr w:type="gramEnd"/>
-      <w:r>
-        <w:rPr>
-          <w:lang w:val="en-US"/>
-        </w:rPr>
-        <w:t xml:space="preserve"> I added the buttons and the second activity to the project. The video showed how to use intents, which was good as it was a little unclear to me before. In the object-oriented programming </w:t>
-      </w:r>
-      <w:proofErr w:type="gramStart"/>
-      <w:r>
-        <w:rPr>
-          <w:lang w:val="en-US"/>
-        </w:rPr>
-        <w:t>course</w:t>
-      </w:r>
-      <w:proofErr w:type="gramEnd"/>
-      <w:r>
-        <w:rPr>
-          <w:lang w:val="en-US"/>
-        </w:rPr>
-        <w:t xml:space="preserve"> I used fragments and a singleton to carry information between different screens</w:t>
+      <w:r>
+        <w:rPr>
+          <w:lang w:val="en-US"/>
+        </w:rPr>
+        <w:t>Next I added the buttons and the second activity to the project. The video showed how to use intents, which was good as it was a little unclear to me before. In the object-oriented programming course I used fragments and a singleton to carry information between different screens</w:t>
       </w:r>
       <w:r>
         <w:rPr>
@@ -746,21 +638,7 @@
         <w:rPr>
           <w:lang w:val="en-US"/>
         </w:rPr>
-        <w:t xml:space="preserve">. After googling the issue, I found out that Android 11 made some changes to package visibility, which made the </w:t>
-      </w:r>
-      <w:proofErr w:type="spellStart"/>
-      <w:r>
-        <w:rPr>
-          <w:lang w:val="en-US"/>
-        </w:rPr>
-        <w:t>getPackageManager</w:t>
-      </w:r>
-      <w:proofErr w:type="spellEnd"/>
-      <w:r>
-        <w:rPr>
-          <w:lang w:val="en-US"/>
-        </w:rPr>
-        <w:t xml:space="preserve"> function return null.</w:t>
+        <w:t>. After googling the issue, I found out that Android 11 made some changes to package visibility, which made the getPackageManager function return null.</w:t>
       </w:r>
       <w:r>
         <w:rPr>
@@ -887,21 +765,53 @@
         <w:rPr>
           <w:lang w:val="en-US"/>
         </w:rPr>
-        <w:t xml:space="preserve">The first step was to create another project and add a </w:t>
-      </w:r>
-      <w:proofErr w:type="spellStart"/>
-      <w:r>
-        <w:rPr>
-          <w:lang w:val="en-US"/>
-        </w:rPr>
-        <w:t>ListView</w:t>
-      </w:r>
-      <w:proofErr w:type="spellEnd"/>
-      <w:r>
-        <w:rPr>
-          <w:lang w:val="en-US"/>
-        </w:rPr>
-        <w:t xml:space="preserve"> component. I found out that the component is not in the same place as in the video, because it’s been made a legacy component.</w:t>
+        <w:t>The first step was to create another project and add a ListView component. I found out that the component is not in the same place as in the video, because it’s been made a legacy component.</w:t>
+      </w:r>
+      <w:r>
+        <w:rPr>
+          <w:lang w:val="en-US"/>
+        </w:rPr>
+        <w:t xml:space="preserve"> Next I added the string arrays to the strings.xml file.</w:t>
+      </w:r>
+      <w:r>
+        <w:rPr>
+          <w:lang w:val="en-US"/>
+        </w:rPr>
+        <w:t xml:space="preserve"> After that, I followed the video until </w:t>
+      </w:r>
+      <w:r>
+        <w:rPr>
+          <w:lang w:val="en-US"/>
+        </w:rPr>
+        <w:t>I should have had a string array loaded into the ListView. At first, the project would not build due to an error with the compileSdkVersion being wrong. I fixed the issue by editing the app’s Gradle file, and the list was working.</w:t>
+      </w:r>
+    </w:p>
+    <w:p>
+      <w:pPr>
+        <w:pStyle w:val="Leipteksti"/>
+        <w:rPr>
+          <w:lang w:val="en-US"/>
+        </w:rPr>
+      </w:pPr>
+    </w:p>
+    <w:p>
+      <w:pPr>
+        <w:pStyle w:val="Leipteksti"/>
+        <w:rPr>
+          <w:lang w:val="en-US"/>
+        </w:rPr>
+      </w:pPr>
+      <w:r>
+        <w:rPr>
+          <w:lang w:val="en-US"/>
+        </w:rPr>
+        <w:t xml:space="preserve">Next up was remaking the layout file I just created by making its root component a RelativeLayout. Getting the TextView set up the same way as in the video was a little weird because the way it works has been updated at some point. I got there in the end. </w:t>
+      </w:r>
+      <w:r>
+        <w:rPr>
+          <w:lang w:val="en-US"/>
+        </w:rPr>
+        <w:t>I aligned</w:t>
       </w:r>
       <w:r>
         <w:rPr>
@@ -909,122 +819,6 @@
         </w:rPr>
         <w:t xml:space="preserve"> </w:t>
       </w:r>
-      <w:proofErr w:type="gramStart"/>
-      <w:r>
-        <w:rPr>
-          <w:lang w:val="en-US"/>
-        </w:rPr>
-        <w:t>Next</w:t>
-      </w:r>
-      <w:proofErr w:type="gramEnd"/>
-      <w:r>
-        <w:rPr>
-          <w:lang w:val="en-US"/>
-        </w:rPr>
-        <w:t xml:space="preserve"> I added the string arrays to the strings.xml file.</w:t>
-      </w:r>
-      <w:r>
-        <w:rPr>
-          <w:lang w:val="en-US"/>
-        </w:rPr>
-        <w:t xml:space="preserve"> After that, I followed the video until </w:t>
-      </w:r>
-      <w:r>
-        <w:rPr>
-          <w:lang w:val="en-US"/>
-        </w:rPr>
-        <w:t xml:space="preserve">I should have had a string array loaded into the </w:t>
-      </w:r>
-      <w:proofErr w:type="spellStart"/>
-      <w:r>
-        <w:rPr>
-          <w:lang w:val="en-US"/>
-        </w:rPr>
-        <w:t>ListView</w:t>
-      </w:r>
-      <w:proofErr w:type="spellEnd"/>
-      <w:r>
-        <w:rPr>
-          <w:lang w:val="en-US"/>
-        </w:rPr>
-        <w:t xml:space="preserve">. At first, the project would not build due to an error with the </w:t>
-      </w:r>
-      <w:proofErr w:type="spellStart"/>
-      <w:r>
-        <w:rPr>
-          <w:lang w:val="en-US"/>
-        </w:rPr>
-        <w:t>compileSdkVersion</w:t>
-      </w:r>
-      <w:proofErr w:type="spellEnd"/>
-      <w:r>
-        <w:rPr>
-          <w:lang w:val="en-US"/>
-        </w:rPr>
-        <w:t xml:space="preserve"> being wrong. I fixed the issue by editing the app’s Gradle file, and the list was working.</w:t>
-      </w:r>
-    </w:p>
-    <w:p>
-      <w:pPr>
-        <w:pStyle w:val="Leipteksti"/>
-        <w:rPr>
-          <w:lang w:val="en-US"/>
-        </w:rPr>
-      </w:pPr>
-    </w:p>
-    <w:p>
-      <w:pPr>
-        <w:pStyle w:val="Leipteksti"/>
-        <w:rPr>
-          <w:lang w:val="en-US"/>
-        </w:rPr>
-      </w:pPr>
-      <w:r>
-        <w:rPr>
-          <w:lang w:val="en-US"/>
-        </w:rPr>
-        <w:t xml:space="preserve">Next up was remaking the layout file I just created by making its root component a </w:t>
-      </w:r>
-      <w:proofErr w:type="spellStart"/>
-      <w:r>
-        <w:rPr>
-          <w:lang w:val="en-US"/>
-        </w:rPr>
-        <w:t>RelativeLayout</w:t>
-      </w:r>
-      <w:proofErr w:type="spellEnd"/>
-      <w:r>
-        <w:rPr>
-          <w:lang w:val="en-US"/>
-        </w:rPr>
-        <w:t xml:space="preserve">. Getting the </w:t>
-      </w:r>
-      <w:proofErr w:type="spellStart"/>
-      <w:r>
-        <w:rPr>
-          <w:lang w:val="en-US"/>
-        </w:rPr>
-        <w:t>TextView</w:t>
-      </w:r>
-      <w:proofErr w:type="spellEnd"/>
-      <w:r>
-        <w:rPr>
-          <w:lang w:val="en-US"/>
-        </w:rPr>
-        <w:t xml:space="preserve"> set up the same way as in the video was a little weird because the way it works has been updated at some point. I got there in the end. </w:t>
-      </w:r>
-      <w:r>
-        <w:rPr>
-          <w:lang w:val="en-US"/>
-        </w:rPr>
-        <w:t>I aligned</w:t>
-      </w:r>
-      <w:r>
-        <w:rPr>
-          <w:lang w:val="en-US"/>
-        </w:rPr>
-        <w:t xml:space="preserve"> </w:t>
-      </w:r>
       <w:r>
         <w:rPr>
           <w:lang w:val="en-US"/>
@@ -1035,23 +829,14 @@
         <w:rPr>
           <w:lang w:val="en-US"/>
         </w:rPr>
-        <w:t xml:space="preserve">description </w:t>
-      </w:r>
-      <w:proofErr w:type="spellStart"/>
-      <w:r>
-        <w:rPr>
-          <w:lang w:val="en-US"/>
-        </w:rPr>
-        <w:t>TextView</w:t>
-      </w:r>
-      <w:proofErr w:type="spellEnd"/>
+        <w:t>description TextView</w:t>
+      </w:r>
       <w:r>
         <w:rPr>
           <w:lang w:val="en-US"/>
         </w:rPr>
         <w:t xml:space="preserve"> by directly using the </w:t>
       </w:r>
-      <w:proofErr w:type="spellStart"/>
       <w:r>
         <w:rPr>
           <w:lang w:val="en-US"/>
@@ -1062,16 +847,8 @@
         <w:rPr>
           <w:lang w:val="en-US"/>
         </w:rPr>
-        <w:t>alignBottom</w:t>
-      </w:r>
-      <w:proofErr w:type="spellEnd"/>
-      <w:r>
-        <w:rPr>
-          <w:lang w:val="en-US"/>
-        </w:rPr>
-        <w:t xml:space="preserve"> and </w:t>
-      </w:r>
-      <w:proofErr w:type="spellStart"/>
+        <w:t xml:space="preserve">alignBottom and </w:t>
+      </w:r>
       <w:r>
         <w:rPr>
           <w:lang w:val="en-US"/>
@@ -1082,14 +859,7 @@
         <w:rPr>
           <w:lang w:val="en-US"/>
         </w:rPr>
-        <w:t>alignStart</w:t>
-      </w:r>
-      <w:proofErr w:type="spellEnd"/>
-      <w:r>
-        <w:rPr>
-          <w:lang w:val="en-US"/>
-        </w:rPr>
-        <w:t xml:space="preserve"> properties.</w:t>
+        <w:t>alignStart properties.</w:t>
       </w:r>
     </w:p>
     <w:p>
@@ -1117,21 +887,7 @@
         <w:rPr>
           <w:lang w:val="en-US"/>
         </w:rPr>
-        <w:t xml:space="preserve"> It had many </w:t>
-      </w:r>
-      <w:proofErr w:type="gramStart"/>
-      <w:r>
-        <w:rPr>
-          <w:lang w:val="en-US"/>
-        </w:rPr>
-        <w:t>steps</w:t>
-      </w:r>
-      <w:proofErr w:type="gramEnd"/>
-      <w:r>
-        <w:rPr>
-          <w:lang w:val="en-US"/>
-        </w:rPr>
-        <w:t xml:space="preserve"> but the video had pretty clear explanations for what’s happening.</w:t>
+        <w:t xml:space="preserve"> It had many steps but the video had pretty clear explanations for what’s happening.</w:t>
       </w:r>
       <w:r>
         <w:rPr>
@@ -1173,19 +929,11 @@
         </w:rPr>
         <w:t xml:space="preserve"> Creating a new activity and switching to it was dealt with in the last video, so not much new there. </w:t>
       </w:r>
-      <w:proofErr w:type="gramStart"/>
-      <w:r>
-        <w:rPr>
-          <w:lang w:val="en-US"/>
-        </w:rPr>
-        <w:t>Instead</w:t>
-      </w:r>
-      <w:proofErr w:type="gramEnd"/>
-      <w:r>
-        <w:rPr>
-          <w:lang w:val="en-US"/>
-        </w:rPr>
-        <w:t xml:space="preserve"> the process for scaling images to be a proper size according to the device’s screen was new to me</w:t>
+      <w:r>
+        <w:rPr>
+          <w:lang w:val="en-US"/>
+        </w:rPr>
+        <w:t>Instead the process for scaling images to be a proper size according to the device’s screen was new to me</w:t>
       </w:r>
       <w:r>
         <w:rPr>
@@ -1255,21 +1003,7 @@
         <w:rPr>
           <w:lang w:val="en-US"/>
         </w:rPr>
-        <w:t xml:space="preserve">I started work on the course project. I wanted to try doing something with the public API of </w:t>
-      </w:r>
-      <w:proofErr w:type="spellStart"/>
-      <w:r>
-        <w:rPr>
-          <w:lang w:val="en-US"/>
-        </w:rPr>
-        <w:t>ScoreSaber</w:t>
-      </w:r>
-      <w:proofErr w:type="spellEnd"/>
-      <w:r>
-        <w:rPr>
-          <w:lang w:val="en-US"/>
-        </w:rPr>
-        <w:t>, an online leaderboard for the</w:t>
+        <w:t>I started work on the course project. I wanted to try doing something with the public API of ScoreSaber, an online leaderboard for the</w:t>
       </w:r>
       <w:r>
         <w:rPr>
@@ -1348,21 +1082,7 @@
         <w:rPr>
           <w:lang w:val="en-US"/>
         </w:rPr>
-        <w:t xml:space="preserve">) to remember how to get and parse JSON responses from an API. I learned that it’s better to use a thread for this instead of modifying the </w:t>
-      </w:r>
-      <w:proofErr w:type="spellStart"/>
-      <w:r>
-        <w:rPr>
-          <w:lang w:val="en-US"/>
-        </w:rPr>
-        <w:t>StrictMode.ThreadPolicy</w:t>
-      </w:r>
-      <w:proofErr w:type="spellEnd"/>
-      <w:r>
-        <w:rPr>
-          <w:lang w:val="en-US"/>
-        </w:rPr>
-        <w:t xml:space="preserve"> to avoid application lock ups.</w:t>
+        <w:t>) to remember how to get and parse JSON responses from an API. I learned that it’s better to use a thread for this instead of modifying the StrictMode.ThreadPolicy to avoid application lock ups.</w:t>
       </w:r>
       <w:r>
         <w:rPr>
@@ -1416,34 +1136,20 @@
         <w:rPr>
           <w:lang w:val="en-US"/>
         </w:rPr>
+        <w:t xml:space="preserve"> in order to </w:t>
+      </w:r>
+      <w:r>
+        <w:rPr>
+          <w:lang w:val="en-US"/>
+        </w:rPr>
+        <w:t>prompt a refresh</w:t>
+      </w:r>
+      <w:r>
+        <w:rPr>
+          <w:lang w:val="en-US"/>
+        </w:rPr>
         <w:t xml:space="preserve"> </w:t>
       </w:r>
-      <w:proofErr w:type="gramStart"/>
-      <w:r>
-        <w:rPr>
-          <w:lang w:val="en-US"/>
-        </w:rPr>
-        <w:t>in order to</w:t>
-      </w:r>
-      <w:proofErr w:type="gramEnd"/>
-      <w:r>
-        <w:rPr>
-          <w:lang w:val="en-US"/>
-        </w:rPr>
-        <w:t xml:space="preserve"> </w:t>
-      </w:r>
-      <w:r>
-        <w:rPr>
-          <w:lang w:val="en-US"/>
-        </w:rPr>
-        <w:t>prompt a refresh</w:t>
-      </w:r>
-      <w:r>
-        <w:rPr>
-          <w:lang w:val="en-US"/>
-        </w:rPr>
-        <w:t xml:space="preserve"> </w:t>
-      </w:r>
       <w:r>
         <w:rPr>
           <w:lang w:val="en-US"/>
@@ -1524,21 +1230,7 @@
         <w:rPr>
           <w:lang w:val="en-US"/>
         </w:rPr>
-        <w:t xml:space="preserve">Today I added a </w:t>
-      </w:r>
-      <w:proofErr w:type="spellStart"/>
-      <w:r>
-        <w:rPr>
-          <w:lang w:val="en-US"/>
-        </w:rPr>
-        <w:t>hashmap</w:t>
-      </w:r>
-      <w:proofErr w:type="spellEnd"/>
-      <w:r>
-        <w:rPr>
-          <w:lang w:val="en-US"/>
-        </w:rPr>
-        <w:t xml:space="preserve"> </w:t>
+        <w:t xml:space="preserve">Today I added a hashmap </w:t>
       </w:r>
       <w:r>
         <w:rPr>
@@ -1564,19 +1256,11 @@
         </w:rPr>
         <w:t xml:space="preserve">. I switched out the spinner for a </w:t>
       </w:r>
-      <w:proofErr w:type="spellStart"/>
-      <w:r>
-        <w:rPr>
-          <w:lang w:val="en-US"/>
-        </w:rPr>
-        <w:t>ListView</w:t>
-      </w:r>
-      <w:proofErr w:type="spellEnd"/>
-      <w:r>
-        <w:rPr>
-          <w:lang w:val="en-US"/>
-        </w:rPr>
-        <w:t xml:space="preserve"> because a spinner always has an item selected</w:t>
+      <w:r>
+        <w:rPr>
+          <w:lang w:val="en-US"/>
+        </w:rPr>
+        <w:t>ListView because a spinner always has an item selected</w:t>
       </w:r>
       <w:r>
         <w:rPr>
@@ -1628,41 +1312,13 @@
         <w:rPr>
           <w:lang w:val="en-US"/>
         </w:rPr>
-        <w:t xml:space="preserve">I customized the app’s colors with the “colors.xml” and “themes.xml” resources. I picked similar colors to what the actual </w:t>
-      </w:r>
-      <w:proofErr w:type="spellStart"/>
-      <w:r>
-        <w:rPr>
-          <w:lang w:val="en-US"/>
-        </w:rPr>
-        <w:t>ScoreSaber</w:t>
-      </w:r>
-      <w:proofErr w:type="spellEnd"/>
-      <w:r>
-        <w:rPr>
-          <w:lang w:val="en-US"/>
-        </w:rPr>
-        <w:t xml:space="preserve"> site uses.</w:t>
-      </w:r>
-      <w:r>
-        <w:rPr>
-          <w:lang w:val="en-US"/>
-        </w:rPr>
-        <w:t xml:space="preserve"> Some components like the </w:t>
-      </w:r>
-      <w:proofErr w:type="spellStart"/>
-      <w:r>
-        <w:rPr>
-          <w:lang w:val="en-US"/>
-        </w:rPr>
-        <w:t>EditText</w:t>
-      </w:r>
-      <w:proofErr w:type="spellEnd"/>
-      <w:r>
-        <w:rPr>
-          <w:lang w:val="en-US"/>
-        </w:rPr>
-        <w:t xml:space="preserve"> </w:t>
+        <w:t>I customized the app’s colors with the “colors.xml” and “themes.xml” resources. I picked similar colors to what the actual ScoreSaber site uses.</w:t>
+      </w:r>
+      <w:r>
+        <w:rPr>
+          <w:lang w:val="en-US"/>
+        </w:rPr>
+        <w:t xml:space="preserve"> Some components like the EditText </w:t>
       </w:r>
       <w:r>
         <w:rPr>
@@ -1727,21 +1383,7 @@
         <w:rPr>
           <w:lang w:val="en-US"/>
         </w:rPr>
-        <w:t xml:space="preserve"> I started by creating a new empty activity and making a basic layout for the components. </w:t>
-      </w:r>
-      <w:proofErr w:type="gramStart"/>
-      <w:r>
-        <w:rPr>
-          <w:lang w:val="en-US"/>
-        </w:rPr>
-        <w:t>Next</w:t>
-      </w:r>
-      <w:proofErr w:type="gramEnd"/>
-      <w:r>
-        <w:rPr>
-          <w:lang w:val="en-US"/>
-        </w:rPr>
-        <w:t xml:space="preserve"> I started working on the code for fetching profile information. I felt like I </w:t>
+        <w:t xml:space="preserve"> I started by creating a new empty activity and making a basic layout for the components. Next I started working on the code for fetching profile information. I felt like I </w:t>
       </w:r>
       <w:r>
         <w:rPr>
@@ -1848,35 +1490,7 @@
         <w:rPr>
           <w:lang w:val="en-US"/>
         </w:rPr>
-        <w:t xml:space="preserve">The next problem was an error that happened because using </w:t>
-      </w:r>
-      <w:proofErr w:type="spellStart"/>
-      <w:r>
-        <w:rPr>
-          <w:lang w:val="en-US"/>
-        </w:rPr>
-        <w:t>getText</w:t>
-      </w:r>
-      <w:proofErr w:type="spellEnd"/>
-      <w:r>
-        <w:rPr>
-          <w:lang w:val="en-US"/>
-        </w:rPr>
-        <w:t xml:space="preserve"> on an </w:t>
-      </w:r>
-      <w:proofErr w:type="spellStart"/>
-      <w:r>
-        <w:rPr>
-          <w:lang w:val="en-US"/>
-        </w:rPr>
-        <w:t>EditText</w:t>
-      </w:r>
-      <w:proofErr w:type="spellEnd"/>
-      <w:r>
-        <w:rPr>
-          <w:lang w:val="en-US"/>
-        </w:rPr>
-        <w:t xml:space="preserve"> doesn’t return a String but an Editable, so I fix</w:t>
+        <w:t>The next problem was an error that happened because using getText on an EditText doesn’t return a String but an Editable, so I fix</w:t>
       </w:r>
       <w:r>
         <w:rPr>
@@ -1906,21 +1520,7 @@
         <w:rPr>
           <w:lang w:val="en-US"/>
         </w:rPr>
-        <w:t xml:space="preserve">, so I used </w:t>
-      </w:r>
-      <w:proofErr w:type="spellStart"/>
-      <w:r>
-        <w:rPr>
-          <w:lang w:val="en-US"/>
-        </w:rPr>
-        <w:t>getJSONObject</w:t>
-      </w:r>
-      <w:proofErr w:type="spellEnd"/>
-      <w:r>
-        <w:rPr>
-          <w:lang w:val="en-US"/>
-        </w:rPr>
-        <w:t xml:space="preserve"> twice to get the data.</w:t>
+        <w:t>, so I used getJSONObject twice to get the data.</w:t>
       </w:r>
       <w:r>
         <w:rPr>
@@ -2036,16 +1636,8 @@
           <w:lang w:val="en-US"/>
         </w:rPr>
         <w:lastRenderedPageBreak/>
-        <w:t xml:space="preserve">to an </w:t>
-      </w:r>
-      <w:proofErr w:type="spellStart"/>
-      <w:r>
-        <w:rPr>
-          <w:lang w:val="en-US"/>
-        </w:rPr>
-        <w:t>ImageView</w:t>
-      </w:r>
-      <w:proofErr w:type="spellEnd"/>
+        <w:t>to an ImageView</w:t>
+      </w:r>
       <w:r>
         <w:rPr>
           <w:lang w:val="en-US"/>
@@ -2062,21 +1654,7 @@
         <w:rPr>
           <w:lang w:val="en-US"/>
         </w:rPr>
-        <w:t xml:space="preserve"> I learned about the </w:t>
-      </w:r>
-      <w:proofErr w:type="spellStart"/>
-      <w:r>
-        <w:rPr>
-          <w:lang w:val="en-US"/>
-        </w:rPr>
-        <w:t>Thread.join</w:t>
-      </w:r>
-      <w:proofErr w:type="spellEnd"/>
-      <w:r>
-        <w:rPr>
-          <w:lang w:val="en-US"/>
-        </w:rPr>
-        <w:t>() method, which allows the main thread to wait until the image fetcher is finished before it tries to use the image. I</w:t>
+        <w:t xml:space="preserve"> I learned about the Thread.join() method, which allows the main thread to wait until the image fetcher is finished before it tries to use the image. I</w:t>
       </w:r>
       <w:r>
         <w:rPr>
@@ -2110,124 +1688,208 @@
         <w:rPr>
           <w:lang w:val="en-US"/>
         </w:rPr>
-        <w:t xml:space="preserve">The images disappear randomly while scrolling the list, which is apparently an issue with </w:t>
-      </w:r>
-      <w:proofErr w:type="spellStart"/>
-      <w:r>
-        <w:rPr>
-          <w:lang w:val="en-US"/>
-        </w:rPr>
-        <w:t>ListViews</w:t>
-      </w:r>
-      <w:proofErr w:type="spellEnd"/>
+        <w:t>The images disappear randomly while scrolling the list, which is apparently an issue with ListViews.</w:t>
+      </w:r>
+    </w:p>
+    <w:p>
+      <w:pPr>
+        <w:pStyle w:val="Leipteksti"/>
+        <w:rPr>
+          <w:lang w:val="en-US"/>
+        </w:rPr>
+      </w:pPr>
+    </w:p>
+    <w:p>
+      <w:pPr>
+        <w:pStyle w:val="Leipteksti"/>
+        <w:rPr>
+          <w:lang w:val="en-US"/>
+        </w:rPr>
+      </w:pPr>
+    </w:p>
+    <w:p>
+      <w:pPr>
+        <w:pStyle w:val="Leipteksti"/>
+        <w:rPr>
+          <w:lang w:val="en-US"/>
+        </w:rPr>
+      </w:pPr>
+      <w:r>
+        <w:rPr>
+          <w:lang w:val="en-US"/>
+        </w:rPr>
+        <w:t>15.12.2021</w:t>
+      </w:r>
+    </w:p>
+    <w:p>
+      <w:pPr>
+        <w:pStyle w:val="Leipteksti"/>
+        <w:rPr>
+          <w:lang w:val="en-US"/>
+        </w:rPr>
+      </w:pPr>
+    </w:p>
+    <w:p>
+      <w:pPr>
+        <w:pStyle w:val="Leipteksti"/>
+        <w:rPr>
+          <w:lang w:val="en-US"/>
+        </w:rPr>
+      </w:pPr>
+      <w:r>
+        <w:rPr>
+          <w:lang w:val="en-US"/>
+        </w:rPr>
+        <w:t xml:space="preserve">Upon further research, it seems that the </w:t>
+      </w:r>
+      <w:r>
+        <w:rPr>
+          <w:lang w:val="en-US"/>
+        </w:rPr>
+        <w:t xml:space="preserve">disappearing images </w:t>
+      </w:r>
+      <w:r>
+        <w:rPr>
+          <w:lang w:val="en-US"/>
+        </w:rPr>
+        <w:t xml:space="preserve">problem </w:t>
+      </w:r>
+      <w:r>
+        <w:rPr>
+          <w:lang w:val="en-US"/>
+        </w:rPr>
+        <w:t>might</w:t>
+      </w:r>
+      <w:r>
+        <w:rPr>
+          <w:lang w:val="en-US"/>
+        </w:rPr>
+        <w:t xml:space="preserve"> not </w:t>
+      </w:r>
+      <w:r>
+        <w:rPr>
+          <w:lang w:val="en-US"/>
+        </w:rPr>
+        <w:t xml:space="preserve">be </w:t>
+      </w:r>
+      <w:r>
+        <w:rPr>
+          <w:lang w:val="en-US"/>
+        </w:rPr>
+        <w:t>with the ListView component.</w:t>
+      </w:r>
+      <w:r>
+        <w:rPr>
+          <w:lang w:val="en-US"/>
+        </w:rPr>
+        <w:t xml:space="preserve"> </w:t>
+      </w:r>
+      <w:r>
+        <w:rPr>
+          <w:lang w:val="en-US"/>
+        </w:rPr>
+        <w:t xml:space="preserve">It seemed complicated, so </w:t>
+      </w:r>
+      <w:r>
+        <w:rPr>
+          <w:lang w:val="en-US"/>
+        </w:rPr>
+        <w:t>I decided to tackle another issue first</w:t>
+      </w:r>
+      <w:r>
+        <w:rPr>
+          <w:lang w:val="en-US"/>
+        </w:rPr>
+        <w:t>:</w:t>
+      </w:r>
+      <w:r>
+        <w:rPr>
+          <w:lang w:val="en-US"/>
+        </w:rPr>
+        <w:t xml:space="preserve"> showing an error when data can’t be fetched.</w:t>
+      </w:r>
+      <w:r>
+        <w:rPr>
+          <w:lang w:val="en-US"/>
+        </w:rPr>
+        <w:t xml:space="preserve"> I did this by checking if the response from the API has a length of 0, and then showing an AlertDialog. I also learned about the finish() method, which finishes the current activity and goes back to the previous one.</w:t>
+      </w:r>
+    </w:p>
+    <w:p>
+      <w:pPr>
+        <w:pStyle w:val="Leipteksti"/>
+        <w:rPr>
+          <w:lang w:val="en-US"/>
+        </w:rPr>
+      </w:pPr>
+    </w:p>
+    <w:p>
+      <w:pPr>
+        <w:pStyle w:val="Leipteksti"/>
+        <w:rPr>
+          <w:lang w:val="en-US"/>
+        </w:rPr>
+      </w:pPr>
+      <w:r>
+        <w:rPr>
+          <w:lang w:val="en-US"/>
+        </w:rPr>
+        <w:t>After searching for solutions</w:t>
+      </w:r>
+      <w:r>
+        <w:rPr>
+          <w:lang w:val="en-US"/>
+        </w:rPr>
+        <w:t xml:space="preserve"> to the earlier problem</w:t>
+      </w:r>
+      <w:r>
+        <w:rPr>
+          <w:lang w:val="en-US"/>
+        </w:rPr>
+        <w:t xml:space="preserve">, I tried resizing the list images to be smaller, but that did not </w:t>
+      </w:r>
+      <w:r>
+        <w:rPr>
+          <w:lang w:val="en-US"/>
+        </w:rPr>
+        <w:t>make them stop disappearing</w:t>
+      </w:r>
+      <w:r>
+        <w:rPr>
+          <w:lang w:val="en-US"/>
+        </w:rPr>
+        <w:t xml:space="preserve">. I came to the conclusion that reinventing the wheel is not a productive use of my time right now, so I </w:t>
+      </w:r>
+      <w:r>
+        <w:rPr>
+          <w:lang w:val="en-US"/>
+        </w:rPr>
+        <w:t>used</w:t>
+      </w:r>
+      <w:r>
+        <w:rPr>
+          <w:lang w:val="en-US"/>
+        </w:rPr>
+        <w:t xml:space="preserve"> a</w:t>
+      </w:r>
+      <w:r>
+        <w:rPr>
+          <w:lang w:val="en-US"/>
+        </w:rPr>
+        <w:t>n open-source</w:t>
+      </w:r>
+      <w:r>
+        <w:rPr>
+          <w:lang w:val="en-US"/>
+        </w:rPr>
+        <w:t xml:space="preserve"> library called Glide. Using it to load images worked perfectly</w:t>
+      </w:r>
       <w:r>
         <w:rPr>
           <w:lang w:val="en-US"/>
         </w:rPr>
         <w:t>.</w:t>
       </w:r>
-    </w:p>
-    <w:p>
-      <w:pPr>
-        <w:pStyle w:val="Leipteksti"/>
-        <w:rPr>
-          <w:lang w:val="en-US"/>
-        </w:rPr>
-      </w:pPr>
-    </w:p>
-    <w:p>
-      <w:pPr>
-        <w:pStyle w:val="Leipteksti"/>
-        <w:rPr>
-          <w:lang w:val="en-US"/>
-        </w:rPr>
-      </w:pPr>
-    </w:p>
-    <w:p>
-      <w:pPr>
-        <w:pStyle w:val="Leipteksti"/>
-        <w:rPr>
-          <w:lang w:val="en-US"/>
-        </w:rPr>
-      </w:pPr>
-      <w:r>
-        <w:rPr>
-          <w:lang w:val="en-US"/>
-        </w:rPr>
-        <w:t>15.12.2021</w:t>
-      </w:r>
-    </w:p>
-    <w:p>
-      <w:pPr>
-        <w:pStyle w:val="Leipteksti"/>
-        <w:rPr>
-          <w:lang w:val="en-US"/>
-        </w:rPr>
-      </w:pPr>
-    </w:p>
-    <w:p>
-      <w:pPr>
-        <w:pStyle w:val="Leipteksti"/>
-        <w:rPr>
-          <w:lang w:val="en-US"/>
-        </w:rPr>
-      </w:pPr>
-      <w:r>
-        <w:rPr>
-          <w:lang w:val="en-US"/>
-        </w:rPr>
-        <w:t xml:space="preserve">Upon further research, it seems that the </w:t>
-      </w:r>
-      <w:r>
-        <w:rPr>
-          <w:lang w:val="en-US"/>
-        </w:rPr>
-        <w:t xml:space="preserve">disappearing images </w:t>
-      </w:r>
-      <w:r>
-        <w:rPr>
-          <w:lang w:val="en-US"/>
-        </w:rPr>
-        <w:t xml:space="preserve">problem </w:t>
-      </w:r>
-      <w:r>
-        <w:rPr>
-          <w:lang w:val="en-US"/>
-        </w:rPr>
-        <w:t>might</w:t>
-      </w:r>
-      <w:r>
-        <w:rPr>
-          <w:lang w:val="en-US"/>
-        </w:rPr>
-        <w:t xml:space="preserve"> not </w:t>
-      </w:r>
-      <w:r>
-        <w:rPr>
-          <w:lang w:val="en-US"/>
-        </w:rPr>
-        <w:t xml:space="preserve">be </w:t>
-      </w:r>
-      <w:r>
-        <w:rPr>
-          <w:lang w:val="en-US"/>
-        </w:rPr>
-        <w:t xml:space="preserve">with the </w:t>
-      </w:r>
-      <w:proofErr w:type="spellStart"/>
-      <w:r>
-        <w:rPr>
-          <w:lang w:val="en-US"/>
-        </w:rPr>
-        <w:t>ListView</w:t>
-      </w:r>
-      <w:proofErr w:type="spellEnd"/>
-      <w:r>
-        <w:rPr>
-          <w:lang w:val="en-US"/>
-        </w:rPr>
-        <w:t xml:space="preserve"> component.</w:t>
-      </w:r>
       <w:r>
         <w:rPr>
           <w:lang w:val="en-US"/>
@@ -2238,161 +1900,41 @@
         <w:rPr>
           <w:lang w:val="en-US"/>
         </w:rPr>
-        <w:t xml:space="preserve">It seemed complicated, so </w:t>
-      </w:r>
-      <w:r>
-        <w:rPr>
-          <w:lang w:val="en-US"/>
-        </w:rPr>
-        <w:t>I decided to tackle another issue first</w:t>
-      </w:r>
-      <w:r>
-        <w:rPr>
-          <w:lang w:val="en-US"/>
-        </w:rPr>
-        <w:t>:</w:t>
-      </w:r>
-      <w:r>
-        <w:rPr>
-          <w:lang w:val="en-US"/>
-        </w:rPr>
-        <w:t xml:space="preserve"> showing an error when data can’t be fetched.</w:t>
-      </w:r>
-      <w:r>
-        <w:rPr>
-          <w:lang w:val="en-US"/>
-        </w:rPr>
-        <w:t xml:space="preserve"> I did this by checking if the response from the API has a length of 0, and then showing an </w:t>
-      </w:r>
-      <w:proofErr w:type="spellStart"/>
-      <w:r>
-        <w:rPr>
-          <w:lang w:val="en-US"/>
-        </w:rPr>
-        <w:t>AlertDialog</w:t>
-      </w:r>
-      <w:proofErr w:type="spellEnd"/>
-      <w:r>
-        <w:rPr>
-          <w:lang w:val="en-US"/>
-        </w:rPr>
-        <w:t xml:space="preserve">. I also learned about the </w:t>
-      </w:r>
-      <w:proofErr w:type="gramStart"/>
-      <w:r>
-        <w:rPr>
-          <w:lang w:val="en-US"/>
-        </w:rPr>
-        <w:t>finish(</w:t>
-      </w:r>
-      <w:proofErr w:type="gramEnd"/>
-      <w:r>
-        <w:rPr>
-          <w:lang w:val="en-US"/>
-        </w:rPr>
-        <w:t>) method, which finishes the current activity and goes back to the previous one.</w:t>
-      </w:r>
-    </w:p>
-    <w:p>
-      <w:pPr>
-        <w:pStyle w:val="Leipteksti"/>
-        <w:rPr>
-          <w:lang w:val="en-US"/>
-        </w:rPr>
-      </w:pPr>
-    </w:p>
-    <w:p>
-      <w:pPr>
-        <w:pStyle w:val="Leipteksti"/>
-        <w:rPr>
-          <w:lang w:val="en-US"/>
-        </w:rPr>
-      </w:pPr>
-      <w:r>
-        <w:rPr>
-          <w:lang w:val="en-US"/>
-        </w:rPr>
-        <w:t>After searching for solutions</w:t>
-      </w:r>
-      <w:r>
-        <w:rPr>
-          <w:lang w:val="en-US"/>
-        </w:rPr>
-        <w:t xml:space="preserve"> to the earlier problem</w:t>
-      </w:r>
-      <w:r>
-        <w:rPr>
-          <w:lang w:val="en-US"/>
-        </w:rPr>
-        <w:t xml:space="preserve">, I tried resizing the list images to be smaller, but that did not </w:t>
-      </w:r>
-      <w:r>
-        <w:rPr>
-          <w:lang w:val="en-US"/>
-        </w:rPr>
-        <w:t>make them stop disappearing</w:t>
-      </w:r>
-      <w:r>
-        <w:rPr>
-          <w:lang w:val="en-US"/>
-        </w:rPr>
-        <w:t xml:space="preserve">. I </w:t>
-      </w:r>
-      <w:proofErr w:type="gramStart"/>
-      <w:r>
-        <w:rPr>
-          <w:lang w:val="en-US"/>
-        </w:rPr>
-        <w:t>came to the conclusion</w:t>
-      </w:r>
-      <w:proofErr w:type="gramEnd"/>
-      <w:r>
-        <w:rPr>
-          <w:lang w:val="en-US"/>
-        </w:rPr>
-        <w:t xml:space="preserve"> that reinventing the wheel is not a productive use of my time right now, so I </w:t>
-      </w:r>
-      <w:r>
-        <w:rPr>
-          <w:lang w:val="en-US"/>
-        </w:rPr>
-        <w:t>used</w:t>
-      </w:r>
-      <w:r>
-        <w:rPr>
-          <w:lang w:val="en-US"/>
-        </w:rPr>
-        <w:t xml:space="preserve"> a</w:t>
-      </w:r>
-      <w:r>
-        <w:rPr>
-          <w:lang w:val="en-US"/>
-        </w:rPr>
-        <w:t>n open-source</w:t>
-      </w:r>
-      <w:r>
-        <w:rPr>
-          <w:lang w:val="en-US"/>
-        </w:rPr>
-        <w:t xml:space="preserve"> library called Glide. Using it to load images worked perfectly</w:t>
+        <w:t>I still left in my own implementation for loading profile pictures.</w:t>
+      </w:r>
+    </w:p>
+    <w:p>
+      <w:pPr>
+        <w:pStyle w:val="Leipteksti"/>
+        <w:rPr>
+          <w:lang w:val="en-US"/>
+        </w:rPr>
+      </w:pPr>
+    </w:p>
+    <w:p>
+      <w:pPr>
+        <w:pStyle w:val="Leipteksti"/>
+        <w:rPr>
+          <w:lang w:val="en-US"/>
+        </w:rPr>
+      </w:pPr>
+      <w:r>
+        <w:rPr>
+          <w:lang w:val="en-US"/>
+        </w:rPr>
+        <w:t xml:space="preserve">I made a new launcher icon for the app with paint.net, replacing the default icon was as easy as creating a new image asset with the same </w:t>
+      </w:r>
+      <w:r>
+        <w:rPr>
+          <w:lang w:val="en-US"/>
+        </w:rPr>
+        <w:t>name</w:t>
       </w:r>
       <w:r>
         <w:rPr>
           <w:lang w:val="en-US"/>
         </w:rPr>
         <w:t>.</w:t>
-      </w:r>
-      <w:r>
-        <w:rPr>
-          <w:lang w:val="en-US"/>
-        </w:rPr>
-        <w:t xml:space="preserve"> </w:t>
-      </w:r>
-      <w:r>
-        <w:rPr>
-          <w:lang w:val="en-US"/>
-        </w:rPr>
-        <w:t>I still left in my own implementation for loading profile pictures.</w:t>
       </w:r>
     </w:p>
     <w:sectPr>
@@ -4855,12 +4397,12 @@
 </file>
 
 <file path=customXml/item1.xml><?xml version="1.0" encoding="utf-8"?>
-<?mso-contentType ?>
-<FormTemplates xmlns="http://schemas.microsoft.com/sharepoint/v3/contenttype/forms">
-  <Display>DocumentLibraryForm</Display>
-  <Edit>DocumentLibraryForm</Edit>
-  <New>DocumentLibraryForm</New>
-</FormTemplates>
+<p:properties xmlns:p="http://schemas.microsoft.com/office/2006/metadata/properties" xmlns:xsi="http://www.w3.org/2001/XMLSchema-instance" xmlns:pc="http://schemas.microsoft.com/office/infopath/2007/PartnerControls">
+  <documentManagement>
+    <PublishingExpirationDate xmlns="http://schemas.microsoft.com/sharepoint/v3" xsi:nil="true"/>
+    <PublishingStartDate xmlns="http://schemas.microsoft.com/sharepoint/v3" xsi:nil="true"/>
+  </documentManagement>
+</p:properties>
 </file>
 
 <file path=customXml/item2.xml><?xml version="1.0" encoding="utf-8"?>
@@ -4930,18 +4472,20 @@
 </file>
 
 <file path=customXml/item3.xml><?xml version="1.0" encoding="utf-8"?>
-<p:properties xmlns:p="http://schemas.microsoft.com/office/2006/metadata/properties" xmlns:xsi="http://www.w3.org/2001/XMLSchema-instance" xmlns:pc="http://schemas.microsoft.com/office/infopath/2007/PartnerControls">
-  <documentManagement>
-    <PublishingExpirationDate xmlns="http://schemas.microsoft.com/sharepoint/v3" xsi:nil="true"/>
-    <PublishingStartDate xmlns="http://schemas.microsoft.com/sharepoint/v3" xsi:nil="true"/>
-  </documentManagement>
-</p:properties>
+<?mso-contentType ?>
+<FormTemplates xmlns="http://schemas.microsoft.com/sharepoint/v3/contenttype/forms">
+  <Display>DocumentLibraryForm</Display>
+  <Edit>DocumentLibraryForm</Edit>
+  <New>DocumentLibraryForm</New>
+</FormTemplates>
 </file>
 
 <file path=customXml/itemProps1.xml><?xml version="1.0" encoding="utf-8"?>
-<ds:datastoreItem xmlns:ds="http://schemas.openxmlformats.org/officeDocument/2006/customXml" ds:itemID="{13FBD2FA-5696-460D-A278-9A302A0F72AE}">
+<ds:datastoreItem xmlns:ds="http://schemas.openxmlformats.org/officeDocument/2006/customXml" ds:itemID="{FA8F0064-303C-446D-896E-46EEB9A79DC3}">
   <ds:schemaRefs>
-    <ds:schemaRef ds:uri="http://schemas.microsoft.com/sharepoint/v3/contenttype/forms"/>
+    <ds:schemaRef ds:uri="http://schemas.microsoft.com/office/2006/metadata/properties"/>
+    <ds:schemaRef ds:uri="http://schemas.microsoft.com/office/infopath/2007/PartnerControls"/>
+    <ds:schemaRef ds:uri="http://schemas.microsoft.com/sharepoint/v3"/>
   </ds:schemaRefs>
 </ds:datastoreItem>
 </file>
@@ -4964,11 +4508,9 @@
 </file>
 
 <file path=customXml/itemProps3.xml><?xml version="1.0" encoding="utf-8"?>
-<ds:datastoreItem xmlns:ds="http://schemas.openxmlformats.org/officeDocument/2006/customXml" ds:itemID="{FA8F0064-303C-446D-896E-46EEB9A79DC3}">
+<ds:datastoreItem xmlns:ds="http://schemas.openxmlformats.org/officeDocument/2006/customXml" ds:itemID="{13FBD2FA-5696-460D-A278-9A302A0F72AE}">
   <ds:schemaRefs>
-    <ds:schemaRef ds:uri="http://schemas.microsoft.com/office/2006/metadata/properties"/>
-    <ds:schemaRef ds:uri="http://schemas.microsoft.com/office/infopath/2007/PartnerControls"/>
-    <ds:schemaRef ds:uri="http://schemas.microsoft.com/sharepoint/v3"/>
+    <ds:schemaRef ds:uri="http://schemas.microsoft.com/sharepoint/v3/contenttype/forms"/>
   </ds:schemaRefs>
 </ds:datastoreItem>
 </file>
</xml_diff>

<commit_message>
added difficulty tags, fixed dark mode action bar color
</commit_message>
<xml_diff>
--- a/learning_diary.docx
+++ b/learning_diary.docx
@@ -14,6 +14,7 @@
           <w:lang w:val="en-US"/>
         </w:rPr>
       </w:pPr>
+      <w:proofErr w:type="spellStart"/>
       <w:r>
         <w:rPr>
           <w:rFonts w:ascii="Times New Roman" w:hAnsi="Times New Roman" w:cs="Times New Roman"/>
@@ -22,13 +23,10 @@
           <w:szCs w:val="24"/>
           <w:lang w:val="en-US"/>
         </w:rPr>
-        <w:t>Lappeenrannan teknillinen yliopisto</w:t>
-      </w:r>
-    </w:p>
-    <w:p>
-      <w:pPr>
-        <w:pStyle w:val="Otsikko"/>
-        <w:jc w:val="both"/>
+        <w:t>Lappeenrannan</w:t>
+      </w:r>
+      <w:proofErr w:type="spellEnd"/>
+      <w:r>
         <w:rPr>
           <w:rFonts w:ascii="Times New Roman" w:hAnsi="Times New Roman" w:cs="Times New Roman"/>
           <w:b w:val="0"/>
@@ -36,7 +34,9 @@
           <w:szCs w:val="24"/>
           <w:lang w:val="en-US"/>
         </w:rPr>
-      </w:pPr>
+        <w:t xml:space="preserve"> </w:t>
+      </w:r>
+      <w:proofErr w:type="spellStart"/>
       <w:r>
         <w:rPr>
           <w:rFonts w:ascii="Times New Roman" w:hAnsi="Times New Roman" w:cs="Times New Roman"/>
@@ -45,13 +45,10 @@
           <w:szCs w:val="24"/>
           <w:lang w:val="en-US"/>
         </w:rPr>
-        <w:t>School of Business and Management</w:t>
-      </w:r>
-    </w:p>
-    <w:p>
-      <w:pPr>
-        <w:pStyle w:val="Otsikko"/>
-        <w:jc w:val="both"/>
+        <w:t>teknillinen</w:t>
+      </w:r>
+      <w:proofErr w:type="spellEnd"/>
+      <w:r>
         <w:rPr>
           <w:rFonts w:ascii="Times New Roman" w:hAnsi="Times New Roman" w:cs="Times New Roman"/>
           <w:b w:val="0"/>
@@ -59,6 +56,55 @@
           <w:szCs w:val="24"/>
           <w:lang w:val="en-US"/>
         </w:rPr>
+        <w:t xml:space="preserve"> </w:t>
+      </w:r>
+      <w:proofErr w:type="spellStart"/>
+      <w:r>
+        <w:rPr>
+          <w:rFonts w:ascii="Times New Roman" w:hAnsi="Times New Roman" w:cs="Times New Roman"/>
+          <w:b w:val="0"/>
+          <w:sz w:val="24"/>
+          <w:szCs w:val="24"/>
+          <w:lang w:val="en-US"/>
+        </w:rPr>
+        <w:t>yliopisto</w:t>
+      </w:r>
+      <w:proofErr w:type="spellEnd"/>
+    </w:p>
+    <w:p>
+      <w:pPr>
+        <w:pStyle w:val="Otsikko"/>
+        <w:jc w:val="both"/>
+        <w:rPr>
+          <w:rFonts w:ascii="Times New Roman" w:hAnsi="Times New Roman" w:cs="Times New Roman"/>
+          <w:b w:val="0"/>
+          <w:sz w:val="24"/>
+          <w:szCs w:val="24"/>
+          <w:lang w:val="en-US"/>
+        </w:rPr>
+      </w:pPr>
+      <w:r>
+        <w:rPr>
+          <w:rFonts w:ascii="Times New Roman" w:hAnsi="Times New Roman" w:cs="Times New Roman"/>
+          <w:b w:val="0"/>
+          <w:sz w:val="24"/>
+          <w:szCs w:val="24"/>
+          <w:lang w:val="en-US"/>
+        </w:rPr>
+        <w:t>School of Business and Management</w:t>
+      </w:r>
+    </w:p>
+    <w:p>
+      <w:pPr>
+        <w:pStyle w:val="Otsikko"/>
+        <w:jc w:val="both"/>
+        <w:rPr>
+          <w:rFonts w:ascii="Times New Roman" w:hAnsi="Times New Roman" w:cs="Times New Roman"/>
+          <w:b w:val="0"/>
+          <w:sz w:val="24"/>
+          <w:szCs w:val="24"/>
+          <w:lang w:val="en-US"/>
+        </w:rPr>
       </w:pPr>
     </w:p>
     <w:p>
@@ -130,6 +176,7 @@
           <w:lang w:val="en-US"/>
         </w:rPr>
       </w:pPr>
+      <w:proofErr w:type="spellStart"/>
       <w:r>
         <w:rPr>
           <w:rFonts w:ascii="Times New Roman" w:hAnsi="Times New Roman" w:cs="Times New Roman"/>
@@ -138,7 +185,18 @@
           <w:szCs w:val="24"/>
           <w:lang w:val="en-US"/>
         </w:rPr>
-        <w:t>Sofware Development Skills</w:t>
+        <w:t>Sofware</w:t>
+      </w:r>
+      <w:proofErr w:type="spellEnd"/>
+      <w:r>
+        <w:rPr>
+          <w:rFonts w:ascii="Times New Roman" w:hAnsi="Times New Roman" w:cs="Times New Roman"/>
+          <w:b w:val="0"/>
+          <w:sz w:val="24"/>
+          <w:szCs w:val="24"/>
+          <w:lang w:val="en-US"/>
+        </w:rPr>
+        <w:t xml:space="preserve"> Development Skills</w:t>
       </w:r>
     </w:p>
     <w:p>
@@ -487,7 +545,21 @@
         <w:rPr>
           <w:lang w:val="en-US"/>
         </w:rPr>
-        <w:t xml:space="preserve"> I also didn’t know of the quick way to turn an integer into a string by concatenating it with an empty string. I used String.format for the same purpose as I think it looks better.</w:t>
+        <w:t xml:space="preserve"> I also didn’t know of the quick way to turn an integer into a string by concatenating it with an empty string. I used </w:t>
+      </w:r>
+      <w:proofErr w:type="spellStart"/>
+      <w:r>
+        <w:rPr>
+          <w:lang w:val="en-US"/>
+        </w:rPr>
+        <w:t>String.format</w:t>
+      </w:r>
+      <w:proofErr w:type="spellEnd"/>
+      <w:r>
+        <w:rPr>
+          <w:lang w:val="en-US"/>
+        </w:rPr>
+        <w:t xml:space="preserve"> for the same purpose as I think it looks better.</w:t>
       </w:r>
     </w:p>
     <w:p>
@@ -638,7 +710,21 @@
         <w:rPr>
           <w:lang w:val="en-US"/>
         </w:rPr>
-        <w:t>. After googling the issue, I found out that Android 11 made some changes to package visibility, which made the getPackageManager function return null.</w:t>
+        <w:t xml:space="preserve">. After googling the issue, I found out that Android 11 made some changes to package visibility, which made the </w:t>
+      </w:r>
+      <w:proofErr w:type="spellStart"/>
+      <w:r>
+        <w:rPr>
+          <w:lang w:val="en-US"/>
+        </w:rPr>
+        <w:t>getPackageManager</w:t>
+      </w:r>
+      <w:proofErr w:type="spellEnd"/>
+      <w:r>
+        <w:rPr>
+          <w:lang w:val="en-US"/>
+        </w:rPr>
+        <w:t xml:space="preserve"> function return null.</w:t>
       </w:r>
       <w:r>
         <w:rPr>
@@ -765,7 +851,21 @@
         <w:rPr>
           <w:lang w:val="en-US"/>
         </w:rPr>
-        <w:t>The first step was to create another project and add a ListView component. I found out that the component is not in the same place as in the video, because it’s been made a legacy component.</w:t>
+        <w:t xml:space="preserve">The first step was to create another project and add a </w:t>
+      </w:r>
+      <w:proofErr w:type="spellStart"/>
+      <w:r>
+        <w:rPr>
+          <w:lang w:val="en-US"/>
+        </w:rPr>
+        <w:t>ListView</w:t>
+      </w:r>
+      <w:proofErr w:type="spellEnd"/>
+      <w:r>
+        <w:rPr>
+          <w:lang w:val="en-US"/>
+        </w:rPr>
+        <w:t xml:space="preserve"> component. I found out that the component is not in the same place as in the video, because it’s been made a legacy component.</w:t>
       </w:r>
       <w:r>
         <w:rPr>
@@ -783,29 +883,85 @@
         <w:rPr>
           <w:lang w:val="en-US"/>
         </w:rPr>
-        <w:t>I should have had a string array loaded into the ListView. At first, the project would not build due to an error with the compileSdkVersion being wrong. I fixed the issue by editing the app’s Gradle file, and the list was working.</w:t>
-      </w:r>
-    </w:p>
-    <w:p>
-      <w:pPr>
-        <w:pStyle w:val="Leipteksti"/>
-        <w:rPr>
-          <w:lang w:val="en-US"/>
-        </w:rPr>
-      </w:pPr>
-    </w:p>
-    <w:p>
-      <w:pPr>
-        <w:pStyle w:val="Leipteksti"/>
-        <w:rPr>
-          <w:lang w:val="en-US"/>
-        </w:rPr>
-      </w:pPr>
-      <w:r>
-        <w:rPr>
-          <w:lang w:val="en-US"/>
-        </w:rPr>
-        <w:t xml:space="preserve">Next up was remaking the layout file I just created by making its root component a RelativeLayout. Getting the TextView set up the same way as in the video was a little weird because the way it works has been updated at some point. I got there in the end. </w:t>
+        <w:t xml:space="preserve">I should have had a string array loaded into the </w:t>
+      </w:r>
+      <w:proofErr w:type="spellStart"/>
+      <w:r>
+        <w:rPr>
+          <w:lang w:val="en-US"/>
+        </w:rPr>
+        <w:t>ListView</w:t>
+      </w:r>
+      <w:proofErr w:type="spellEnd"/>
+      <w:r>
+        <w:rPr>
+          <w:lang w:val="en-US"/>
+        </w:rPr>
+        <w:t xml:space="preserve">. At first, the project would not build due to an error with the </w:t>
+      </w:r>
+      <w:proofErr w:type="spellStart"/>
+      <w:r>
+        <w:rPr>
+          <w:lang w:val="en-US"/>
+        </w:rPr>
+        <w:t>compileSdkVersion</w:t>
+      </w:r>
+      <w:proofErr w:type="spellEnd"/>
+      <w:r>
+        <w:rPr>
+          <w:lang w:val="en-US"/>
+        </w:rPr>
+        <w:t xml:space="preserve"> being wrong. I fixed the issue by editing the app’s Gradle file, and the list was working.</w:t>
+      </w:r>
+    </w:p>
+    <w:p>
+      <w:pPr>
+        <w:pStyle w:val="Leipteksti"/>
+        <w:rPr>
+          <w:lang w:val="en-US"/>
+        </w:rPr>
+      </w:pPr>
+    </w:p>
+    <w:p>
+      <w:pPr>
+        <w:pStyle w:val="Leipteksti"/>
+        <w:rPr>
+          <w:lang w:val="en-US"/>
+        </w:rPr>
+      </w:pPr>
+      <w:r>
+        <w:rPr>
+          <w:lang w:val="en-US"/>
+        </w:rPr>
+        <w:t xml:space="preserve">Next up was remaking the layout file I just created by making its root component a </w:t>
+      </w:r>
+      <w:proofErr w:type="spellStart"/>
+      <w:r>
+        <w:rPr>
+          <w:lang w:val="en-US"/>
+        </w:rPr>
+        <w:t>RelativeLayout</w:t>
+      </w:r>
+      <w:proofErr w:type="spellEnd"/>
+      <w:r>
+        <w:rPr>
+          <w:lang w:val="en-US"/>
+        </w:rPr>
+        <w:t xml:space="preserve">. Getting the </w:t>
+      </w:r>
+      <w:proofErr w:type="spellStart"/>
+      <w:r>
+        <w:rPr>
+          <w:lang w:val="en-US"/>
+        </w:rPr>
+        <w:t>TextView</w:t>
+      </w:r>
+      <w:proofErr w:type="spellEnd"/>
+      <w:r>
+        <w:rPr>
+          <w:lang w:val="en-US"/>
+        </w:rPr>
+        <w:t xml:space="preserve"> set up the same way as in the video was a little weird because the way it works has been updated at some point. I got there in the end. </w:t>
       </w:r>
       <w:r>
         <w:rPr>
@@ -829,14 +985,23 @@
         <w:rPr>
           <w:lang w:val="en-US"/>
         </w:rPr>
-        <w:t>description TextView</w:t>
-      </w:r>
+        <w:t xml:space="preserve">description </w:t>
+      </w:r>
+      <w:proofErr w:type="spellStart"/>
+      <w:r>
+        <w:rPr>
+          <w:lang w:val="en-US"/>
+        </w:rPr>
+        <w:t>TextView</w:t>
+      </w:r>
+      <w:proofErr w:type="spellEnd"/>
       <w:r>
         <w:rPr>
           <w:lang w:val="en-US"/>
         </w:rPr>
         <w:t xml:space="preserve"> by directly using the </w:t>
       </w:r>
+      <w:proofErr w:type="spellStart"/>
       <w:r>
         <w:rPr>
           <w:lang w:val="en-US"/>
@@ -847,8 +1012,16 @@
         <w:rPr>
           <w:lang w:val="en-US"/>
         </w:rPr>
-        <w:t xml:space="preserve">alignBottom and </w:t>
-      </w:r>
+        <w:t>alignBottom</w:t>
+      </w:r>
+      <w:proofErr w:type="spellEnd"/>
+      <w:r>
+        <w:rPr>
+          <w:lang w:val="en-US"/>
+        </w:rPr>
+        <w:t xml:space="preserve"> and </w:t>
+      </w:r>
+      <w:proofErr w:type="spellStart"/>
       <w:r>
         <w:rPr>
           <w:lang w:val="en-US"/>
@@ -859,7 +1032,14 @@
         <w:rPr>
           <w:lang w:val="en-US"/>
         </w:rPr>
-        <w:t>alignStart properties.</w:t>
+        <w:t>alignStart</w:t>
+      </w:r>
+      <w:proofErr w:type="spellEnd"/>
+      <w:r>
+        <w:rPr>
+          <w:lang w:val="en-US"/>
+        </w:rPr>
+        <w:t xml:space="preserve"> properties.</w:t>
       </w:r>
     </w:p>
     <w:p>
@@ -1003,7 +1183,21 @@
         <w:rPr>
           <w:lang w:val="en-US"/>
         </w:rPr>
-        <w:t>I started work on the course project. I wanted to try doing something with the public API of ScoreSaber, an online leaderboard for the</w:t>
+        <w:t xml:space="preserve">I started work on the course project. I wanted to try doing something with the public API of </w:t>
+      </w:r>
+      <w:proofErr w:type="spellStart"/>
+      <w:r>
+        <w:rPr>
+          <w:lang w:val="en-US"/>
+        </w:rPr>
+        <w:t>ScoreSaber</w:t>
+      </w:r>
+      <w:proofErr w:type="spellEnd"/>
+      <w:r>
+        <w:rPr>
+          <w:lang w:val="en-US"/>
+        </w:rPr>
+        <w:t>, an online leaderboard for the</w:t>
       </w:r>
       <w:r>
         <w:rPr>
@@ -1082,7 +1276,21 @@
         <w:rPr>
           <w:lang w:val="en-US"/>
         </w:rPr>
-        <w:t>) to remember how to get and parse JSON responses from an API. I learned that it’s better to use a thread for this instead of modifying the StrictMode.ThreadPolicy to avoid application lock ups.</w:t>
+        <w:t xml:space="preserve">) to remember how to get and parse JSON responses from an API. I learned that it’s better to use a thread for this instead of modifying the </w:t>
+      </w:r>
+      <w:proofErr w:type="spellStart"/>
+      <w:r>
+        <w:rPr>
+          <w:lang w:val="en-US"/>
+        </w:rPr>
+        <w:t>StrictMode.ThreadPolicy</w:t>
+      </w:r>
+      <w:proofErr w:type="spellEnd"/>
+      <w:r>
+        <w:rPr>
+          <w:lang w:val="en-US"/>
+        </w:rPr>
+        <w:t xml:space="preserve"> to avoid application lock ups.</w:t>
       </w:r>
       <w:r>
         <w:rPr>
@@ -1230,7 +1438,21 @@
         <w:rPr>
           <w:lang w:val="en-US"/>
         </w:rPr>
-        <w:t xml:space="preserve">Today I added a hashmap </w:t>
+        <w:t xml:space="preserve">Today I added a </w:t>
+      </w:r>
+      <w:proofErr w:type="spellStart"/>
+      <w:r>
+        <w:rPr>
+          <w:lang w:val="en-US"/>
+        </w:rPr>
+        <w:t>hashmap</w:t>
+      </w:r>
+      <w:proofErr w:type="spellEnd"/>
+      <w:r>
+        <w:rPr>
+          <w:lang w:val="en-US"/>
+        </w:rPr>
+        <w:t xml:space="preserve"> </w:t>
       </w:r>
       <w:r>
         <w:rPr>
@@ -1256,11 +1478,19 @@
         </w:rPr>
         <w:t xml:space="preserve">. I switched out the spinner for a </w:t>
       </w:r>
-      <w:r>
-        <w:rPr>
-          <w:lang w:val="en-US"/>
-        </w:rPr>
-        <w:t>ListView because a spinner always has an item selected</w:t>
+      <w:proofErr w:type="spellStart"/>
+      <w:r>
+        <w:rPr>
+          <w:lang w:val="en-US"/>
+        </w:rPr>
+        <w:t>ListView</w:t>
+      </w:r>
+      <w:proofErr w:type="spellEnd"/>
+      <w:r>
+        <w:rPr>
+          <w:lang w:val="en-US"/>
+        </w:rPr>
+        <w:t xml:space="preserve"> because a spinner always has an item selected</w:t>
       </w:r>
       <w:r>
         <w:rPr>
@@ -1312,13 +1542,41 @@
         <w:rPr>
           <w:lang w:val="en-US"/>
         </w:rPr>
-        <w:t>I customized the app’s colors with the “colors.xml” and “themes.xml” resources. I picked similar colors to what the actual ScoreSaber site uses.</w:t>
-      </w:r>
-      <w:r>
-        <w:rPr>
-          <w:lang w:val="en-US"/>
-        </w:rPr>
-        <w:t xml:space="preserve"> Some components like the EditText </w:t>
+        <w:t xml:space="preserve">I customized the app’s colors with the “colors.xml” and “themes.xml” resources. I picked similar colors to what the actual </w:t>
+      </w:r>
+      <w:proofErr w:type="spellStart"/>
+      <w:r>
+        <w:rPr>
+          <w:lang w:val="en-US"/>
+        </w:rPr>
+        <w:t>ScoreSaber</w:t>
+      </w:r>
+      <w:proofErr w:type="spellEnd"/>
+      <w:r>
+        <w:rPr>
+          <w:lang w:val="en-US"/>
+        </w:rPr>
+        <w:t xml:space="preserve"> site uses.</w:t>
+      </w:r>
+      <w:r>
+        <w:rPr>
+          <w:lang w:val="en-US"/>
+        </w:rPr>
+        <w:t xml:space="preserve"> Some components like the </w:t>
+      </w:r>
+      <w:proofErr w:type="spellStart"/>
+      <w:r>
+        <w:rPr>
+          <w:lang w:val="en-US"/>
+        </w:rPr>
+        <w:t>EditText</w:t>
+      </w:r>
+      <w:proofErr w:type="spellEnd"/>
+      <w:r>
+        <w:rPr>
+          <w:lang w:val="en-US"/>
+        </w:rPr>
+        <w:t xml:space="preserve"> </w:t>
       </w:r>
       <w:r>
         <w:rPr>
@@ -1490,7 +1748,35 @@
         <w:rPr>
           <w:lang w:val="en-US"/>
         </w:rPr>
-        <w:t>The next problem was an error that happened because using getText on an EditText doesn’t return a String but an Editable, so I fix</w:t>
+        <w:t xml:space="preserve">The next problem was an error that happened because using </w:t>
+      </w:r>
+      <w:proofErr w:type="spellStart"/>
+      <w:r>
+        <w:rPr>
+          <w:lang w:val="en-US"/>
+        </w:rPr>
+        <w:t>getText</w:t>
+      </w:r>
+      <w:proofErr w:type="spellEnd"/>
+      <w:r>
+        <w:rPr>
+          <w:lang w:val="en-US"/>
+        </w:rPr>
+        <w:t xml:space="preserve"> on an </w:t>
+      </w:r>
+      <w:proofErr w:type="spellStart"/>
+      <w:r>
+        <w:rPr>
+          <w:lang w:val="en-US"/>
+        </w:rPr>
+        <w:t>EditText</w:t>
+      </w:r>
+      <w:proofErr w:type="spellEnd"/>
+      <w:r>
+        <w:rPr>
+          <w:lang w:val="en-US"/>
+        </w:rPr>
+        <w:t xml:space="preserve"> doesn’t return a String but an Editable, so I fix</w:t>
       </w:r>
       <w:r>
         <w:rPr>
@@ -1520,7 +1806,21 @@
         <w:rPr>
           <w:lang w:val="en-US"/>
         </w:rPr>
-        <w:t>, so I used getJSONObject twice to get the data.</w:t>
+        <w:t xml:space="preserve">, so I used </w:t>
+      </w:r>
+      <w:proofErr w:type="spellStart"/>
+      <w:r>
+        <w:rPr>
+          <w:lang w:val="en-US"/>
+        </w:rPr>
+        <w:t>getJSONObject</w:t>
+      </w:r>
+      <w:proofErr w:type="spellEnd"/>
+      <w:r>
+        <w:rPr>
+          <w:lang w:val="en-US"/>
+        </w:rPr>
+        <w:t xml:space="preserve"> twice to get the data.</w:t>
       </w:r>
       <w:r>
         <w:rPr>
@@ -1636,8 +1936,16 @@
           <w:lang w:val="en-US"/>
         </w:rPr>
         <w:lastRenderedPageBreak/>
-        <w:t>to an ImageView</w:t>
-      </w:r>
+        <w:t xml:space="preserve">to an </w:t>
+      </w:r>
+      <w:proofErr w:type="spellStart"/>
+      <w:r>
+        <w:rPr>
+          <w:lang w:val="en-US"/>
+        </w:rPr>
+        <w:t>ImageView</w:t>
+      </w:r>
+      <w:proofErr w:type="spellEnd"/>
       <w:r>
         <w:rPr>
           <w:lang w:val="en-US"/>
@@ -1654,7 +1962,21 @@
         <w:rPr>
           <w:lang w:val="en-US"/>
         </w:rPr>
-        <w:t xml:space="preserve"> I learned about the Thread.join() method, which allows the main thread to wait until the image fetcher is finished before it tries to use the image. I</w:t>
+        <w:t xml:space="preserve"> I learned about the </w:t>
+      </w:r>
+      <w:proofErr w:type="spellStart"/>
+      <w:r>
+        <w:rPr>
+          <w:lang w:val="en-US"/>
+        </w:rPr>
+        <w:t>Thread.join</w:t>
+      </w:r>
+      <w:proofErr w:type="spellEnd"/>
+      <w:r>
+        <w:rPr>
+          <w:lang w:val="en-US"/>
+        </w:rPr>
+        <w:t>() method, which allows the main thread to wait until the image fetcher is finished before it tries to use the image. I</w:t>
       </w:r>
       <w:r>
         <w:rPr>
@@ -1688,7 +2010,21 @@
         <w:rPr>
           <w:lang w:val="en-US"/>
         </w:rPr>
-        <w:t>The images disappear randomly while scrolling the list, which is apparently an issue with ListViews.</w:t>
+        <w:t xml:space="preserve">The images disappear randomly while scrolling the list, which is apparently an issue with </w:t>
+      </w:r>
+      <w:proofErr w:type="spellStart"/>
+      <w:r>
+        <w:rPr>
+          <w:lang w:val="en-US"/>
+        </w:rPr>
+        <w:t>ListViews</w:t>
+      </w:r>
+      <w:proofErr w:type="spellEnd"/>
+      <w:r>
+        <w:rPr>
+          <w:lang w:val="en-US"/>
+        </w:rPr>
+        <w:t>.</w:t>
       </w:r>
     </w:p>
     <w:p>
@@ -1776,7 +2112,21 @@
         <w:rPr>
           <w:lang w:val="en-US"/>
         </w:rPr>
-        <w:t>with the ListView component.</w:t>
+        <w:t xml:space="preserve">with the </w:t>
+      </w:r>
+      <w:proofErr w:type="spellStart"/>
+      <w:r>
+        <w:rPr>
+          <w:lang w:val="en-US"/>
+        </w:rPr>
+        <w:t>ListView</w:t>
+      </w:r>
+      <w:proofErr w:type="spellEnd"/>
+      <w:r>
+        <w:rPr>
+          <w:lang w:val="en-US"/>
+        </w:rPr>
+        <w:t xml:space="preserve"> component.</w:t>
       </w:r>
       <w:r>
         <w:rPr>
@@ -1812,7 +2162,21 @@
         <w:rPr>
           <w:lang w:val="en-US"/>
         </w:rPr>
-        <w:t xml:space="preserve"> I did this by checking if the response from the API has a length of 0, and then showing an AlertDialog. I also learned about the finish() method, which finishes the current activity and goes back to the previous one.</w:t>
+        <w:t xml:space="preserve"> I did this by checking if the response from the API has a length of 0, and then showing an </w:t>
+      </w:r>
+      <w:proofErr w:type="spellStart"/>
+      <w:r>
+        <w:rPr>
+          <w:lang w:val="en-US"/>
+        </w:rPr>
+        <w:t>AlertDialog</w:t>
+      </w:r>
+      <w:proofErr w:type="spellEnd"/>
+      <w:r>
+        <w:rPr>
+          <w:lang w:val="en-US"/>
+        </w:rPr>
+        <w:t>. I also learned about the finish() method, which finishes the current activity and goes back to the previous one.</w:t>
       </w:r>
     </w:p>
     <w:p>
@@ -1935,6 +2299,60 @@
           <w:lang w:val="en-US"/>
         </w:rPr>
         <w:t>.</w:t>
+      </w:r>
+      <w:r>
+        <w:rPr>
+          <w:lang w:val="en-US"/>
+        </w:rPr>
+        <w:t xml:space="preserve"> I also fixed the a</w:t>
+      </w:r>
+      <w:r>
+        <w:rPr>
+          <w:lang w:val="en-US"/>
+        </w:rPr>
+        <w:t>ction</w:t>
+      </w:r>
+      <w:r>
+        <w:rPr>
+          <w:lang w:val="en-US"/>
+        </w:rPr>
+        <w:t xml:space="preserve"> bar’s color being </w:t>
+      </w:r>
+      <w:r>
+        <w:rPr>
+          <w:lang w:val="en-US"/>
+        </w:rPr>
+        <w:t>wrong</w:t>
+      </w:r>
+      <w:r>
+        <w:rPr>
+          <w:lang w:val="en-US"/>
+        </w:rPr>
+        <w:t xml:space="preserve"> in dark mode by editing the dark mode themes.xml file, and added </w:t>
+      </w:r>
+      <w:r>
+        <w:rPr>
+          <w:lang w:val="en-US"/>
+        </w:rPr>
+        <w:t>a song</w:t>
+      </w:r>
+      <w:r>
+        <w:rPr>
+          <w:lang w:val="en-US"/>
+        </w:rPr>
+        <w:t xml:space="preserve"> difficulty </w:t>
+      </w:r>
+      <w:r>
+        <w:rPr>
+          <w:lang w:val="en-US"/>
+        </w:rPr>
+        <w:t>tag</w:t>
+      </w:r>
+      <w:r>
+        <w:rPr>
+          <w:lang w:val="en-US"/>
+        </w:rPr>
+        <w:t xml:space="preserve"> to scores.</w:t>
       </w:r>
     </w:p>
     <w:sectPr>

</xml_diff>

<commit_message>
added showcase video link
</commit_message>
<xml_diff>
--- a/learning_diary.docx
+++ b/learning_diary.docx
@@ -14,6 +14,7 @@
           <w:lang w:val="en-US"/>
         </w:rPr>
       </w:pPr>
+      <w:proofErr w:type="spellStart"/>
       <w:r>
         <w:rPr>
           <w:rFonts w:ascii="Times New Roman" w:hAnsi="Times New Roman" w:cs="Times New Roman"/>
@@ -22,13 +23,10 @@
           <w:szCs w:val="24"/>
           <w:lang w:val="en-US"/>
         </w:rPr>
-        <w:t>Lappeenrannan teknillinen yliopisto</w:t>
-      </w:r>
-    </w:p>
-    <w:p>
-      <w:pPr>
-        <w:pStyle w:val="Otsikko"/>
-        <w:jc w:val="both"/>
+        <w:t>Lappeenrannan</w:t>
+      </w:r>
+      <w:proofErr w:type="spellEnd"/>
+      <w:r>
         <w:rPr>
           <w:rFonts w:ascii="Times New Roman" w:hAnsi="Times New Roman" w:cs="Times New Roman"/>
           <w:b w:val="0"/>
@@ -36,7 +34,9 @@
           <w:szCs w:val="24"/>
           <w:lang w:val="en-US"/>
         </w:rPr>
-      </w:pPr>
+        <w:t xml:space="preserve"> </w:t>
+      </w:r>
+      <w:proofErr w:type="spellStart"/>
       <w:r>
         <w:rPr>
           <w:rFonts w:ascii="Times New Roman" w:hAnsi="Times New Roman" w:cs="Times New Roman"/>
@@ -45,13 +45,10 @@
           <w:szCs w:val="24"/>
           <w:lang w:val="en-US"/>
         </w:rPr>
-        <w:t>School of Business and Management</w:t>
-      </w:r>
-    </w:p>
-    <w:p>
-      <w:pPr>
-        <w:pStyle w:val="Otsikko"/>
-        <w:jc w:val="both"/>
+        <w:t>teknillinen</w:t>
+      </w:r>
+      <w:proofErr w:type="spellEnd"/>
+      <w:r>
         <w:rPr>
           <w:rFonts w:ascii="Times New Roman" w:hAnsi="Times New Roman" w:cs="Times New Roman"/>
           <w:b w:val="0"/>
@@ -59,6 +56,55 @@
           <w:szCs w:val="24"/>
           <w:lang w:val="en-US"/>
         </w:rPr>
+        <w:t xml:space="preserve"> </w:t>
+      </w:r>
+      <w:proofErr w:type="spellStart"/>
+      <w:r>
+        <w:rPr>
+          <w:rFonts w:ascii="Times New Roman" w:hAnsi="Times New Roman" w:cs="Times New Roman"/>
+          <w:b w:val="0"/>
+          <w:sz w:val="24"/>
+          <w:szCs w:val="24"/>
+          <w:lang w:val="en-US"/>
+        </w:rPr>
+        <w:t>yliopisto</w:t>
+      </w:r>
+      <w:proofErr w:type="spellEnd"/>
+    </w:p>
+    <w:p>
+      <w:pPr>
+        <w:pStyle w:val="Otsikko"/>
+        <w:jc w:val="both"/>
+        <w:rPr>
+          <w:rFonts w:ascii="Times New Roman" w:hAnsi="Times New Roman" w:cs="Times New Roman"/>
+          <w:b w:val="0"/>
+          <w:sz w:val="24"/>
+          <w:szCs w:val="24"/>
+          <w:lang w:val="en-US"/>
+        </w:rPr>
+      </w:pPr>
+      <w:r>
+        <w:rPr>
+          <w:rFonts w:ascii="Times New Roman" w:hAnsi="Times New Roman" w:cs="Times New Roman"/>
+          <w:b w:val="0"/>
+          <w:sz w:val="24"/>
+          <w:szCs w:val="24"/>
+          <w:lang w:val="en-US"/>
+        </w:rPr>
+        <w:t>School of Business and Management</w:t>
+      </w:r>
+    </w:p>
+    <w:p>
+      <w:pPr>
+        <w:pStyle w:val="Otsikko"/>
+        <w:jc w:val="both"/>
+        <w:rPr>
+          <w:rFonts w:ascii="Times New Roman" w:hAnsi="Times New Roman" w:cs="Times New Roman"/>
+          <w:b w:val="0"/>
+          <w:sz w:val="24"/>
+          <w:szCs w:val="24"/>
+          <w:lang w:val="en-US"/>
+        </w:rPr>
       </w:pPr>
     </w:p>
     <w:p>
@@ -130,6 +176,7 @@
           <w:lang w:val="en-US"/>
         </w:rPr>
       </w:pPr>
+      <w:proofErr w:type="spellStart"/>
       <w:r>
         <w:rPr>
           <w:rFonts w:ascii="Times New Roman" w:hAnsi="Times New Roman" w:cs="Times New Roman"/>
@@ -138,7 +185,18 @@
           <w:szCs w:val="24"/>
           <w:lang w:val="en-US"/>
         </w:rPr>
-        <w:t>Sofware Development Skills</w:t>
+        <w:t>Sofware</w:t>
+      </w:r>
+      <w:proofErr w:type="spellEnd"/>
+      <w:r>
+        <w:rPr>
+          <w:rFonts w:ascii="Times New Roman" w:hAnsi="Times New Roman" w:cs="Times New Roman"/>
+          <w:b w:val="0"/>
+          <w:sz w:val="24"/>
+          <w:szCs w:val="24"/>
+          <w:lang w:val="en-US"/>
+        </w:rPr>
+        <w:t xml:space="preserve"> Development Skills</w:t>
       </w:r>
     </w:p>
     <w:p>
@@ -481,13 +539,41 @@
         <w:rPr>
           <w:lang w:val="en-US"/>
         </w:rPr>
-        <w:t>Breakpoints and the step-by-step debugging were new to me and seem really useful.</w:t>
-      </w:r>
-      <w:r>
-        <w:rPr>
-          <w:lang w:val="en-US"/>
-        </w:rPr>
-        <w:t xml:space="preserve"> I also didn’t know of the quick way to turn an integer into a string by concatenating it with an empty string. I used String.format for the same purpose as I think it looks better.</w:t>
+        <w:t xml:space="preserve">Breakpoints and the step-by-step debugging were new to me and seem </w:t>
+      </w:r>
+      <w:proofErr w:type="gramStart"/>
+      <w:r>
+        <w:rPr>
+          <w:lang w:val="en-US"/>
+        </w:rPr>
+        <w:t>really useful</w:t>
+      </w:r>
+      <w:proofErr w:type="gramEnd"/>
+      <w:r>
+        <w:rPr>
+          <w:lang w:val="en-US"/>
+        </w:rPr>
+        <w:t>.</w:t>
+      </w:r>
+      <w:r>
+        <w:rPr>
+          <w:lang w:val="en-US"/>
+        </w:rPr>
+        <w:t xml:space="preserve"> I also didn’t know of the quick way to turn an integer into a string by concatenating it with an empty string. I used </w:t>
+      </w:r>
+      <w:proofErr w:type="spellStart"/>
+      <w:r>
+        <w:rPr>
+          <w:lang w:val="en-US"/>
+        </w:rPr>
+        <w:t>String.format</w:t>
+      </w:r>
+      <w:proofErr w:type="spellEnd"/>
+      <w:r>
+        <w:rPr>
+          <w:lang w:val="en-US"/>
+        </w:rPr>
+        <w:t xml:space="preserve"> for the same purpose as I think it looks better.</w:t>
       </w:r>
     </w:p>
     <w:p>
@@ -581,11 +667,33 @@
           <w:lang w:val="en-US"/>
         </w:rPr>
       </w:pPr>
-      <w:r>
-        <w:rPr>
-          <w:lang w:val="en-US"/>
-        </w:rPr>
-        <w:t>Next I added the buttons and the second activity to the project. The video showed how to use intents, which was good as it was a little unclear to me before. In the object-oriented programming course I used fragments and a singleton to carry information between different screens</w:t>
+      <w:proofErr w:type="gramStart"/>
+      <w:r>
+        <w:rPr>
+          <w:lang w:val="en-US"/>
+        </w:rPr>
+        <w:t>Next</w:t>
+      </w:r>
+      <w:proofErr w:type="gramEnd"/>
+      <w:r>
+        <w:rPr>
+          <w:lang w:val="en-US"/>
+        </w:rPr>
+        <w:t xml:space="preserve"> I added the buttons and the second activity to the project. The video showed how to use intents, which was good as it was a little unclear to me before. In the object-oriented programming </w:t>
+      </w:r>
+      <w:proofErr w:type="gramStart"/>
+      <w:r>
+        <w:rPr>
+          <w:lang w:val="en-US"/>
+        </w:rPr>
+        <w:t>course</w:t>
+      </w:r>
+      <w:proofErr w:type="gramEnd"/>
+      <w:r>
+        <w:rPr>
+          <w:lang w:val="en-US"/>
+        </w:rPr>
+        <w:t xml:space="preserve"> I used fragments and a singleton to carry information between different screens</w:t>
       </w:r>
       <w:r>
         <w:rPr>
@@ -638,7 +746,21 @@
         <w:rPr>
           <w:lang w:val="en-US"/>
         </w:rPr>
-        <w:t>. After googling the issue, I found out that Android 11 made some changes to package visibility, which made the getPackageManager function return null.</w:t>
+        <w:t xml:space="preserve">. After googling the issue, I found out that Android 11 made some changes to package visibility, which made the </w:t>
+      </w:r>
+      <w:proofErr w:type="spellStart"/>
+      <w:r>
+        <w:rPr>
+          <w:lang w:val="en-US"/>
+        </w:rPr>
+        <w:t>getPackageManager</w:t>
+      </w:r>
+      <w:proofErr w:type="spellEnd"/>
+      <w:r>
+        <w:rPr>
+          <w:lang w:val="en-US"/>
+        </w:rPr>
+        <w:t xml:space="preserve"> function return null.</w:t>
       </w:r>
       <w:r>
         <w:rPr>
@@ -765,13 +887,41 @@
         <w:rPr>
           <w:lang w:val="en-US"/>
         </w:rPr>
-        <w:t>The first step was to create another project and add a ListView component. I found out that the component is not in the same place as in the video, because it’s been made a legacy component.</w:t>
-      </w:r>
-      <w:r>
-        <w:rPr>
-          <w:lang w:val="en-US"/>
-        </w:rPr>
-        <w:t xml:space="preserve"> Next I added the string arrays to the strings.xml file.</w:t>
+        <w:t xml:space="preserve">The first step was to create another project and add a </w:t>
+      </w:r>
+      <w:proofErr w:type="spellStart"/>
+      <w:r>
+        <w:rPr>
+          <w:lang w:val="en-US"/>
+        </w:rPr>
+        <w:t>ListView</w:t>
+      </w:r>
+      <w:proofErr w:type="spellEnd"/>
+      <w:r>
+        <w:rPr>
+          <w:lang w:val="en-US"/>
+        </w:rPr>
+        <w:t xml:space="preserve"> component. I found out that the component is not in the same place as in the video, because it’s been made a legacy component.</w:t>
+      </w:r>
+      <w:r>
+        <w:rPr>
+          <w:lang w:val="en-US"/>
+        </w:rPr>
+        <w:t xml:space="preserve"> </w:t>
+      </w:r>
+      <w:proofErr w:type="gramStart"/>
+      <w:r>
+        <w:rPr>
+          <w:lang w:val="en-US"/>
+        </w:rPr>
+        <w:t>Next</w:t>
+      </w:r>
+      <w:proofErr w:type="gramEnd"/>
+      <w:r>
+        <w:rPr>
+          <w:lang w:val="en-US"/>
+        </w:rPr>
+        <w:t xml:space="preserve"> I added the string arrays to the strings.xml file.</w:t>
       </w:r>
       <w:r>
         <w:rPr>
@@ -783,29 +933,85 @@
         <w:rPr>
           <w:lang w:val="en-US"/>
         </w:rPr>
-        <w:t>I should have had a string array loaded into the ListView. At first, the project would not build due to an error with the compileSdkVersion being wrong. I fixed the issue by editing the app’s Gradle file, and the list was working.</w:t>
-      </w:r>
-    </w:p>
-    <w:p>
-      <w:pPr>
-        <w:pStyle w:val="Leipteksti"/>
-        <w:rPr>
-          <w:lang w:val="en-US"/>
-        </w:rPr>
-      </w:pPr>
-    </w:p>
-    <w:p>
-      <w:pPr>
-        <w:pStyle w:val="Leipteksti"/>
-        <w:rPr>
-          <w:lang w:val="en-US"/>
-        </w:rPr>
-      </w:pPr>
-      <w:r>
-        <w:rPr>
-          <w:lang w:val="en-US"/>
-        </w:rPr>
-        <w:t xml:space="preserve">Next up was remaking the layout file I just created by making its root component a RelativeLayout. Getting the TextView set up the same way as in the video was a little weird because the way it works has been updated at some point. I got there in the end. </w:t>
+        <w:t xml:space="preserve">I should have had a string array loaded into the </w:t>
+      </w:r>
+      <w:proofErr w:type="spellStart"/>
+      <w:r>
+        <w:rPr>
+          <w:lang w:val="en-US"/>
+        </w:rPr>
+        <w:t>ListView</w:t>
+      </w:r>
+      <w:proofErr w:type="spellEnd"/>
+      <w:r>
+        <w:rPr>
+          <w:lang w:val="en-US"/>
+        </w:rPr>
+        <w:t xml:space="preserve">. At first, the project would not build due to an error with the </w:t>
+      </w:r>
+      <w:proofErr w:type="spellStart"/>
+      <w:r>
+        <w:rPr>
+          <w:lang w:val="en-US"/>
+        </w:rPr>
+        <w:t>compileSdkVersion</w:t>
+      </w:r>
+      <w:proofErr w:type="spellEnd"/>
+      <w:r>
+        <w:rPr>
+          <w:lang w:val="en-US"/>
+        </w:rPr>
+        <w:t xml:space="preserve"> being wrong. I fixed the issue by editing the app’s Gradle file, and the list was working.</w:t>
+      </w:r>
+    </w:p>
+    <w:p>
+      <w:pPr>
+        <w:pStyle w:val="Leipteksti"/>
+        <w:rPr>
+          <w:lang w:val="en-US"/>
+        </w:rPr>
+      </w:pPr>
+    </w:p>
+    <w:p>
+      <w:pPr>
+        <w:pStyle w:val="Leipteksti"/>
+        <w:rPr>
+          <w:lang w:val="en-US"/>
+        </w:rPr>
+      </w:pPr>
+      <w:r>
+        <w:rPr>
+          <w:lang w:val="en-US"/>
+        </w:rPr>
+        <w:t xml:space="preserve">Next up was remaking the layout file I just created by making its root component a </w:t>
+      </w:r>
+      <w:proofErr w:type="spellStart"/>
+      <w:r>
+        <w:rPr>
+          <w:lang w:val="en-US"/>
+        </w:rPr>
+        <w:t>RelativeLayout</w:t>
+      </w:r>
+      <w:proofErr w:type="spellEnd"/>
+      <w:r>
+        <w:rPr>
+          <w:lang w:val="en-US"/>
+        </w:rPr>
+        <w:t xml:space="preserve">. Getting the </w:t>
+      </w:r>
+      <w:proofErr w:type="spellStart"/>
+      <w:r>
+        <w:rPr>
+          <w:lang w:val="en-US"/>
+        </w:rPr>
+        <w:t>TextView</w:t>
+      </w:r>
+      <w:proofErr w:type="spellEnd"/>
+      <w:r>
+        <w:rPr>
+          <w:lang w:val="en-US"/>
+        </w:rPr>
+        <w:t xml:space="preserve"> set up the same way as in the video was a little weird because the way it works has been updated at some point. I got there in the end. </w:t>
       </w:r>
       <w:r>
         <w:rPr>
@@ -829,14 +1035,23 @@
         <w:rPr>
           <w:lang w:val="en-US"/>
         </w:rPr>
-        <w:t>description TextView</w:t>
-      </w:r>
+        <w:t xml:space="preserve">description </w:t>
+      </w:r>
+      <w:proofErr w:type="spellStart"/>
+      <w:r>
+        <w:rPr>
+          <w:lang w:val="en-US"/>
+        </w:rPr>
+        <w:t>TextView</w:t>
+      </w:r>
+      <w:proofErr w:type="spellEnd"/>
       <w:r>
         <w:rPr>
           <w:lang w:val="en-US"/>
         </w:rPr>
         <w:t xml:space="preserve"> by directly using the </w:t>
       </w:r>
+      <w:proofErr w:type="spellStart"/>
       <w:r>
         <w:rPr>
           <w:lang w:val="en-US"/>
@@ -847,8 +1062,16 @@
         <w:rPr>
           <w:lang w:val="en-US"/>
         </w:rPr>
-        <w:t xml:space="preserve">alignBottom and </w:t>
-      </w:r>
+        <w:t>alignBottom</w:t>
+      </w:r>
+      <w:proofErr w:type="spellEnd"/>
+      <w:r>
+        <w:rPr>
+          <w:lang w:val="en-US"/>
+        </w:rPr>
+        <w:t xml:space="preserve"> and </w:t>
+      </w:r>
+      <w:proofErr w:type="spellStart"/>
       <w:r>
         <w:rPr>
           <w:lang w:val="en-US"/>
@@ -859,7 +1082,14 @@
         <w:rPr>
           <w:lang w:val="en-US"/>
         </w:rPr>
-        <w:t>alignStart properties.</w:t>
+        <w:t>alignStart</w:t>
+      </w:r>
+      <w:proofErr w:type="spellEnd"/>
+      <w:r>
+        <w:rPr>
+          <w:lang w:val="en-US"/>
+        </w:rPr>
+        <w:t xml:space="preserve"> properties.</w:t>
       </w:r>
     </w:p>
     <w:p>
@@ -887,7 +1117,21 @@
         <w:rPr>
           <w:lang w:val="en-US"/>
         </w:rPr>
-        <w:t xml:space="preserve"> It had many steps but the video had pretty clear explanations for what’s happening.</w:t>
+        <w:t xml:space="preserve"> It had many </w:t>
+      </w:r>
+      <w:proofErr w:type="gramStart"/>
+      <w:r>
+        <w:rPr>
+          <w:lang w:val="en-US"/>
+        </w:rPr>
+        <w:t>steps</w:t>
+      </w:r>
+      <w:proofErr w:type="gramEnd"/>
+      <w:r>
+        <w:rPr>
+          <w:lang w:val="en-US"/>
+        </w:rPr>
+        <w:t xml:space="preserve"> but the video had pretty clear explanations for what’s happening.</w:t>
       </w:r>
       <w:r>
         <w:rPr>
@@ -929,11 +1173,19 @@
         </w:rPr>
         <w:t xml:space="preserve"> Creating a new activity and switching to it was dealt with in the last video, so not much new there. </w:t>
       </w:r>
-      <w:r>
-        <w:rPr>
-          <w:lang w:val="en-US"/>
-        </w:rPr>
-        <w:t>Instead the process for scaling images to be a proper size according to the device’s screen was new to me</w:t>
+      <w:proofErr w:type="gramStart"/>
+      <w:r>
+        <w:rPr>
+          <w:lang w:val="en-US"/>
+        </w:rPr>
+        <w:t>Instead</w:t>
+      </w:r>
+      <w:proofErr w:type="gramEnd"/>
+      <w:r>
+        <w:rPr>
+          <w:lang w:val="en-US"/>
+        </w:rPr>
+        <w:t xml:space="preserve"> the process for scaling images to be a proper size according to the device’s screen was new to me</w:t>
       </w:r>
       <w:r>
         <w:rPr>
@@ -1003,7 +1255,21 @@
         <w:rPr>
           <w:lang w:val="en-US"/>
         </w:rPr>
-        <w:t>I started work on the course project. I wanted to try doing something with the public API of ScoreSaber, an online leaderboard for the</w:t>
+        <w:t xml:space="preserve">I started work on the course project. I wanted to try doing something with the public API of </w:t>
+      </w:r>
+      <w:proofErr w:type="spellStart"/>
+      <w:r>
+        <w:rPr>
+          <w:lang w:val="en-US"/>
+        </w:rPr>
+        <w:t>ScoreSaber</w:t>
+      </w:r>
+      <w:proofErr w:type="spellEnd"/>
+      <w:r>
+        <w:rPr>
+          <w:lang w:val="en-US"/>
+        </w:rPr>
+        <w:t>, an online leaderboard for the</w:t>
       </w:r>
       <w:r>
         <w:rPr>
@@ -1075,28 +1341,28 @@
             <w:rStyle w:val="Hyperlinkki"/>
             <w:lang w:val="en-US"/>
           </w:rPr>
-          <w:t>https://www.youtube.c</w:t>
-        </w:r>
-        <w:r>
-          <w:rPr>
-            <w:rStyle w:val="Hyperlinkki"/>
-            <w:lang w:val="en-US"/>
-          </w:rPr>
-          <w:t>o</w:t>
-        </w:r>
-        <w:r>
-          <w:rPr>
-            <w:rStyle w:val="Hyperlinkki"/>
-            <w:lang w:val="en-US"/>
-          </w:rPr>
-          <w:t>m/watch?v=5lNQLR53UtY</w:t>
+          <w:t>https://www.youtube.com/watch?v=5lNQLR53UtY</w:t>
         </w:r>
       </w:hyperlink>
       <w:r>
         <w:rPr>
           <w:lang w:val="en-US"/>
         </w:rPr>
-        <w:t>) to remember how to get and parse JSON responses from an API. I learned that it’s better to use a thread for this instead of modifying the StrictMode.ThreadPolicy to avoid application lock ups.</w:t>
+        <w:t xml:space="preserve">) to remember how to get and parse JSON responses from an API. I learned that it’s better to use a thread for this instead of modifying the </w:t>
+      </w:r>
+      <w:proofErr w:type="spellStart"/>
+      <w:r>
+        <w:rPr>
+          <w:lang w:val="en-US"/>
+        </w:rPr>
+        <w:t>StrictMode.ThreadPolicy</w:t>
+      </w:r>
+      <w:proofErr w:type="spellEnd"/>
+      <w:r>
+        <w:rPr>
+          <w:lang w:val="en-US"/>
+        </w:rPr>
+        <w:t xml:space="preserve"> to avoid application lock ups.</w:t>
       </w:r>
       <w:r>
         <w:rPr>
@@ -1150,7 +1416,21 @@
         <w:rPr>
           <w:lang w:val="en-US"/>
         </w:rPr>
-        <w:t xml:space="preserve"> in order to </w:t>
+        <w:t xml:space="preserve"> </w:t>
+      </w:r>
+      <w:proofErr w:type="gramStart"/>
+      <w:r>
+        <w:rPr>
+          <w:lang w:val="en-US"/>
+        </w:rPr>
+        <w:t>in order to</w:t>
+      </w:r>
+      <w:proofErr w:type="gramEnd"/>
+      <w:r>
+        <w:rPr>
+          <w:lang w:val="en-US"/>
+        </w:rPr>
+        <w:t xml:space="preserve"> </w:t>
       </w:r>
       <w:r>
         <w:rPr>
@@ -1244,7 +1524,21 @@
         <w:rPr>
           <w:lang w:val="en-US"/>
         </w:rPr>
-        <w:t xml:space="preserve">Today I added a hashmap </w:t>
+        <w:t xml:space="preserve">Today I added a </w:t>
+      </w:r>
+      <w:proofErr w:type="spellStart"/>
+      <w:r>
+        <w:rPr>
+          <w:lang w:val="en-US"/>
+        </w:rPr>
+        <w:t>hashmap</w:t>
+      </w:r>
+      <w:proofErr w:type="spellEnd"/>
+      <w:r>
+        <w:rPr>
+          <w:lang w:val="en-US"/>
+        </w:rPr>
+        <w:t xml:space="preserve"> </w:t>
       </w:r>
       <w:r>
         <w:rPr>
@@ -1270,11 +1564,19 @@
         </w:rPr>
         <w:t xml:space="preserve">. I switched out the spinner for a </w:t>
       </w:r>
-      <w:r>
-        <w:rPr>
-          <w:lang w:val="en-US"/>
-        </w:rPr>
-        <w:t>ListView because a spinner always has an item selected</w:t>
+      <w:proofErr w:type="spellStart"/>
+      <w:r>
+        <w:rPr>
+          <w:lang w:val="en-US"/>
+        </w:rPr>
+        <w:t>ListView</w:t>
+      </w:r>
+      <w:proofErr w:type="spellEnd"/>
+      <w:r>
+        <w:rPr>
+          <w:lang w:val="en-US"/>
+        </w:rPr>
+        <w:t xml:space="preserve"> because a spinner always has an item selected</w:t>
       </w:r>
       <w:r>
         <w:rPr>
@@ -1326,13 +1628,41 @@
         <w:rPr>
           <w:lang w:val="en-US"/>
         </w:rPr>
-        <w:t>I customized the app’s colors with the “colors.xml” and “themes.xml” resources. I picked similar colors to what the actual ScoreSaber site uses.</w:t>
-      </w:r>
-      <w:r>
-        <w:rPr>
-          <w:lang w:val="en-US"/>
-        </w:rPr>
-        <w:t xml:space="preserve"> Some components like the EditText </w:t>
+        <w:t xml:space="preserve">I customized the app’s colors with the “colors.xml” and “themes.xml” resources. I picked similar colors to what the actual </w:t>
+      </w:r>
+      <w:proofErr w:type="spellStart"/>
+      <w:r>
+        <w:rPr>
+          <w:lang w:val="en-US"/>
+        </w:rPr>
+        <w:t>ScoreSaber</w:t>
+      </w:r>
+      <w:proofErr w:type="spellEnd"/>
+      <w:r>
+        <w:rPr>
+          <w:lang w:val="en-US"/>
+        </w:rPr>
+        <w:t xml:space="preserve"> site uses.</w:t>
+      </w:r>
+      <w:r>
+        <w:rPr>
+          <w:lang w:val="en-US"/>
+        </w:rPr>
+        <w:t xml:space="preserve"> Some components like the </w:t>
+      </w:r>
+      <w:proofErr w:type="spellStart"/>
+      <w:r>
+        <w:rPr>
+          <w:lang w:val="en-US"/>
+        </w:rPr>
+        <w:t>EditText</w:t>
+      </w:r>
+      <w:proofErr w:type="spellEnd"/>
+      <w:r>
+        <w:rPr>
+          <w:lang w:val="en-US"/>
+        </w:rPr>
+        <w:t xml:space="preserve"> </w:t>
       </w:r>
       <w:r>
         <w:rPr>
@@ -1397,7 +1727,21 @@
         <w:rPr>
           <w:lang w:val="en-US"/>
         </w:rPr>
-        <w:t xml:space="preserve"> I started by creating a new empty activity and making a basic layout for the components. Next I started working on the code for fetching profile information. I felt like I </w:t>
+        <w:t xml:space="preserve"> I started by creating a new empty activity and making a basic layout for the components. </w:t>
+      </w:r>
+      <w:proofErr w:type="gramStart"/>
+      <w:r>
+        <w:rPr>
+          <w:lang w:val="en-US"/>
+        </w:rPr>
+        <w:t>Next</w:t>
+      </w:r>
+      <w:proofErr w:type="gramEnd"/>
+      <w:r>
+        <w:rPr>
+          <w:lang w:val="en-US"/>
+        </w:rPr>
+        <w:t xml:space="preserve"> I started working on the code for fetching profile information. I felt like I </w:t>
       </w:r>
       <w:r>
         <w:rPr>
@@ -1445,14 +1789,7 @@
             <w:rStyle w:val="Hyperlinkki"/>
             <w:lang w:val="en-US"/>
           </w:rPr>
-          <w:t>https://ww</w:t>
-        </w:r>
-        <w:r>
-          <w:rPr>
-            <w:rStyle w:val="Hyperlinkki"/>
-            <w:lang w:val="en-US"/>
-          </w:rPr>
-          <w:t>w.youtube.com/watch?v=oz3uGdi3f8Q</w:t>
+          <w:t>https://www.youtube.com/watch?v=oz3uGdi3f8Q</w:t>
         </w:r>
       </w:hyperlink>
       <w:r>
@@ -1511,7 +1848,35 @@
         <w:rPr>
           <w:lang w:val="en-US"/>
         </w:rPr>
-        <w:t>The next problem was an error that happened because using getText on an EditText doesn’t return a String but an Editable, so I fix</w:t>
+        <w:t xml:space="preserve">The next problem was an error that happened because using </w:t>
+      </w:r>
+      <w:proofErr w:type="spellStart"/>
+      <w:r>
+        <w:rPr>
+          <w:lang w:val="en-US"/>
+        </w:rPr>
+        <w:t>getText</w:t>
+      </w:r>
+      <w:proofErr w:type="spellEnd"/>
+      <w:r>
+        <w:rPr>
+          <w:lang w:val="en-US"/>
+        </w:rPr>
+        <w:t xml:space="preserve"> on an </w:t>
+      </w:r>
+      <w:proofErr w:type="spellStart"/>
+      <w:r>
+        <w:rPr>
+          <w:lang w:val="en-US"/>
+        </w:rPr>
+        <w:t>EditText</w:t>
+      </w:r>
+      <w:proofErr w:type="spellEnd"/>
+      <w:r>
+        <w:rPr>
+          <w:lang w:val="en-US"/>
+        </w:rPr>
+        <w:t xml:space="preserve"> doesn’t return a String but an Editable, so I fix</w:t>
       </w:r>
       <w:r>
         <w:rPr>
@@ -1541,7 +1906,21 @@
         <w:rPr>
           <w:lang w:val="en-US"/>
         </w:rPr>
-        <w:t>, so I used getJSONObject twice to get the data.</w:t>
+        <w:t xml:space="preserve">, so I used </w:t>
+      </w:r>
+      <w:proofErr w:type="spellStart"/>
+      <w:r>
+        <w:rPr>
+          <w:lang w:val="en-US"/>
+        </w:rPr>
+        <w:t>getJSONObject</w:t>
+      </w:r>
+      <w:proofErr w:type="spellEnd"/>
+      <w:r>
+        <w:rPr>
+          <w:lang w:val="en-US"/>
+        </w:rPr>
+        <w:t xml:space="preserve"> twice to get the data.</w:t>
       </w:r>
       <w:r>
         <w:rPr>
@@ -1657,8 +2036,16 @@
           <w:lang w:val="en-US"/>
         </w:rPr>
         <w:lastRenderedPageBreak/>
-        <w:t>to an ImageView</w:t>
-      </w:r>
+        <w:t xml:space="preserve">to an </w:t>
+      </w:r>
+      <w:proofErr w:type="spellStart"/>
+      <w:r>
+        <w:rPr>
+          <w:lang w:val="en-US"/>
+        </w:rPr>
+        <w:t>ImageView</w:t>
+      </w:r>
+      <w:proofErr w:type="spellEnd"/>
       <w:r>
         <w:rPr>
           <w:lang w:val="en-US"/>
@@ -1675,7 +2062,21 @@
         <w:rPr>
           <w:lang w:val="en-US"/>
         </w:rPr>
-        <w:t xml:space="preserve"> I learned about the Thread.join() method, which allows the main thread to wait until the image fetcher is finished before it tries to use the image. I</w:t>
+        <w:t xml:space="preserve"> I learned about the </w:t>
+      </w:r>
+      <w:proofErr w:type="spellStart"/>
+      <w:r>
+        <w:rPr>
+          <w:lang w:val="en-US"/>
+        </w:rPr>
+        <w:t>Thread.join</w:t>
+      </w:r>
+      <w:proofErr w:type="spellEnd"/>
+      <w:r>
+        <w:rPr>
+          <w:lang w:val="en-US"/>
+        </w:rPr>
+        <w:t>() method, which allows the main thread to wait until the image fetcher is finished before it tries to use the image. I</w:t>
       </w:r>
       <w:r>
         <w:rPr>
@@ -1709,7 +2110,21 @@
         <w:rPr>
           <w:lang w:val="en-US"/>
         </w:rPr>
-        <w:t>The images disappear randomly while scrolling the list, which is apparently an issue with ListViews.</w:t>
+        <w:t xml:space="preserve">The images disappear randomly while scrolling the list, which is apparently an issue with </w:t>
+      </w:r>
+      <w:proofErr w:type="spellStart"/>
+      <w:r>
+        <w:rPr>
+          <w:lang w:val="en-US"/>
+        </w:rPr>
+        <w:t>ListViews</w:t>
+      </w:r>
+      <w:proofErr w:type="spellEnd"/>
+      <w:r>
+        <w:rPr>
+          <w:lang w:val="en-US"/>
+        </w:rPr>
+        <w:t>.</w:t>
       </w:r>
     </w:p>
     <w:p>
@@ -1797,7 +2212,21 @@
         <w:rPr>
           <w:lang w:val="en-US"/>
         </w:rPr>
-        <w:t>with the ListView component.</w:t>
+        <w:t xml:space="preserve">with the </w:t>
+      </w:r>
+      <w:proofErr w:type="spellStart"/>
+      <w:r>
+        <w:rPr>
+          <w:lang w:val="en-US"/>
+        </w:rPr>
+        <w:t>ListView</w:t>
+      </w:r>
+      <w:proofErr w:type="spellEnd"/>
+      <w:r>
+        <w:rPr>
+          <w:lang w:val="en-US"/>
+        </w:rPr>
+        <w:t xml:space="preserve"> component.</w:t>
       </w:r>
       <w:r>
         <w:rPr>
@@ -1833,7 +2262,35 @@
         <w:rPr>
           <w:lang w:val="en-US"/>
         </w:rPr>
-        <w:t xml:space="preserve"> I did this by checking if the response from the API has a length of 0, and then showing an AlertDialog. I also learned about the finish() method, which finishes the current activity and goes back to the previous one.</w:t>
+        <w:t xml:space="preserve"> I did this by checking if the response from the API has a length of 0, and then showing an </w:t>
+      </w:r>
+      <w:proofErr w:type="spellStart"/>
+      <w:r>
+        <w:rPr>
+          <w:lang w:val="en-US"/>
+        </w:rPr>
+        <w:t>AlertDialog</w:t>
+      </w:r>
+      <w:proofErr w:type="spellEnd"/>
+      <w:r>
+        <w:rPr>
+          <w:lang w:val="en-US"/>
+        </w:rPr>
+        <w:t xml:space="preserve">. I also learned about the </w:t>
+      </w:r>
+      <w:proofErr w:type="gramStart"/>
+      <w:r>
+        <w:rPr>
+          <w:lang w:val="en-US"/>
+        </w:rPr>
+        <w:t>finish(</w:t>
+      </w:r>
+      <w:proofErr w:type="gramEnd"/>
+      <w:r>
+        <w:rPr>
+          <w:lang w:val="en-US"/>
+        </w:rPr>
+        <w:t>) method, which finishes the current activity and goes back to the previous one.</w:t>
       </w:r>
     </w:p>
     <w:p>
@@ -1879,7 +2336,21 @@
         <w:rPr>
           <w:lang w:val="en-US"/>
         </w:rPr>
-        <w:t xml:space="preserve">. I came to the conclusion that reinventing the wheel is not a productive use of my time right now, so I </w:t>
+        <w:t xml:space="preserve">. I </w:t>
+      </w:r>
+      <w:proofErr w:type="gramStart"/>
+      <w:r>
+        <w:rPr>
+          <w:lang w:val="en-US"/>
+        </w:rPr>
+        <w:t>came to the conclusion</w:t>
+      </w:r>
+      <w:proofErr w:type="gramEnd"/>
+      <w:r>
+        <w:rPr>
+          <w:lang w:val="en-US"/>
+        </w:rPr>
+        <w:t xml:space="preserve"> that reinventing the wheel is not a productive use of my time right now, so I </w:t>
       </w:r>
       <w:r>
         <w:rPr>
@@ -1985,7 +2456,21 @@
         <w:rPr>
           <w:lang w:val="en-US"/>
         </w:rPr>
-        <w:t xml:space="preserve"> in dark mode by editing the dark mode themes.xml file, and added </w:t>
+        <w:t xml:space="preserve"> in dark mode by editing the dark mode themes.xml </w:t>
+      </w:r>
+      <w:proofErr w:type="gramStart"/>
+      <w:r>
+        <w:rPr>
+          <w:lang w:val="en-US"/>
+        </w:rPr>
+        <w:t>file, and</w:t>
+      </w:r>
+      <w:proofErr w:type="gramEnd"/>
+      <w:r>
+        <w:rPr>
+          <w:lang w:val="en-US"/>
+        </w:rPr>
+        <w:t xml:space="preserve"> added </w:t>
       </w:r>
       <w:r>
         <w:rPr>
@@ -2069,6 +2554,58 @@
           <w:lang w:val="en-US"/>
         </w:rPr>
         <w:t>some comments.</w:t>
+      </w:r>
+    </w:p>
+    <w:p>
+      <w:pPr>
+        <w:pStyle w:val="Leipteksti"/>
+        <w:rPr>
+          <w:lang w:val="en-US"/>
+        </w:rPr>
+      </w:pPr>
+    </w:p>
+    <w:p>
+      <w:pPr>
+        <w:pStyle w:val="Leipteksti"/>
+        <w:rPr>
+          <w:lang w:val="en-US"/>
+        </w:rPr>
+      </w:pPr>
+    </w:p>
+    <w:p>
+      <w:pPr>
+        <w:pStyle w:val="Leipteksti"/>
+        <w:rPr>
+          <w:lang w:val="en-US"/>
+        </w:rPr>
+      </w:pPr>
+      <w:r>
+        <w:rPr>
+          <w:lang w:val="en-US"/>
+        </w:rPr>
+        <w:t>2.1.2022</w:t>
+      </w:r>
+    </w:p>
+    <w:p>
+      <w:pPr>
+        <w:pStyle w:val="Leipteksti"/>
+        <w:rPr>
+          <w:lang w:val="en-US"/>
+        </w:rPr>
+      </w:pPr>
+    </w:p>
+    <w:p>
+      <w:pPr>
+        <w:pStyle w:val="Leipteksti"/>
+        <w:rPr>
+          <w:lang w:val="en-US"/>
+        </w:rPr>
+      </w:pPr>
+      <w:r>
+        <w:rPr>
+          <w:lang w:val="en-US"/>
+        </w:rPr>
+        <w:t>I did some research and wrote instructions on how to run my project after testing it. I also recorded the showcase video.</w:t>
       </w:r>
     </w:p>
     <w:sectPr>
@@ -4531,12 +5068,12 @@
 </file>
 
 <file path=customXml/item1.xml><?xml version="1.0" encoding="utf-8"?>
-<?mso-contentType ?>
-<FormTemplates xmlns="http://schemas.microsoft.com/sharepoint/v3/contenttype/forms">
-  <Display>DocumentLibraryForm</Display>
-  <Edit>DocumentLibraryForm</Edit>
-  <New>DocumentLibraryForm</New>
-</FormTemplates>
+<p:properties xmlns:p="http://schemas.microsoft.com/office/2006/metadata/properties" xmlns:xsi="http://www.w3.org/2001/XMLSchema-instance" xmlns:pc="http://schemas.microsoft.com/office/infopath/2007/PartnerControls">
+  <documentManagement>
+    <PublishingExpirationDate xmlns="http://schemas.microsoft.com/sharepoint/v3" xsi:nil="true"/>
+    <PublishingStartDate xmlns="http://schemas.microsoft.com/sharepoint/v3" xsi:nil="true"/>
+  </documentManagement>
+</p:properties>
 </file>
 
 <file path=customXml/item2.xml><?xml version="1.0" encoding="utf-8"?>
@@ -4606,18 +5143,20 @@
 </file>
 
 <file path=customXml/item3.xml><?xml version="1.0" encoding="utf-8"?>
-<p:properties xmlns:p="http://schemas.microsoft.com/office/2006/metadata/properties" xmlns:xsi="http://www.w3.org/2001/XMLSchema-instance" xmlns:pc="http://schemas.microsoft.com/office/infopath/2007/PartnerControls">
-  <documentManagement>
-    <PublishingExpirationDate xmlns="http://schemas.microsoft.com/sharepoint/v3" xsi:nil="true"/>
-    <PublishingStartDate xmlns="http://schemas.microsoft.com/sharepoint/v3" xsi:nil="true"/>
-  </documentManagement>
-</p:properties>
+<?mso-contentType ?>
+<FormTemplates xmlns="http://schemas.microsoft.com/sharepoint/v3/contenttype/forms">
+  <Display>DocumentLibraryForm</Display>
+  <Edit>DocumentLibraryForm</Edit>
+  <New>DocumentLibraryForm</New>
+</FormTemplates>
 </file>
 
 <file path=customXml/itemProps1.xml><?xml version="1.0" encoding="utf-8"?>
-<ds:datastoreItem xmlns:ds="http://schemas.openxmlformats.org/officeDocument/2006/customXml" ds:itemID="{13FBD2FA-5696-460D-A278-9A302A0F72AE}">
+<ds:datastoreItem xmlns:ds="http://schemas.openxmlformats.org/officeDocument/2006/customXml" ds:itemID="{FA8F0064-303C-446D-896E-46EEB9A79DC3}">
   <ds:schemaRefs>
-    <ds:schemaRef ds:uri="http://schemas.microsoft.com/sharepoint/v3/contenttype/forms"/>
+    <ds:schemaRef ds:uri="http://schemas.microsoft.com/office/2006/metadata/properties"/>
+    <ds:schemaRef ds:uri="http://schemas.microsoft.com/office/infopath/2007/PartnerControls"/>
+    <ds:schemaRef ds:uri="http://schemas.microsoft.com/sharepoint/v3"/>
   </ds:schemaRefs>
 </ds:datastoreItem>
 </file>
@@ -4640,11 +5179,9 @@
 </file>
 
 <file path=customXml/itemProps3.xml><?xml version="1.0" encoding="utf-8"?>
-<ds:datastoreItem xmlns:ds="http://schemas.openxmlformats.org/officeDocument/2006/customXml" ds:itemID="{FA8F0064-303C-446D-896E-46EEB9A79DC3}">
+<ds:datastoreItem xmlns:ds="http://schemas.openxmlformats.org/officeDocument/2006/customXml" ds:itemID="{13FBD2FA-5696-460D-A278-9A302A0F72AE}">
   <ds:schemaRefs>
-    <ds:schemaRef ds:uri="http://schemas.microsoft.com/office/2006/metadata/properties"/>
-    <ds:schemaRef ds:uri="http://schemas.microsoft.com/office/infopath/2007/PartnerControls"/>
-    <ds:schemaRef ds:uri="http://schemas.microsoft.com/sharepoint/v3"/>
+    <ds:schemaRef ds:uri="http://schemas.microsoft.com/sharepoint/v3/contenttype/forms"/>
   </ds:schemaRefs>
 </ds:datastoreItem>
 </file>
</xml_diff>